<commit_message>
Difference B/w java and JavaScript
</commit_message>
<xml_diff>
--- a/JS Interview Questions.docx
+++ b/JS Interview Questions.docx
@@ -60,26 +60,19 @@
       </w:pPr>
       <w:r>
         <w:rPr>
+          <w:b w:val="0"/>
+          <w:bCs w:val="0"/>
           <w:color w:val="000000" w:themeColor="text1"/>
           <w:sz w:val="36"/>
           <w:szCs w:val="36"/>
           <w:lang w:val="en-US"/>
         </w:rPr>
-        <w:t>2)</w:t>
-      </w:r>
-      <w:r>
-        <w:rPr>
-          <w:b w:val="0"/>
-          <w:bCs w:val="0"/>
-          <w:color w:val="000000" w:themeColor="text1"/>
-          <w:sz w:val="36"/>
-          <w:szCs w:val="36"/>
-          <w:lang w:val="en-US"/>
-        </w:rPr>
-        <w:t xml:space="preserve"> </w:t>
-      </w:r>
-      <w:r>
-        <w:rPr>
+        <w:t xml:space="preserve">2) </w:t>
+      </w:r>
+      <w:r>
+        <w:rPr>
+          <w:b w:val="0"/>
+          <w:bCs w:val="0"/>
           <w:color w:val="000000" w:themeColor="text1"/>
           <w:sz w:val="36"/>
           <w:szCs w:val="36"/>

</xml_diff>

<commit_message>
Defference between == and ===
</commit_message>
<xml_diff>
--- a/JS Interview Questions.docx
+++ b/JS Interview Questions.docx
@@ -1155,6 +1155,74 @@
         </w:rPr>
         <w:t>.</w:t>
       </w:r>
+    </w:p>
+    <w:p>
+      <w:pPr>
+        <w:pStyle w:val="Heading3"/>
+        <w:shd w:val="clear" w:color="auto" w:fill="FFFFFF"/>
+        <w:rPr>
+          <w:rFonts w:ascii="Lato" w:hAnsi="Lato"/>
+          <w:color w:val="515151"/>
+          <w:spacing w:val="2"/>
+        </w:rPr>
+      </w:pPr>
+      <w:r>
+        <w:rPr>
+          <w:color w:val="4A4A4A"/>
+          <w:sz w:val="36"/>
+          <w:szCs w:val="36"/>
+        </w:rPr>
+        <w:t>7)</w:t>
+      </w:r>
+      <w:r>
+        <w:rPr>
+          <w:rFonts w:ascii="Lato" w:hAnsi="Lato"/>
+          <w:color w:val="515151"/>
+          <w:spacing w:val="2"/>
+        </w:rPr>
+        <w:t xml:space="preserve"> </w:t>
+      </w:r>
+      <w:r>
+        <w:rPr>
+          <w:color w:val="515151"/>
+          <w:spacing w:val="2"/>
+          <w:sz w:val="36"/>
+          <w:szCs w:val="36"/>
+        </w:rPr>
+        <w:t>Difference between “ == “ and “ === “ operators.</w:t>
+      </w:r>
+    </w:p>
+    <w:p>
+      <w:pPr>
+        <w:pStyle w:val="NormalWeb"/>
+        <w:rPr>
+          <w:color w:val="355453"/>
+          <w:spacing w:val="2"/>
+          <w:sz w:val="36"/>
+          <w:szCs w:val="36"/>
+        </w:rPr>
+      </w:pPr>
+      <w:r>
+        <w:rPr>
+          <w:color w:val="355453"/>
+          <w:spacing w:val="2"/>
+          <w:sz w:val="36"/>
+          <w:szCs w:val="36"/>
+        </w:rPr>
+        <w:t>Both are comparison operators. The difference between both the operators is that “==” is used to compare values whereas, “ === “ is used to compare both values and types.</w:t>
+      </w:r>
+    </w:p>
+    <w:p>
+      <w:pPr>
+        <w:pStyle w:val="Heading3"/>
+        <w:spacing w:before="0" w:beforeAutospacing="0"/>
+        <w:jc w:val="both"/>
+        <w:rPr>
+          <w:color w:val="4A4A4A"/>
+          <w:sz w:val="36"/>
+          <w:szCs w:val="36"/>
+        </w:rPr>
+      </w:pPr>
     </w:p>
     <w:p>
       <w:pPr>
@@ -2908,6 +2976,25 @@
     <w:uiPriority w:val="99"/>
     <w:rsid w:val="000F3362"/>
   </w:style>
+  <w:style w:type="paragraph" w:styleId="NormalWeb">
+    <w:name w:val="Normal (Web)"/>
+    <w:basedOn w:val="Normal"/>
+    <w:uiPriority w:val="99"/>
+    <w:semiHidden/>
+    <w:unhideWhenUsed/>
+    <w:rsid w:val="000C560D"/>
+    <w:pPr>
+      <w:spacing w:before="100" w:beforeAutospacing="1" w:after="100" w:afterAutospacing="1" w:line="240" w:lineRule="auto"/>
+    </w:pPr>
+    <w:rPr>
+      <w:rFonts w:ascii="Times New Roman" w:eastAsia="Times New Roman" w:hAnsi="Times New Roman" w:cs="Times New Roman"/>
+      <w:kern w:val="0"/>
+      <w:sz w:val="24"/>
+      <w:szCs w:val="24"/>
+      <w:lang w:eastAsia="en-IN"/>
+      <w14:ligatures w14:val="none"/>
+    </w:rPr>
+  </w:style>
 </w:styles>
 </file>
 

</xml_diff>

<commit_message>
This keyword in JS
</commit_message>
<xml_diff>
--- a/JS Interview Questions.docx
+++ b/JS Interview Questions.docx
@@ -1251,6 +1251,44 @@
       <w:pPr>
         <w:pStyle w:val="NormalWeb"/>
         <w:rPr>
+          <w:color w:val="355453"/>
+          <w:spacing w:val="2"/>
+          <w:sz w:val="36"/>
+          <w:szCs w:val="36"/>
+        </w:rPr>
+      </w:pPr>
+      <w:r>
+        <w:rPr>
+          <w:color w:val="355453"/>
+          <w:spacing w:val="2"/>
+          <w:sz w:val="36"/>
+          <w:szCs w:val="36"/>
+        </w:rPr>
+        <w:t>Hoisting is the default behaviour of javascript where all the variable and function declarations are moved on top.</w:t>
+      </w:r>
+      <w:r>
+        <w:rPr>
+          <w:color w:val="355453"/>
+          <w:spacing w:val="2"/>
+          <w:sz w:val="36"/>
+          <w:szCs w:val="36"/>
+        </w:rPr>
+        <w:t xml:space="preserve"> </w:t>
+      </w:r>
+      <w:r>
+        <w:rPr>
+          <w:color w:val="355453"/>
+          <w:spacing w:val="2"/>
+          <w:sz w:val="36"/>
+          <w:szCs w:val="36"/>
+        </w:rPr>
+        <w:t>The scope can be both local and global.</w:t>
+      </w:r>
+    </w:p>
+    <w:p>
+      <w:pPr>
+        <w:pStyle w:val="NormalWeb"/>
+        <w:rPr>
           <w:b/>
           <w:bCs/>
           <w:color w:val="355453"/>
@@ -1261,30 +1299,55 @@
       </w:pPr>
       <w:r>
         <w:rPr>
+          <w:b/>
+          <w:bCs/>
           <w:color w:val="355453"/>
           <w:spacing w:val="2"/>
           <w:sz w:val="36"/>
           <w:szCs w:val="36"/>
         </w:rPr>
-        <w:t>Hoisting is the default behaviour of javascript where all the variable and function declarations are moved on top.</w:t>
-      </w:r>
-      <w:r>
-        <w:rPr>
+        <w:t>9)</w:t>
+      </w:r>
+      <w:r>
+        <w:rPr>
+          <w:b/>
+          <w:bCs/>
+        </w:rPr>
+        <w:t xml:space="preserve"> </w:t>
+      </w:r>
+      <w:r>
+        <w:rPr>
+          <w:b/>
+          <w:bCs/>
           <w:color w:val="355453"/>
           <w:spacing w:val="2"/>
           <w:sz w:val="36"/>
           <w:szCs w:val="36"/>
         </w:rPr>
-        <w:t xml:space="preserve"> </w:t>
-      </w:r>
-      <w:r>
-        <w:rPr>
+        <w:t>What is the purpose of ‘This’ operator in JavaScript?</w:t>
+      </w:r>
+    </w:p>
+    <w:p>
+      <w:pPr>
+        <w:pStyle w:val="NormalWeb"/>
+        <w:jc w:val="both"/>
+        <w:rPr>
+          <w:b/>
+          <w:bCs/>
           <w:color w:val="355453"/>
           <w:spacing w:val="2"/>
           <w:sz w:val="36"/>
           <w:szCs w:val="36"/>
         </w:rPr>
-        <w:t>The scope can be both local and global.</w:t>
+      </w:pPr>
+      <w:r>
+        <w:rPr>
+          <w:color w:val="355453"/>
+          <w:spacing w:val="2"/>
+          <w:sz w:val="36"/>
+          <w:szCs w:val="36"/>
+        </w:rPr>
+        <w:t>The JavaScript this keyword refers to the object it belongs to. This has different values depending on where it is used. In a method, this refers to the owner object and in a function, this refers to the global object.</w:t>
       </w:r>
     </w:p>
     <w:p>

</xml_diff>

<commit_message>
Is JS Typed language
</commit_message>
<xml_diff>
--- a/JS Interview Questions.docx
+++ b/JS Interview Questions.docx
@@ -944,17 +944,37 @@
           <w:sz w:val="36"/>
           <w:szCs w:val="36"/>
         </w:rPr>
-        <w:t xml:space="preserve">Yes, JavaScript is a case sensitive language.  The language keywords, </w:t>
-      </w:r>
-      <w:r>
-        <w:rPr>
-          <w:b w:val="0"/>
-          <w:bCs w:val="0"/>
-          <w:color w:val="4A4A4A"/>
-          <w:sz w:val="36"/>
-          <w:szCs w:val="36"/>
-        </w:rPr>
-        <w:t xml:space="preserve">    </w:t>
+        <w:t xml:space="preserve">Yes, JavaScript is a case sensitive language. </w:t>
+      </w:r>
+      <w:r>
+        <w:rPr>
+          <w:b w:val="0"/>
+          <w:bCs w:val="0"/>
+          <w:color w:val="4A4A4A"/>
+          <w:sz w:val="36"/>
+          <w:szCs w:val="36"/>
+        </w:rPr>
+        <w:t>Here</w:t>
+      </w:r>
+      <w:r>
+        <w:rPr>
+          <w:b w:val="0"/>
+          <w:bCs w:val="0"/>
+          <w:color w:val="4A4A4A"/>
+          <w:sz w:val="36"/>
+          <w:szCs w:val="36"/>
+        </w:rPr>
+        <w:t xml:space="preserve"> keywords, </w:t>
+      </w:r>
+      <w:r>
+        <w:rPr>
+          <w:b w:val="0"/>
+          <w:bCs w:val="0"/>
+          <w:color w:val="4A4A4A"/>
+          <w:sz w:val="36"/>
+          <w:szCs w:val="36"/>
+        </w:rPr>
+        <w:t xml:space="preserve"> </w:t>
       </w:r>
       <w:r>
         <w:rPr>
@@ -1233,18 +1253,7 @@
           <w:sz w:val="36"/>
           <w:szCs w:val="36"/>
         </w:rPr>
-        <w:t xml:space="preserve">8) </w:t>
-      </w:r>
-      <w:r>
-        <w:rPr>
-          <w:b/>
-          <w:bCs/>
-          <w:color w:val="355453"/>
-          <w:spacing w:val="2"/>
-          <w:sz w:val="36"/>
-          <w:szCs w:val="36"/>
-        </w:rPr>
-        <w:t>Explain Hoisting in javascript.</w:t>
+        <w:t>8) Explain Hoisting in javascript.</w:t>
       </w:r>
     </w:p>
     <w:p>
@@ -1522,14 +1531,130 @@
     </w:p>
     <w:p>
       <w:pPr>
-        <w:ind w:right="-755"/>
+        <w:ind w:right="-24"/>
         <w:rPr>
           <w:rFonts w:ascii="Times New Roman" w:hAnsi="Times New Roman" w:cs="Times New Roman"/>
+          <w:b/>
+          <w:bCs/>
           <w:sz w:val="36"/>
           <w:szCs w:val="36"/>
           <w:lang w:val="en-US"/>
         </w:rPr>
       </w:pPr>
+      <w:r>
+        <w:rPr>
+          <w:rFonts w:ascii="Times New Roman" w:hAnsi="Times New Roman" w:cs="Times New Roman"/>
+          <w:b/>
+          <w:bCs/>
+          <w:sz w:val="36"/>
+          <w:szCs w:val="36"/>
+          <w:lang w:val="en-US"/>
+        </w:rPr>
+        <w:lastRenderedPageBreak/>
+        <w:t>11) Is</w:t>
+      </w:r>
+      <w:r>
+        <w:rPr>
+          <w:rFonts w:ascii="Times New Roman" w:hAnsi="Times New Roman" w:cs="Times New Roman"/>
+          <w:b/>
+          <w:bCs/>
+          <w:sz w:val="36"/>
+          <w:szCs w:val="36"/>
+          <w:lang w:val="en-US"/>
+        </w:rPr>
+        <w:t xml:space="preserve"> javascript a statically typed or a dynamically typed language?</w:t>
+      </w:r>
+    </w:p>
+    <w:p>
+      <w:pPr>
+        <w:ind w:right="-24"/>
+        <w:rPr>
+          <w:rFonts w:ascii="Times New Roman" w:hAnsi="Times New Roman" w:cs="Times New Roman"/>
+          <w:sz w:val="36"/>
+          <w:szCs w:val="36"/>
+          <w:lang w:val="en-US"/>
+        </w:rPr>
+      </w:pPr>
+      <w:r>
+        <w:rPr>
+          <w:rFonts w:ascii="Times New Roman" w:hAnsi="Times New Roman" w:cs="Times New Roman"/>
+          <w:sz w:val="36"/>
+          <w:szCs w:val="36"/>
+          <w:lang w:val="en-US"/>
+        </w:rPr>
+        <w:t>JavaScript is a dynamically typed language. In a dynamically typed language, the type of a variable is checked during run-time in contrast to a statically typed language, where the type of a variable is checked during compile-time.</w:t>
+      </w:r>
+    </w:p>
+    <w:p>
+      <w:pPr>
+        <w:ind w:right="-24"/>
+        <w:rPr>
+          <w:rFonts w:ascii="Times New Roman" w:hAnsi="Times New Roman" w:cs="Times New Roman"/>
+          <w:sz w:val="36"/>
+          <w:szCs w:val="36"/>
+          <w:lang w:val="en-US"/>
+        </w:rPr>
+      </w:pPr>
+      <w:r>
+        <w:rPr>
+          <w:rFonts w:ascii="Times New Roman" w:hAnsi="Times New Roman" w:cs="Times New Roman"/>
+          <w:sz w:val="36"/>
+          <w:szCs w:val="36"/>
+          <w:lang w:val="en-US"/>
+        </w:rPr>
+        <w:t>For example, a variable that is assigned a number type can be converted to a string type:</w:t>
+      </w:r>
+    </w:p>
+    <w:p>
+      <w:pPr>
+        <w:ind w:right="-24"/>
+        <w:rPr>
+          <w:rFonts w:ascii="Times New Roman" w:hAnsi="Times New Roman" w:cs="Times New Roman"/>
+          <w:sz w:val="36"/>
+          <w:szCs w:val="36"/>
+          <w:lang w:val="en-US"/>
+        </w:rPr>
+      </w:pPr>
+    </w:p>
+    <w:p>
+      <w:pPr>
+        <w:ind w:right="-24"/>
+        <w:rPr>
+          <w:rFonts w:ascii="Times New Roman" w:hAnsi="Times New Roman" w:cs="Times New Roman"/>
+          <w:sz w:val="36"/>
+          <w:szCs w:val="36"/>
+          <w:lang w:val="en-US"/>
+        </w:rPr>
+      </w:pPr>
+      <w:r>
+        <w:rPr>
+          <w:rFonts w:ascii="Times New Roman" w:hAnsi="Times New Roman" w:cs="Times New Roman"/>
+          <w:sz w:val="36"/>
+          <w:szCs w:val="36"/>
+          <w:lang w:val="en-US"/>
+        </w:rPr>
+        <w:t>var a = 23;</w:t>
+      </w:r>
+    </w:p>
+    <w:p>
+      <w:pPr>
+        <w:ind w:right="-24"/>
+        <w:rPr>
+          <w:rFonts w:ascii="Times New Roman" w:hAnsi="Times New Roman" w:cs="Times New Roman"/>
+          <w:sz w:val="36"/>
+          <w:szCs w:val="36"/>
+          <w:lang w:val="en-US"/>
+        </w:rPr>
+      </w:pPr>
+      <w:r>
+        <w:rPr>
+          <w:rFonts w:ascii="Times New Roman" w:hAnsi="Times New Roman" w:cs="Times New Roman"/>
+          <w:sz w:val="36"/>
+          <w:szCs w:val="36"/>
+          <w:lang w:val="en-US"/>
+        </w:rPr>
+        <w:t>var a = "Hello World!";</w:t>
+      </w:r>
     </w:p>
     <w:p>
       <w:pPr>
@@ -1546,7 +1671,7 @@
     <w:p>
       <w:pPr>
         <w:pStyle w:val="ListParagraph"/>
-        <w:ind w:left="-207" w:right="-755"/>
+        <w:ind w:left="-207" w:right="-24"/>
         <w:rPr>
           <w:rFonts w:ascii="Times New Roman" w:hAnsi="Times New Roman" w:cs="Times New Roman"/>
           <w:sz w:val="36"/>

</xml_diff>

<commit_message>
Nan Property in JS
</commit_message>
<xml_diff>
--- a/JS Interview Questions.docx
+++ b/JS Interview Questions.docx
@@ -1615,6 +1615,15 @@
           <w:lang w:val="en-US"/>
         </w:rPr>
       </w:pPr>
+      <w:r>
+        <w:rPr>
+          <w:rFonts w:ascii="Times New Roman" w:hAnsi="Times New Roman" w:cs="Times New Roman"/>
+          <w:sz w:val="36"/>
+          <w:szCs w:val="36"/>
+          <w:lang w:val="en-US"/>
+        </w:rPr>
+        <w:t>var a = 23;</w:t>
+      </w:r>
     </w:p>
     <w:p>
       <w:pPr>
@@ -1633,7 +1642,7 @@
           <w:szCs w:val="36"/>
           <w:lang w:val="en-US"/>
         </w:rPr>
-        <w:t>var a = 23;</w:t>
+        <w:t>var a = "Hello World!";</w:t>
       </w:r>
     </w:p>
     <w:p>
@@ -1641,19 +1650,230 @@
         <w:ind w:right="-24"/>
         <w:rPr>
           <w:rFonts w:ascii="Times New Roman" w:hAnsi="Times New Roman" w:cs="Times New Roman"/>
-          <w:sz w:val="36"/>
-          <w:szCs w:val="36"/>
-          <w:lang w:val="en-US"/>
-        </w:rPr>
-      </w:pPr>
-      <w:r>
-        <w:rPr>
-          <w:rFonts w:ascii="Times New Roman" w:hAnsi="Times New Roman" w:cs="Times New Roman"/>
-          <w:sz w:val="36"/>
-          <w:szCs w:val="36"/>
-          <w:lang w:val="en-US"/>
-        </w:rPr>
-        <w:t>var a = "Hello World!";</w:t>
+          <w:b/>
+          <w:bCs/>
+          <w:sz w:val="36"/>
+          <w:szCs w:val="36"/>
+          <w:lang w:val="en-US"/>
+        </w:rPr>
+      </w:pPr>
+      <w:r>
+        <w:rPr>
+          <w:rFonts w:ascii="Times New Roman" w:hAnsi="Times New Roman" w:cs="Times New Roman"/>
+          <w:b/>
+          <w:bCs/>
+          <w:sz w:val="36"/>
+          <w:szCs w:val="36"/>
+          <w:lang w:val="en-US"/>
+        </w:rPr>
+        <w:t>12)</w:t>
+      </w:r>
+      <w:r>
+        <w:rPr>
+          <w:b/>
+          <w:bCs/>
+        </w:rPr>
+        <w:t xml:space="preserve"> </w:t>
+      </w:r>
+      <w:r>
+        <w:rPr>
+          <w:rFonts w:ascii="Times New Roman" w:hAnsi="Times New Roman" w:cs="Times New Roman"/>
+          <w:b/>
+          <w:bCs/>
+          <w:sz w:val="36"/>
+          <w:szCs w:val="36"/>
+          <w:lang w:val="en-US"/>
+        </w:rPr>
+        <w:t>What is NaN property in JavaScript?</w:t>
+      </w:r>
+    </w:p>
+    <w:p>
+      <w:pPr>
+        <w:ind w:right="-24"/>
+        <w:rPr>
+          <w:rFonts w:ascii="Times New Roman" w:hAnsi="Times New Roman" w:cs="Times New Roman"/>
+          <w:sz w:val="36"/>
+          <w:szCs w:val="36"/>
+          <w:lang w:val="en-US"/>
+        </w:rPr>
+      </w:pPr>
+      <w:r>
+        <w:rPr>
+          <w:rFonts w:ascii="Times New Roman" w:hAnsi="Times New Roman" w:cs="Times New Roman"/>
+          <w:sz w:val="36"/>
+          <w:szCs w:val="36"/>
+          <w:lang w:val="en-US"/>
+        </w:rPr>
+        <w:t>NaN property represents the “Not-a-Number” value. It indicates a value that is not a legal number.</w:t>
+      </w:r>
+    </w:p>
+    <w:p>
+      <w:pPr>
+        <w:ind w:right="-24"/>
+        <w:rPr>
+          <w:rFonts w:ascii="Times New Roman" w:hAnsi="Times New Roman" w:cs="Times New Roman"/>
+          <w:sz w:val="36"/>
+          <w:szCs w:val="36"/>
+          <w:lang w:val="en-US"/>
+        </w:rPr>
+      </w:pPr>
+      <w:r>
+        <w:rPr>
+          <w:rFonts w:ascii="Times New Roman" w:hAnsi="Times New Roman" w:cs="Times New Roman"/>
+          <w:sz w:val="36"/>
+          <w:szCs w:val="36"/>
+          <w:lang w:val="en-US"/>
+        </w:rPr>
+        <w:t>typeof of NaN will return a Number.</w:t>
+      </w:r>
+    </w:p>
+    <w:p>
+      <w:pPr>
+        <w:ind w:right="-24"/>
+        <w:rPr>
+          <w:rFonts w:ascii="Times New Roman" w:hAnsi="Times New Roman" w:cs="Times New Roman"/>
+          <w:sz w:val="36"/>
+          <w:szCs w:val="36"/>
+          <w:lang w:val="en-US"/>
+        </w:rPr>
+      </w:pPr>
+      <w:r>
+        <w:rPr>
+          <w:rFonts w:ascii="Times New Roman" w:hAnsi="Times New Roman" w:cs="Times New Roman"/>
+          <w:sz w:val="36"/>
+          <w:szCs w:val="36"/>
+          <w:lang w:val="en-US"/>
+        </w:rPr>
+        <w:t>To check if a value is NaN, we use the isNaN() function,</w:t>
+      </w:r>
+      <w:r>
+        <w:rPr>
+          <w:rFonts w:ascii="Times New Roman" w:hAnsi="Times New Roman" w:cs="Times New Roman"/>
+          <w:sz w:val="36"/>
+          <w:szCs w:val="36"/>
+          <w:lang w:val="en-US"/>
+        </w:rPr>
+        <w:t>Eg:</w:t>
+      </w:r>
+    </w:p>
+    <w:p>
+      <w:pPr>
+        <w:ind w:right="-24"/>
+        <w:rPr>
+          <w:rFonts w:ascii="Times New Roman" w:hAnsi="Times New Roman" w:cs="Times New Roman"/>
+          <w:sz w:val="36"/>
+          <w:szCs w:val="36"/>
+          <w:lang w:val="en-US"/>
+        </w:rPr>
+      </w:pPr>
+      <w:r>
+        <w:rPr>
+          <w:rFonts w:ascii="Times New Roman" w:hAnsi="Times New Roman" w:cs="Times New Roman"/>
+          <w:sz w:val="36"/>
+          <w:szCs w:val="36"/>
+          <w:lang w:val="en-US"/>
+        </w:rPr>
+        <w:t>isNaN("Hello")  // Returns true</w:t>
+      </w:r>
+    </w:p>
+    <w:p>
+      <w:pPr>
+        <w:ind w:right="-24"/>
+        <w:rPr>
+          <w:rFonts w:ascii="Times New Roman" w:hAnsi="Times New Roman" w:cs="Times New Roman"/>
+          <w:sz w:val="36"/>
+          <w:szCs w:val="36"/>
+          <w:lang w:val="en-US"/>
+        </w:rPr>
+      </w:pPr>
+      <w:r>
+        <w:rPr>
+          <w:rFonts w:ascii="Times New Roman" w:hAnsi="Times New Roman" w:cs="Times New Roman"/>
+          <w:sz w:val="36"/>
+          <w:szCs w:val="36"/>
+          <w:lang w:val="en-US"/>
+        </w:rPr>
+        <w:t>isNaN(345)   // Returns false</w:t>
+      </w:r>
+    </w:p>
+    <w:p>
+      <w:pPr>
+        <w:ind w:right="-24"/>
+        <w:rPr>
+          <w:rFonts w:ascii="Times New Roman" w:hAnsi="Times New Roman" w:cs="Times New Roman"/>
+          <w:sz w:val="36"/>
+          <w:szCs w:val="36"/>
+          <w:lang w:val="en-US"/>
+        </w:rPr>
+      </w:pPr>
+      <w:r>
+        <w:rPr>
+          <w:rFonts w:ascii="Times New Roman" w:hAnsi="Times New Roman" w:cs="Times New Roman"/>
+          <w:sz w:val="36"/>
+          <w:szCs w:val="36"/>
+          <w:lang w:val="en-US"/>
+        </w:rPr>
+        <w:t xml:space="preserve">isNaN('1')  // Returns false, since '1' is converted to Number type which results in 0 ( a number) </w:t>
+      </w:r>
+    </w:p>
+    <w:p>
+      <w:pPr>
+        <w:ind w:right="-24"/>
+        <w:rPr>
+          <w:rFonts w:ascii="Times New Roman" w:hAnsi="Times New Roman" w:cs="Times New Roman"/>
+          <w:sz w:val="36"/>
+          <w:szCs w:val="36"/>
+          <w:lang w:val="en-US"/>
+        </w:rPr>
+      </w:pPr>
+      <w:r>
+        <w:rPr>
+          <w:rFonts w:ascii="Times New Roman" w:hAnsi="Times New Roman" w:cs="Times New Roman"/>
+          <w:sz w:val="36"/>
+          <w:szCs w:val="36"/>
+          <w:lang w:val="en-US"/>
+        </w:rPr>
+        <w:t>isNaN(true) // Returns false, since true converted to Number type results in 1 ( a number)</w:t>
+      </w:r>
+    </w:p>
+    <w:p>
+      <w:pPr>
+        <w:ind w:right="-24"/>
+        <w:rPr>
+          <w:rFonts w:ascii="Times New Roman" w:hAnsi="Times New Roman" w:cs="Times New Roman"/>
+          <w:sz w:val="36"/>
+          <w:szCs w:val="36"/>
+          <w:lang w:val="en-US"/>
+        </w:rPr>
+      </w:pPr>
+      <w:r>
+        <w:rPr>
+          <w:rFonts w:ascii="Times New Roman" w:hAnsi="Times New Roman" w:cs="Times New Roman"/>
+          <w:sz w:val="36"/>
+          <w:szCs w:val="36"/>
+          <w:lang w:val="en-US"/>
+        </w:rPr>
+        <w:t>isNaN(false) // Returns false</w:t>
+      </w:r>
+    </w:p>
+    <w:p>
+      <w:pPr>
+        <w:ind w:right="-24"/>
+        <w:rPr>
+          <w:rFonts w:ascii="Times New Roman" w:hAnsi="Times New Roman" w:cs="Times New Roman"/>
+          <w:sz w:val="36"/>
+          <w:szCs w:val="36"/>
+          <w:lang w:val="en-US"/>
+        </w:rPr>
+      </w:pPr>
+      <w:r>
+        <w:rPr>
+          <w:rFonts w:ascii="Times New Roman" w:hAnsi="Times New Roman" w:cs="Times New Roman"/>
+          <w:sz w:val="36"/>
+          <w:szCs w:val="36"/>
+          <w:lang w:val="en-US"/>
+        </w:rPr>
+        <w:t>isNaN(undefined) // Returns true</w:t>
       </w:r>
     </w:p>
     <w:p>

</xml_diff>

<commit_message>
Higher Function in JS
</commit_message>
<xml_diff>
--- a/JS Interview Questions.docx
+++ b/JS Interview Questions.docx
@@ -1758,6 +1758,11 @@
     </w:p>
     <w:p>
       <w:pPr>
+        <w:pStyle w:val="ListParagraph"/>
+        <w:numPr>
+          <w:ilvl w:val="0"/>
+          <w:numId w:val="15"/>
+        </w:numPr>
         <w:ind w:right="-24"/>
         <w:rPr>
           <w:rFonts w:ascii="Times New Roman" w:hAnsi="Times New Roman" w:cs="Times New Roman"/>
@@ -1778,6 +1783,11 @@
     </w:p>
     <w:p>
       <w:pPr>
+        <w:pStyle w:val="ListParagraph"/>
+        <w:numPr>
+          <w:ilvl w:val="0"/>
+          <w:numId w:val="15"/>
+        </w:numPr>
         <w:ind w:right="-24"/>
         <w:rPr>
           <w:rFonts w:ascii="Times New Roman" w:hAnsi="Times New Roman" w:cs="Times New Roman"/>
@@ -1798,6 +1808,11 @@
     </w:p>
     <w:p>
       <w:pPr>
+        <w:pStyle w:val="ListParagraph"/>
+        <w:numPr>
+          <w:ilvl w:val="0"/>
+          <w:numId w:val="15"/>
+        </w:numPr>
         <w:ind w:right="-24"/>
         <w:rPr>
           <w:rFonts w:ascii="Times New Roman" w:hAnsi="Times New Roman" w:cs="Times New Roman"/>
@@ -1818,6 +1833,11 @@
     </w:p>
     <w:p>
       <w:pPr>
+        <w:pStyle w:val="ListParagraph"/>
+        <w:numPr>
+          <w:ilvl w:val="0"/>
+          <w:numId w:val="15"/>
+        </w:numPr>
         <w:ind w:right="-24"/>
         <w:rPr>
           <w:rFonts w:ascii="Times New Roman" w:hAnsi="Times New Roman" w:cs="Times New Roman"/>
@@ -1838,6 +1858,11 @@
     </w:p>
     <w:p>
       <w:pPr>
+        <w:pStyle w:val="ListParagraph"/>
+        <w:numPr>
+          <w:ilvl w:val="0"/>
+          <w:numId w:val="15"/>
+        </w:numPr>
         <w:ind w:right="-24"/>
         <w:rPr>
           <w:rFonts w:ascii="Times New Roman" w:hAnsi="Times New Roman" w:cs="Times New Roman"/>
@@ -1853,7 +1878,7 @@
           <w:szCs w:val="36"/>
           <w:lang w:val="en-US"/>
         </w:rPr>
-        <w:t>isNaN(false) // Returns false</w:t>
+        <w:t>isNaN(undefined) // Returns true</w:t>
       </w:r>
     </w:p>
     <w:p>
@@ -1861,19 +1886,189 @@
         <w:ind w:right="-24"/>
         <w:rPr>
           <w:rFonts w:ascii="Times New Roman" w:hAnsi="Times New Roman" w:cs="Times New Roman"/>
-          <w:sz w:val="36"/>
-          <w:szCs w:val="36"/>
-          <w:lang w:val="en-US"/>
-        </w:rPr>
-      </w:pPr>
-      <w:r>
-        <w:rPr>
-          <w:rFonts w:ascii="Times New Roman" w:hAnsi="Times New Roman" w:cs="Times New Roman"/>
-          <w:sz w:val="36"/>
-          <w:szCs w:val="36"/>
-          <w:lang w:val="en-US"/>
-        </w:rPr>
-        <w:t>isNaN(undefined) // Returns true</w:t>
+          <w:b/>
+          <w:bCs/>
+          <w:sz w:val="36"/>
+          <w:szCs w:val="36"/>
+          <w:lang w:val="en-US"/>
+        </w:rPr>
+      </w:pPr>
+      <w:r>
+        <w:rPr>
+          <w:rFonts w:ascii="Times New Roman" w:hAnsi="Times New Roman" w:cs="Times New Roman"/>
+          <w:b/>
+          <w:bCs/>
+          <w:sz w:val="36"/>
+          <w:szCs w:val="36"/>
+          <w:lang w:val="en-US"/>
+        </w:rPr>
+        <w:t>3)</w:t>
+      </w:r>
+      <w:r>
+        <w:rPr>
+          <w:b/>
+          <w:bCs/>
+        </w:rPr>
+        <w:t xml:space="preserve"> </w:t>
+      </w:r>
+      <w:r>
+        <w:rPr>
+          <w:rFonts w:ascii="Times New Roman" w:hAnsi="Times New Roman" w:cs="Times New Roman"/>
+          <w:b/>
+          <w:bCs/>
+          <w:sz w:val="36"/>
+          <w:szCs w:val="36"/>
+          <w:lang w:val="en-US"/>
+        </w:rPr>
+        <w:t>Explain Higher Order Functions in javascript.</w:t>
+      </w:r>
+    </w:p>
+    <w:p>
+      <w:pPr>
+        <w:ind w:right="-24"/>
+        <w:rPr>
+          <w:rFonts w:ascii="Times New Roman" w:hAnsi="Times New Roman" w:cs="Times New Roman"/>
+          <w:sz w:val="36"/>
+          <w:szCs w:val="36"/>
+          <w:lang w:val="en-US"/>
+        </w:rPr>
+      </w:pPr>
+      <w:r>
+        <w:rPr>
+          <w:rFonts w:ascii="Times New Roman" w:hAnsi="Times New Roman" w:cs="Times New Roman"/>
+          <w:sz w:val="36"/>
+          <w:szCs w:val="36"/>
+          <w:lang w:val="en-US"/>
+        </w:rPr>
+        <w:t>Functions that operate on other functions, either by taking them as arguments or by returning them, are called higher-order functions.</w:t>
+      </w:r>
+    </w:p>
+    <w:p>
+      <w:pPr>
+        <w:ind w:right="-24"/>
+        <w:rPr>
+          <w:rFonts w:ascii="Times New Roman" w:hAnsi="Times New Roman" w:cs="Times New Roman"/>
+          <w:sz w:val="36"/>
+          <w:szCs w:val="36"/>
+          <w:lang w:val="en-US"/>
+        </w:rPr>
+      </w:pPr>
+      <w:r>
+        <w:rPr>
+          <w:rFonts w:ascii="Times New Roman" w:hAnsi="Times New Roman" w:cs="Times New Roman"/>
+          <w:sz w:val="36"/>
+          <w:szCs w:val="36"/>
+          <w:lang w:val="en-US"/>
+        </w:rPr>
+        <w:t>Higher-order functions are a result of functions being first-class citizens in javascript.</w:t>
+      </w:r>
+      <w:r>
+        <w:rPr>
+          <w:rFonts w:ascii="Times New Roman" w:hAnsi="Times New Roman" w:cs="Times New Roman"/>
+          <w:sz w:val="36"/>
+          <w:szCs w:val="36"/>
+          <w:lang w:val="en-US"/>
+        </w:rPr>
+        <w:t xml:space="preserve"> </w:t>
+      </w:r>
+      <w:r>
+        <w:rPr>
+          <w:rFonts w:ascii="Times New Roman" w:hAnsi="Times New Roman" w:cs="Times New Roman"/>
+          <w:sz w:val="36"/>
+          <w:szCs w:val="36"/>
+          <w:lang w:val="en-US"/>
+        </w:rPr>
+        <w:t>Example</w:t>
+      </w:r>
+      <w:r>
+        <w:rPr>
+          <w:rFonts w:ascii="Times New Roman" w:hAnsi="Times New Roman" w:cs="Times New Roman"/>
+          <w:sz w:val="36"/>
+          <w:szCs w:val="36"/>
+          <w:lang w:val="en-US"/>
+        </w:rPr>
+        <w:t>:</w:t>
+      </w:r>
+    </w:p>
+    <w:p>
+      <w:pPr>
+        <w:ind w:right="-24"/>
+        <w:rPr>
+          <w:rFonts w:ascii="Times New Roman" w:hAnsi="Times New Roman" w:cs="Times New Roman"/>
+          <w:sz w:val="36"/>
+          <w:szCs w:val="36"/>
+          <w:lang w:val="en-US"/>
+        </w:rPr>
+      </w:pPr>
+      <w:r>
+        <w:rPr>
+          <w:rFonts w:ascii="Times New Roman" w:hAnsi="Times New Roman" w:cs="Times New Roman"/>
+          <w:sz w:val="36"/>
+          <w:szCs w:val="36"/>
+          <w:lang w:val="en-US"/>
+        </w:rPr>
+        <w:t>function higherOrder(fn) {</w:t>
+      </w:r>
+    </w:p>
+    <w:p>
+      <w:pPr>
+        <w:ind w:right="-24"/>
+        <w:rPr>
+          <w:rFonts w:ascii="Times New Roman" w:hAnsi="Times New Roman" w:cs="Times New Roman"/>
+          <w:sz w:val="36"/>
+          <w:szCs w:val="36"/>
+          <w:lang w:val="en-US"/>
+        </w:rPr>
+      </w:pPr>
+      <w:r>
+        <w:rPr>
+          <w:rFonts w:ascii="Times New Roman" w:hAnsi="Times New Roman" w:cs="Times New Roman"/>
+          <w:sz w:val="36"/>
+          <w:szCs w:val="36"/>
+          <w:lang w:val="en-US"/>
+        </w:rPr>
+        <w:t xml:space="preserve">  fn();</w:t>
+      </w:r>
+    </w:p>
+    <w:p>
+      <w:pPr>
+        <w:ind w:right="-24"/>
+        <w:rPr>
+          <w:rFonts w:ascii="Times New Roman" w:hAnsi="Times New Roman" w:cs="Times New Roman"/>
+          <w:sz w:val="36"/>
+          <w:szCs w:val="36"/>
+          <w:lang w:val="en-US"/>
+        </w:rPr>
+      </w:pPr>
+      <w:r>
+        <w:rPr>
+          <w:rFonts w:ascii="Times New Roman" w:hAnsi="Times New Roman" w:cs="Times New Roman"/>
+          <w:sz w:val="36"/>
+          <w:szCs w:val="36"/>
+          <w:lang w:val="en-US"/>
+        </w:rPr>
+        <w:lastRenderedPageBreak/>
+        <w:t>}</w:t>
+      </w:r>
+    </w:p>
+    <w:p>
+      <w:pPr>
+        <w:ind w:right="-24"/>
+        <w:rPr>
+          <w:rFonts w:ascii="Times New Roman" w:hAnsi="Times New Roman" w:cs="Times New Roman"/>
+          <w:sz w:val="36"/>
+          <w:szCs w:val="36"/>
+          <w:lang w:val="en-US"/>
+        </w:rPr>
+      </w:pPr>
+      <w:r>
+        <w:rPr>
+          <w:rFonts w:ascii="Times New Roman" w:hAnsi="Times New Roman" w:cs="Times New Roman"/>
+          <w:sz w:val="36"/>
+          <w:szCs w:val="36"/>
+          <w:lang w:val="en-US"/>
+        </w:rPr>
+        <w:t>higherOrder(function() { console.log("Hello world") });</w:t>
       </w:r>
     </w:p>
     <w:p>
@@ -3261,6 +3456,119 @@
       <w:pPr>
         <w:ind w:left="6480" w:hanging="180"/>
       </w:pPr>
+    </w:lvl>
+  </w:abstractNum>
+  <w:abstractNum w:abstractNumId="14" w15:restartNumberingAfterBreak="0">
+    <w:nsid w:val="72CA0B2E"/>
+    <w:multiLevelType w:val="hybridMultilevel"/>
+    <w:tmpl w:val="3530D7A0"/>
+    <w:lvl w:ilvl="0" w:tplc="40090001">
+      <w:start w:val="1"/>
+      <w:numFmt w:val="bullet"/>
+      <w:lvlText w:val=""/>
+      <w:lvlJc w:val="left"/>
+      <w:pPr>
+        <w:ind w:left="720" w:hanging="360"/>
+      </w:pPr>
+      <w:rPr>
+        <w:rFonts w:ascii="Symbol" w:hAnsi="Symbol" w:hint="default"/>
+      </w:rPr>
+    </w:lvl>
+    <w:lvl w:ilvl="1" w:tplc="40090003" w:tentative="1">
+      <w:start w:val="1"/>
+      <w:numFmt w:val="bullet"/>
+      <w:lvlText w:val="o"/>
+      <w:lvlJc w:val="left"/>
+      <w:pPr>
+        <w:ind w:left="1440" w:hanging="360"/>
+      </w:pPr>
+      <w:rPr>
+        <w:rFonts w:ascii="Courier New" w:hAnsi="Courier New" w:cs="Courier New" w:hint="default"/>
+      </w:rPr>
+    </w:lvl>
+    <w:lvl w:ilvl="2" w:tplc="40090005" w:tentative="1">
+      <w:start w:val="1"/>
+      <w:numFmt w:val="bullet"/>
+      <w:lvlText w:val=""/>
+      <w:lvlJc w:val="left"/>
+      <w:pPr>
+        <w:ind w:left="2160" w:hanging="360"/>
+      </w:pPr>
+      <w:rPr>
+        <w:rFonts w:ascii="Wingdings" w:hAnsi="Wingdings" w:hint="default"/>
+      </w:rPr>
+    </w:lvl>
+    <w:lvl w:ilvl="3" w:tplc="40090001" w:tentative="1">
+      <w:start w:val="1"/>
+      <w:numFmt w:val="bullet"/>
+      <w:lvlText w:val=""/>
+      <w:lvlJc w:val="left"/>
+      <w:pPr>
+        <w:ind w:left="2880" w:hanging="360"/>
+      </w:pPr>
+      <w:rPr>
+        <w:rFonts w:ascii="Symbol" w:hAnsi="Symbol" w:hint="default"/>
+      </w:rPr>
+    </w:lvl>
+    <w:lvl w:ilvl="4" w:tplc="40090003" w:tentative="1">
+      <w:start w:val="1"/>
+      <w:numFmt w:val="bullet"/>
+      <w:lvlText w:val="o"/>
+      <w:lvlJc w:val="left"/>
+      <w:pPr>
+        <w:ind w:left="3600" w:hanging="360"/>
+      </w:pPr>
+      <w:rPr>
+        <w:rFonts w:ascii="Courier New" w:hAnsi="Courier New" w:cs="Courier New" w:hint="default"/>
+      </w:rPr>
+    </w:lvl>
+    <w:lvl w:ilvl="5" w:tplc="40090005" w:tentative="1">
+      <w:start w:val="1"/>
+      <w:numFmt w:val="bullet"/>
+      <w:lvlText w:val=""/>
+      <w:lvlJc w:val="left"/>
+      <w:pPr>
+        <w:ind w:left="4320" w:hanging="360"/>
+      </w:pPr>
+      <w:rPr>
+        <w:rFonts w:ascii="Wingdings" w:hAnsi="Wingdings" w:hint="default"/>
+      </w:rPr>
+    </w:lvl>
+    <w:lvl w:ilvl="6" w:tplc="40090001" w:tentative="1">
+      <w:start w:val="1"/>
+      <w:numFmt w:val="bullet"/>
+      <w:lvlText w:val=""/>
+      <w:lvlJc w:val="left"/>
+      <w:pPr>
+        <w:ind w:left="5040" w:hanging="360"/>
+      </w:pPr>
+      <w:rPr>
+        <w:rFonts w:ascii="Symbol" w:hAnsi="Symbol" w:hint="default"/>
+      </w:rPr>
+    </w:lvl>
+    <w:lvl w:ilvl="7" w:tplc="40090003" w:tentative="1">
+      <w:start w:val="1"/>
+      <w:numFmt w:val="bullet"/>
+      <w:lvlText w:val="o"/>
+      <w:lvlJc w:val="left"/>
+      <w:pPr>
+        <w:ind w:left="5760" w:hanging="360"/>
+      </w:pPr>
+      <w:rPr>
+        <w:rFonts w:ascii="Courier New" w:hAnsi="Courier New" w:cs="Courier New" w:hint="default"/>
+      </w:rPr>
+    </w:lvl>
+    <w:lvl w:ilvl="8" w:tplc="40090005" w:tentative="1">
+      <w:start w:val="1"/>
+      <w:numFmt w:val="bullet"/>
+      <w:lvlText w:val=""/>
+      <w:lvlJc w:val="left"/>
+      <w:pPr>
+        <w:ind w:left="6480" w:hanging="360"/>
+      </w:pPr>
+      <w:rPr>
+        <w:rFonts w:ascii="Wingdings" w:hAnsi="Wingdings" w:hint="default"/>
+      </w:rPr>
     </w:lvl>
   </w:abstractNum>
   <w:num w:numId="1" w16cid:durableId="1045520499">
@@ -3304,6 +3612,9 @@
   </w:num>
   <w:num w:numId="14" w16cid:durableId="1273317514">
     <w:abstractNumId w:val="12"/>
+  </w:num>
+  <w:num w:numId="15" w16cid:durableId="1092164472">
+    <w:abstractNumId w:val="14"/>
   </w:num>
 </w:numbering>
 </file>

</xml_diff>

<commit_message>
Difference between undeclared and undefined
</commit_message>
<xml_diff>
--- a/JS Interview Questions.docx
+++ b/JS Interview Questions.docx
@@ -2105,6 +2105,89 @@
           <w:lang w:val="en-US"/>
         </w:rPr>
         <w:t>The variables of JavaScript represent the arguments that are passed to a function.</w:t>
+      </w:r>
+    </w:p>
+    <w:p>
+      <w:pPr>
+        <w:ind w:right="-24"/>
+        <w:rPr>
+          <w:rFonts w:ascii="Times New Roman" w:hAnsi="Times New Roman" w:cs="Times New Roman"/>
+          <w:sz w:val="36"/>
+          <w:szCs w:val="36"/>
+          <w:lang w:val="en-US"/>
+        </w:rPr>
+      </w:pPr>
+      <w:r>
+        <w:rPr>
+          <w:rFonts w:ascii="Times New Roman" w:hAnsi="Times New Roman" w:cs="Times New Roman"/>
+          <w:sz w:val="36"/>
+          <w:szCs w:val="36"/>
+          <w:lang w:val="en-US"/>
+        </w:rPr>
+        <w:t>15)</w:t>
+      </w:r>
+      <w:r>
+        <w:t xml:space="preserve"> </w:t>
+      </w:r>
+      <w:r>
+        <w:rPr>
+          <w:rFonts w:ascii="Times New Roman" w:hAnsi="Times New Roman" w:cs="Times New Roman"/>
+          <w:sz w:val="36"/>
+          <w:szCs w:val="36"/>
+          <w:lang w:val="en-US"/>
+        </w:rPr>
+        <w:t>What’s The Difference Between Undeclared &amp; Undefined Variables?</w:t>
+      </w:r>
+    </w:p>
+    <w:p>
+      <w:pPr>
+        <w:ind w:right="-24"/>
+        <w:rPr>
+          <w:rFonts w:ascii="Times New Roman" w:hAnsi="Times New Roman" w:cs="Times New Roman"/>
+          <w:sz w:val="36"/>
+          <w:szCs w:val="36"/>
+          <w:lang w:val="en-US"/>
+        </w:rPr>
+      </w:pPr>
+      <w:r>
+        <w:rPr>
+          <w:rFonts w:ascii="Times New Roman" w:hAnsi="Times New Roman" w:cs="Times New Roman"/>
+          <w:sz w:val="36"/>
+          <w:szCs w:val="36"/>
+          <w:lang w:val="en-US"/>
+        </w:rPr>
+        <w:t>An undeclared variable has not been declared anywhere in the code, so said variable does not exist. If you try to read an undeclared variable, JavaScript throws an error.</w:t>
+      </w:r>
+    </w:p>
+    <w:p>
+      <w:pPr>
+        <w:ind w:right="-24"/>
+        <w:rPr>
+          <w:rFonts w:ascii="Times New Roman" w:hAnsi="Times New Roman" w:cs="Times New Roman"/>
+          <w:sz w:val="36"/>
+          <w:szCs w:val="36"/>
+          <w:lang w:val="en-US"/>
+        </w:rPr>
+      </w:pPr>
+    </w:p>
+    <w:p>
+      <w:pPr>
+        <w:ind w:right="-24"/>
+        <w:rPr>
+          <w:rFonts w:ascii="Times New Roman" w:hAnsi="Times New Roman" w:cs="Times New Roman"/>
+          <w:sz w:val="36"/>
+          <w:szCs w:val="36"/>
+          <w:lang w:val="en-US"/>
+        </w:rPr>
+      </w:pPr>
+      <w:r>
+        <w:rPr>
+          <w:rFonts w:ascii="Times New Roman" w:hAnsi="Times New Roman" w:cs="Times New Roman"/>
+          <w:sz w:val="36"/>
+          <w:szCs w:val="36"/>
+          <w:lang w:val="en-US"/>
+        </w:rPr>
+        <w:t>An undefined variable has been declared in the program, but no value has been assigned. This means the variable exists, but its value is yet to be defined.</w:t>
       </w:r>
     </w:p>
     <w:p>

</xml_diff>

<commit_message>
Html code using js
</commit_message>
<xml_diff>
--- a/JS Interview Questions.docx
+++ b/JS Interview Questions.docx
@@ -2120,6 +2120,8 @@
       <w:r>
         <w:rPr>
           <w:rFonts w:ascii="Times New Roman" w:hAnsi="Times New Roman" w:cs="Times New Roman"/>
+          <w:b/>
+          <w:bCs/>
           <w:sz w:val="36"/>
           <w:szCs w:val="36"/>
           <w:lang w:val="en-US"/>
@@ -2132,11 +2134,192 @@
       <w:r>
         <w:rPr>
           <w:rFonts w:ascii="Times New Roman" w:hAnsi="Times New Roman" w:cs="Times New Roman"/>
-          <w:sz w:val="36"/>
-          <w:szCs w:val="36"/>
-          <w:lang w:val="en-US"/>
-        </w:rPr>
-        <w:t>What’s The Difference Between Undeclared &amp; Undefined Variables?</w:t>
+          <w:b/>
+          <w:bCs/>
+          <w:sz w:val="36"/>
+          <w:szCs w:val="36"/>
+          <w:lang w:val="en-US"/>
+        </w:rPr>
+        <w:t>What</w:t>
+      </w:r>
+      <w:r>
+        <w:rPr>
+          <w:rFonts w:ascii="Times New Roman" w:hAnsi="Times New Roman" w:cs="Times New Roman"/>
+          <w:b/>
+          <w:bCs/>
+          <w:sz w:val="36"/>
+          <w:szCs w:val="36"/>
+          <w:lang w:val="en-US"/>
+        </w:rPr>
+        <w:t xml:space="preserve"> is t</w:t>
+      </w:r>
+      <w:r>
+        <w:rPr>
+          <w:rFonts w:ascii="Times New Roman" w:hAnsi="Times New Roman" w:cs="Times New Roman"/>
+          <w:b/>
+          <w:bCs/>
+          <w:sz w:val="36"/>
+          <w:szCs w:val="36"/>
+          <w:lang w:val="en-US"/>
+        </w:rPr>
+        <w:t xml:space="preserve">he </w:t>
+      </w:r>
+      <w:r>
+        <w:rPr>
+          <w:rFonts w:ascii="Times New Roman" w:hAnsi="Times New Roman" w:cs="Times New Roman"/>
+          <w:b/>
+          <w:bCs/>
+          <w:sz w:val="36"/>
+          <w:szCs w:val="36"/>
+          <w:lang w:val="en-US"/>
+        </w:rPr>
+        <w:t>d</w:t>
+      </w:r>
+      <w:r>
+        <w:rPr>
+          <w:rFonts w:ascii="Times New Roman" w:hAnsi="Times New Roman" w:cs="Times New Roman"/>
+          <w:b/>
+          <w:bCs/>
+          <w:sz w:val="36"/>
+          <w:szCs w:val="36"/>
+          <w:lang w:val="en-US"/>
+        </w:rPr>
+        <w:t xml:space="preserve">ifference </w:t>
+      </w:r>
+      <w:r>
+        <w:rPr>
+          <w:rFonts w:ascii="Times New Roman" w:hAnsi="Times New Roman" w:cs="Times New Roman"/>
+          <w:b/>
+          <w:bCs/>
+          <w:sz w:val="36"/>
+          <w:szCs w:val="36"/>
+          <w:lang w:val="en-US"/>
+        </w:rPr>
+        <w:t>b</w:t>
+      </w:r>
+      <w:r>
+        <w:rPr>
+          <w:rFonts w:ascii="Times New Roman" w:hAnsi="Times New Roman" w:cs="Times New Roman"/>
+          <w:b/>
+          <w:bCs/>
+          <w:sz w:val="36"/>
+          <w:szCs w:val="36"/>
+          <w:lang w:val="en-US"/>
+        </w:rPr>
+        <w:t xml:space="preserve">etween </w:t>
+      </w:r>
+      <w:r>
+        <w:rPr>
+          <w:rFonts w:ascii="Times New Roman" w:hAnsi="Times New Roman" w:cs="Times New Roman"/>
+          <w:b/>
+          <w:bCs/>
+          <w:sz w:val="36"/>
+          <w:szCs w:val="36"/>
+          <w:lang w:val="en-US"/>
+        </w:rPr>
+        <w:t>u</w:t>
+      </w:r>
+      <w:r>
+        <w:rPr>
+          <w:rFonts w:ascii="Times New Roman" w:hAnsi="Times New Roman" w:cs="Times New Roman"/>
+          <w:b/>
+          <w:bCs/>
+          <w:sz w:val="36"/>
+          <w:szCs w:val="36"/>
+          <w:lang w:val="en-US"/>
+        </w:rPr>
+        <w:t xml:space="preserve">ndeclared &amp; </w:t>
+      </w:r>
+      <w:r>
+        <w:rPr>
+          <w:rFonts w:ascii="Times New Roman" w:hAnsi="Times New Roman" w:cs="Times New Roman"/>
+          <w:b/>
+          <w:bCs/>
+          <w:sz w:val="36"/>
+          <w:szCs w:val="36"/>
+          <w:lang w:val="en-US"/>
+        </w:rPr>
+        <w:t>u</w:t>
+      </w:r>
+      <w:r>
+        <w:rPr>
+          <w:rFonts w:ascii="Times New Roman" w:hAnsi="Times New Roman" w:cs="Times New Roman"/>
+          <w:b/>
+          <w:bCs/>
+          <w:sz w:val="36"/>
+          <w:szCs w:val="36"/>
+          <w:lang w:val="en-US"/>
+        </w:rPr>
+        <w:t xml:space="preserve">ndefined </w:t>
+      </w:r>
+      <w:r>
+        <w:rPr>
+          <w:rFonts w:ascii="Times New Roman" w:hAnsi="Times New Roman" w:cs="Times New Roman"/>
+          <w:b/>
+          <w:bCs/>
+          <w:sz w:val="36"/>
+          <w:szCs w:val="36"/>
+          <w:lang w:val="en-US"/>
+        </w:rPr>
+        <w:t>v</w:t>
+      </w:r>
+      <w:r>
+        <w:rPr>
+          <w:rFonts w:ascii="Times New Roman" w:hAnsi="Times New Roman" w:cs="Times New Roman"/>
+          <w:b/>
+          <w:bCs/>
+          <w:sz w:val="36"/>
+          <w:szCs w:val="36"/>
+          <w:lang w:val="en-US"/>
+        </w:rPr>
+        <w:t>ariables?</w:t>
+      </w:r>
+      <w:r>
+        <w:rPr>
+          <w:rFonts w:ascii="Times New Roman" w:hAnsi="Times New Roman" w:cs="Times New Roman"/>
+          <w:b/>
+          <w:bCs/>
+          <w:sz w:val="36"/>
+          <w:szCs w:val="36"/>
+          <w:lang w:val="en-US"/>
+        </w:rPr>
+        <w:t xml:space="preserve">                                                                                              </w:t>
+      </w:r>
+      <w:r>
+        <w:rPr>
+          <w:rFonts w:ascii="Times New Roman" w:hAnsi="Times New Roman" w:cs="Times New Roman"/>
+          <w:sz w:val="36"/>
+          <w:szCs w:val="36"/>
+          <w:lang w:val="en-US"/>
+        </w:rPr>
+        <w:t xml:space="preserve">The difference between undeclared and undefined variables are:          </w:t>
+      </w:r>
+      <w:r>
+        <w:rPr>
+          <w:rFonts w:ascii="Times New Roman" w:hAnsi="Times New Roman" w:cs="Times New Roman"/>
+          <w:sz w:val="36"/>
+          <w:szCs w:val="36"/>
+          <w:lang w:val="en-US"/>
+        </w:rPr>
+        <w:t>An undeclared variable has not been declared anywhere in the code, so said variable does not exist. If you try to read an undeclared variable, JavaScript throws an error.</w:t>
+      </w:r>
+      <w:r>
+        <w:rPr>
+          <w:rFonts w:ascii="Times New Roman" w:hAnsi="Times New Roman" w:cs="Times New Roman"/>
+          <w:sz w:val="36"/>
+          <w:szCs w:val="36"/>
+          <w:lang w:val="en-US"/>
+        </w:rPr>
+        <w:t xml:space="preserve">                                                                      </w:t>
+      </w:r>
+      <w:r>
+        <w:rPr>
+          <w:rFonts w:ascii="Times New Roman" w:hAnsi="Times New Roman" w:cs="Times New Roman"/>
+          <w:sz w:val="36"/>
+          <w:szCs w:val="36"/>
+          <w:lang w:val="en-US"/>
+        </w:rPr>
+        <w:t>An undefined variable has been declared in the program, but no value has been assigned. This means the variable exists, but its value is yet to be defined.</w:t>
       </w:r>
     </w:p>
     <w:p>
@@ -2152,42 +2335,95 @@
       <w:r>
         <w:rPr>
           <w:rFonts w:ascii="Times New Roman" w:hAnsi="Times New Roman" w:cs="Times New Roman"/>
-          <w:sz w:val="36"/>
-          <w:szCs w:val="36"/>
-          <w:lang w:val="en-US"/>
-        </w:rPr>
-        <w:t>An undeclared variable has not been declared anywhere in the code, so said variable does not exist. If you try to read an undeclared variable, JavaScript throws an error.</w:t>
-      </w:r>
-    </w:p>
-    <w:p>
-      <w:pPr>
-        <w:ind w:right="-24"/>
-        <w:rPr>
-          <w:rFonts w:ascii="Times New Roman" w:hAnsi="Times New Roman" w:cs="Times New Roman"/>
-          <w:sz w:val="36"/>
-          <w:szCs w:val="36"/>
-          <w:lang w:val="en-US"/>
-        </w:rPr>
-      </w:pPr>
-    </w:p>
-    <w:p>
-      <w:pPr>
-        <w:ind w:right="-24"/>
-        <w:rPr>
-          <w:rFonts w:ascii="Times New Roman" w:hAnsi="Times New Roman" w:cs="Times New Roman"/>
-          <w:sz w:val="36"/>
-          <w:szCs w:val="36"/>
-          <w:lang w:val="en-US"/>
-        </w:rPr>
-      </w:pPr>
-      <w:r>
-        <w:rPr>
-          <w:rFonts w:ascii="Times New Roman" w:hAnsi="Times New Roman" w:cs="Times New Roman"/>
-          <w:sz w:val="36"/>
-          <w:szCs w:val="36"/>
-          <w:lang w:val="en-US"/>
-        </w:rPr>
-        <w:t>An undefined variable has been declared in the program, but no value has been assigned. This means the variable exists, but its value is yet to be defined.</w:t>
+          <w:b/>
+          <w:bCs/>
+          <w:sz w:val="36"/>
+          <w:szCs w:val="36"/>
+          <w:lang w:val="en-US"/>
+        </w:rPr>
+        <w:t>16)</w:t>
+      </w:r>
+      <w:r>
+        <w:rPr>
+          <w:b/>
+          <w:bCs/>
+        </w:rPr>
+        <w:t xml:space="preserve"> </w:t>
+      </w:r>
+      <w:r>
+        <w:rPr>
+          <w:rFonts w:ascii="Times New Roman" w:hAnsi="Times New Roman" w:cs="Times New Roman"/>
+          <w:b/>
+          <w:bCs/>
+          <w:sz w:val="36"/>
+          <w:szCs w:val="36"/>
+          <w:lang w:val="en-US"/>
+        </w:rPr>
+        <w:t>How to write HTML code dynamically using JavaScript?</w:t>
+      </w:r>
+      <w:r>
+        <w:rPr>
+          <w:rFonts w:ascii="Times New Roman" w:hAnsi="Times New Roman" w:cs="Times New Roman"/>
+          <w:sz w:val="36"/>
+          <w:szCs w:val="36"/>
+          <w:lang w:val="en-US"/>
+        </w:rPr>
+        <w:t xml:space="preserve">             </w:t>
+      </w:r>
+      <w:r>
+        <w:rPr>
+          <w:rFonts w:ascii="Times New Roman" w:hAnsi="Times New Roman" w:cs="Times New Roman"/>
+          <w:sz w:val="36"/>
+          <w:szCs w:val="36"/>
+          <w:lang w:val="en-US"/>
+        </w:rPr>
+        <w:t>The innerHTML property is used to write the HTML code using JavaScript dynamically.</w:t>
+      </w:r>
+      <w:r>
+        <w:rPr>
+          <w:rFonts w:ascii="Times New Roman" w:hAnsi="Times New Roman" w:cs="Times New Roman"/>
+          <w:sz w:val="36"/>
+          <w:szCs w:val="36"/>
+          <w:lang w:val="en-US"/>
+        </w:rPr>
+        <w:t xml:space="preserve">  </w:t>
+      </w:r>
+    </w:p>
+    <w:p>
+      <w:pPr>
+        <w:rPr>
+          <w:rFonts w:ascii="Times New Roman" w:hAnsi="Times New Roman" w:cs="Times New Roman"/>
+          <w:sz w:val="36"/>
+          <w:szCs w:val="36"/>
+          <w:lang w:val="en-US"/>
+        </w:rPr>
+      </w:pPr>
+      <w:r>
+        <w:rPr>
+          <w:rFonts w:ascii="Times New Roman" w:hAnsi="Times New Roman" w:cs="Times New Roman"/>
+          <w:sz w:val="36"/>
+          <w:szCs w:val="36"/>
+          <w:lang w:val="en-US"/>
+        </w:rPr>
+        <w:t xml:space="preserve">Eg:  </w:t>
+      </w:r>
+      <w:r>
+        <w:rPr>
+          <w:rFonts w:ascii="Times New Roman" w:hAnsi="Times New Roman" w:cs="Times New Roman"/>
+          <w:sz w:val="36"/>
+          <w:szCs w:val="36"/>
+          <w:lang w:val="en-US"/>
+        </w:rPr>
+        <w:t>document.getElementById('mylocation').innerHTML="&lt;h2&gt;This is heading using JavaScript&lt;/h2&gt;";</w:t>
+      </w:r>
+      <w:r>
+        <w:rPr>
+          <w:rFonts w:ascii="Times New Roman" w:hAnsi="Times New Roman" w:cs="Times New Roman"/>
+          <w:sz w:val="36"/>
+          <w:szCs w:val="36"/>
+          <w:lang w:val="en-US"/>
+        </w:rPr>
+        <w:t xml:space="preserve">                                                                                                                                                                                                                                                                                                                                                                                                                                                                             </w:t>
       </w:r>
     </w:p>
     <w:p>
@@ -4328,6 +4564,15 @@
       <w14:ligatures w14:val="none"/>
     </w:rPr>
   </w:style>
+  <w:style w:type="paragraph" w:styleId="NoSpacing">
+    <w:name w:val="No Spacing"/>
+    <w:uiPriority w:val="1"/>
+    <w:qFormat/>
+    <w:rsid w:val="005A7842"/>
+    <w:pPr>
+      <w:spacing w:after="0" w:line="240" w:lineRule="auto"/>
+    </w:pPr>
+  </w:style>
 </w:styles>
 </file>
 

</xml_diff>

<commit_message>
Arrow function in js
</commit_message>
<xml_diff>
--- a/JS Interview Questions.docx
+++ b/JS Interview Questions.docx
@@ -2878,7 +2878,6 @@
     </w:p>
     <w:p>
       <w:pPr>
-        <w:spacing w:after="0"/>
         <w:jc w:val="both"/>
         <w:rPr>
           <w:rFonts w:ascii="Times New Roman" w:hAnsi="Times New Roman" w:cs="Times New Roman"/>
@@ -2895,6 +2894,151 @@
           <w:lang w:val="en-US"/>
         </w:rPr>
         <w:t>console.log(userName.charAt(0)); // "J"</w:t>
+      </w:r>
+    </w:p>
+    <w:p>
+      <w:pPr>
+        <w:jc w:val="both"/>
+        <w:rPr>
+          <w:rFonts w:ascii="Times New Roman" w:hAnsi="Times New Roman" w:cs="Times New Roman"/>
+          <w:sz w:val="36"/>
+          <w:szCs w:val="36"/>
+          <w:lang w:val="en-US"/>
+        </w:rPr>
+      </w:pPr>
+      <w:r>
+        <w:rPr>
+          <w:rFonts w:ascii="Times New Roman" w:hAnsi="Times New Roman" w:cs="Times New Roman"/>
+          <w:sz w:val="36"/>
+          <w:szCs w:val="36"/>
+          <w:lang w:val="en-US"/>
+        </w:rPr>
+        <w:t>20)</w:t>
+      </w:r>
+      <w:r>
+        <w:t xml:space="preserve"> </w:t>
+      </w:r>
+      <w:r>
+        <w:rPr>
+          <w:rFonts w:ascii="Times New Roman" w:hAnsi="Times New Roman" w:cs="Times New Roman"/>
+          <w:sz w:val="36"/>
+          <w:szCs w:val="36"/>
+          <w:lang w:val="en-US"/>
+        </w:rPr>
+        <w:t>What are the arrow functions in JavaScript?</w:t>
+      </w:r>
+    </w:p>
+    <w:p>
+      <w:pPr>
+        <w:jc w:val="both"/>
+        <w:rPr>
+          <w:rFonts w:ascii="Times New Roman" w:hAnsi="Times New Roman" w:cs="Times New Roman"/>
+          <w:sz w:val="36"/>
+          <w:szCs w:val="36"/>
+          <w:lang w:val="en-US"/>
+        </w:rPr>
+      </w:pPr>
+      <w:r>
+        <w:rPr>
+          <w:rFonts w:ascii="Times New Roman" w:hAnsi="Times New Roman" w:cs="Times New Roman"/>
+          <w:sz w:val="36"/>
+          <w:szCs w:val="36"/>
+          <w:lang w:val="en-US"/>
+        </w:rPr>
+        <w:t>Arrow functions are a short and concise way of writing functions in JavaScript. The general syntax of an arrow function is as below:</w:t>
+      </w:r>
+    </w:p>
+    <w:p>
+      <w:pPr>
+        <w:jc w:val="both"/>
+        <w:rPr>
+          <w:rFonts w:ascii="Times New Roman" w:hAnsi="Times New Roman" w:cs="Times New Roman"/>
+          <w:sz w:val="36"/>
+          <w:szCs w:val="36"/>
+          <w:lang w:val="en-US"/>
+        </w:rPr>
+      </w:pPr>
+    </w:p>
+    <w:p>
+      <w:pPr>
+        <w:jc w:val="both"/>
+        <w:rPr>
+          <w:rFonts w:ascii="Times New Roman" w:hAnsi="Times New Roman" w:cs="Times New Roman"/>
+          <w:sz w:val="36"/>
+          <w:szCs w:val="36"/>
+          <w:lang w:val="en-US"/>
+        </w:rPr>
+      </w:pPr>
+      <w:r>
+        <w:rPr>
+          <w:rFonts w:ascii="Times New Roman" w:hAnsi="Times New Roman" w:cs="Times New Roman"/>
+          <w:sz w:val="36"/>
+          <w:szCs w:val="36"/>
+          <w:lang w:val="en-US"/>
+        </w:rPr>
+        <w:t>const helloWorld = () =&gt; {</w:t>
+      </w:r>
+    </w:p>
+    <w:p>
+      <w:pPr>
+        <w:jc w:val="both"/>
+        <w:rPr>
+          <w:rFonts w:ascii="Times New Roman" w:hAnsi="Times New Roman" w:cs="Times New Roman"/>
+          <w:sz w:val="36"/>
+          <w:szCs w:val="36"/>
+          <w:lang w:val="en-US"/>
+        </w:rPr>
+      </w:pPr>
+    </w:p>
+    <w:p>
+      <w:pPr>
+        <w:jc w:val="both"/>
+        <w:rPr>
+          <w:rFonts w:ascii="Times New Roman" w:hAnsi="Times New Roman" w:cs="Times New Roman"/>
+          <w:sz w:val="36"/>
+          <w:szCs w:val="36"/>
+          <w:lang w:val="en-US"/>
+        </w:rPr>
+      </w:pPr>
+      <w:r>
+        <w:rPr>
+          <w:rFonts w:ascii="Times New Roman" w:hAnsi="Times New Roman" w:cs="Times New Roman"/>
+          <w:sz w:val="36"/>
+          <w:szCs w:val="36"/>
+          <w:lang w:val="en-US"/>
+        </w:rPr>
+        <w:t xml:space="preserve">  console.log("hello world!");</w:t>
+      </w:r>
+    </w:p>
+    <w:p>
+      <w:pPr>
+        <w:jc w:val="both"/>
+        <w:rPr>
+          <w:rFonts w:ascii="Times New Roman" w:hAnsi="Times New Roman" w:cs="Times New Roman"/>
+          <w:sz w:val="36"/>
+          <w:szCs w:val="36"/>
+          <w:lang w:val="en-US"/>
+        </w:rPr>
+      </w:pPr>
+    </w:p>
+    <w:p>
+      <w:pPr>
+        <w:jc w:val="both"/>
+        <w:rPr>
+          <w:rFonts w:ascii="Times New Roman" w:hAnsi="Times New Roman" w:cs="Times New Roman"/>
+          <w:sz w:val="36"/>
+          <w:szCs w:val="36"/>
+          <w:lang w:val="en-US"/>
+        </w:rPr>
+      </w:pPr>
+      <w:r>
+        <w:rPr>
+          <w:rFonts w:ascii="Times New Roman" w:hAnsi="Times New Roman" w:cs="Times New Roman"/>
+          <w:sz w:val="36"/>
+          <w:szCs w:val="36"/>
+          <w:lang w:val="en-US"/>
+        </w:rPr>
+        <w:t>};</w:t>
       </w:r>
     </w:p>
     <w:p>

</xml_diff>

<commit_message>
Creating objects in JS
</commit_message>
<xml_diff>
--- a/JS Interview Questions.docx
+++ b/JS Interview Questions.docx
@@ -1558,17 +1558,8 @@
           <w:szCs w:val="36"/>
           <w:lang w:val="en-US"/>
         </w:rPr>
-        <w:t xml:space="preserve">JavaScript is a dynamically typed language. In a dynamically typed language, the type of a variable is checked during run-time in contrast to </w:t>
-      </w:r>
-      <w:r>
-        <w:rPr>
-          <w:rFonts w:ascii="Times New Roman" w:hAnsi="Times New Roman" w:cs="Times New Roman"/>
-          <w:sz w:val="36"/>
-          <w:szCs w:val="36"/>
-          <w:lang w:val="en-US"/>
-        </w:rPr>
         <w:lastRenderedPageBreak/>
-        <w:t>a statically typed language, where the type of a variable is checked during compile-time.</w:t>
+        <w:t>JavaScript is a dynamically typed language. In a dynamically typed language, the type of a variable is checked during run-time in contrast to a statically typed language, where the type of a variable is checked during compile-time.</w:t>
       </w:r>
     </w:p>
     <w:p>
@@ -2139,6 +2130,7 @@
           <w:szCs w:val="36"/>
           <w:lang w:val="en-US"/>
         </w:rPr>
+        <w:lastRenderedPageBreak/>
         <w:t>15)</w:t>
       </w:r>
       <w:r>
@@ -2314,7 +2306,6 @@
           <w:szCs w:val="36"/>
           <w:lang w:val="en-US"/>
         </w:rPr>
-        <w:lastRenderedPageBreak/>
         <w:t>An undeclared variable has not been declared anywhere in the code, so said variable does not exist. If you try to read an undeclared variable, JavaScript throws an error.</w:t>
       </w:r>
       <w:r>
@@ -2419,25 +2410,7 @@
           <w:szCs w:val="36"/>
           <w:lang w:val="en-US"/>
         </w:rPr>
-        <w:t xml:space="preserve">Eg:  </w:t>
-      </w:r>
-      <w:r>
-        <w:rPr>
-          <w:rFonts w:ascii="Times New Roman" w:hAnsi="Times New Roman" w:cs="Times New Roman"/>
-          <w:sz w:val="36"/>
-          <w:szCs w:val="36"/>
-          <w:lang w:val="en-US"/>
-        </w:rPr>
-        <w:t>document.getElementById('mylocation').innerHTML="&lt;h2&gt;This is heading using JavaScript&lt;/h2&gt;";</w:t>
-      </w:r>
-      <w:r>
-        <w:rPr>
-          <w:rFonts w:ascii="Times New Roman" w:hAnsi="Times New Roman" w:cs="Times New Roman"/>
-          <w:sz w:val="36"/>
-          <w:szCs w:val="36"/>
-          <w:lang w:val="en-US"/>
-        </w:rPr>
-        <w:t xml:space="preserve">     </w:t>
+        <w:t xml:space="preserve">Eg:  document.getElementById('mylocation').innerHTML="&lt;h2&gt;This is heading using JavaScript&lt;/h2&gt;";     </w:t>
       </w:r>
     </w:p>
     <w:p>
@@ -2650,8 +2623,153 @@
       </w:pPr>
       <w:r>
         <w:rPr>
+          <w:rFonts w:ascii="Times New Roman" w:hAnsi="Times New Roman" w:cs="Times New Roman"/>
+          <w:b/>
+          <w:bCs/>
+          <w:sz w:val="36"/>
+          <w:szCs w:val="36"/>
+          <w:lang w:val="en-US"/>
+        </w:rPr>
+        <w:t xml:space="preserve">18) </w:t>
+      </w:r>
+      <w:r>
+        <w:rPr>
+          <w:rFonts w:ascii="Times New Roman" w:hAnsi="Times New Roman" w:cs="Times New Roman"/>
+          <w:b/>
+          <w:bCs/>
+          <w:sz w:val="36"/>
+          <w:szCs w:val="36"/>
+          <w:lang w:val="en-US"/>
+        </w:rPr>
+        <w:t>How do you create an object in JavaScript?</w:t>
+      </w:r>
+    </w:p>
+    <w:p>
+      <w:pPr>
+        <w:jc w:val="both"/>
+        <w:rPr>
+          <w:rFonts w:ascii="Times New Roman" w:hAnsi="Times New Roman" w:cs="Times New Roman"/>
+          <w:sz w:val="36"/>
+          <w:szCs w:val="36"/>
+          <w:lang w:val="en-US"/>
+        </w:rPr>
+      </w:pPr>
+      <w:r>
+        <w:rPr>
+          <w:rFonts w:ascii="Times New Roman" w:hAnsi="Times New Roman" w:cs="Times New Roman"/>
+          <w:sz w:val="36"/>
+          <w:szCs w:val="36"/>
+          <w:lang w:val="en-US"/>
+        </w:rPr>
+        <w:t>Since JavaScript is essentially an object-oriented scripting language, it supports and encourages the usage of objects while developing web applications.</w:t>
+      </w:r>
+    </w:p>
+    <w:p>
+      <w:pPr>
+        <w:jc w:val="both"/>
+        <w:rPr>
+          <w:rFonts w:ascii="Times New Roman" w:hAnsi="Times New Roman" w:cs="Times New Roman"/>
+          <w:sz w:val="36"/>
+          <w:szCs w:val="36"/>
+          <w:lang w:val="en-US"/>
+        </w:rPr>
+      </w:pPr>
+      <w:r>
+        <w:rPr>
+          <w:rFonts w:ascii="Times New Roman" w:hAnsi="Times New Roman" w:cs="Times New Roman"/>
+          <w:sz w:val="36"/>
+          <w:szCs w:val="36"/>
+          <w:lang w:val="en-US"/>
+        </w:rPr>
+        <w:t xml:space="preserve">Eg: </w:t>
+      </w:r>
+      <w:r>
+        <w:rPr>
+          <w:rFonts w:ascii="Times New Roman" w:hAnsi="Times New Roman" w:cs="Times New Roman"/>
+          <w:sz w:val="36"/>
+          <w:szCs w:val="36"/>
+          <w:lang w:val="en-US"/>
+        </w:rPr>
+        <w:t>const student = {</w:t>
+      </w:r>
+    </w:p>
+    <w:p>
+      <w:pPr>
+        <w:jc w:val="both"/>
+        <w:rPr>
+          <w:rFonts w:ascii="Times New Roman" w:hAnsi="Times New Roman" w:cs="Times New Roman"/>
+          <w:sz w:val="36"/>
+          <w:szCs w:val="36"/>
+          <w:lang w:val="en-US"/>
+        </w:rPr>
+      </w:pPr>
+      <w:r>
+        <w:rPr>
+          <w:rFonts w:ascii="Times New Roman" w:hAnsi="Times New Roman" w:cs="Times New Roman"/>
+          <w:sz w:val="36"/>
+          <w:szCs w:val="36"/>
+          <w:lang w:val="en-US"/>
+        </w:rPr>
+        <w:t xml:space="preserve">    name: 'John',</w:t>
+      </w:r>
+    </w:p>
+    <w:p>
+      <w:pPr>
+        <w:jc w:val="both"/>
+        <w:rPr>
+          <w:rFonts w:ascii="Times New Roman" w:hAnsi="Times New Roman" w:cs="Times New Roman"/>
+          <w:sz w:val="36"/>
+          <w:szCs w:val="36"/>
+          <w:lang w:val="en-US"/>
+        </w:rPr>
+      </w:pPr>
+      <w:r>
+        <w:rPr>
+          <w:rFonts w:ascii="Times New Roman" w:hAnsi="Times New Roman" w:cs="Times New Roman"/>
+          <w:sz w:val="36"/>
+          <w:szCs w:val="36"/>
+          <w:lang w:val="en-US"/>
+        </w:rPr>
+        <w:t xml:space="preserve">    age: 17</w:t>
+      </w:r>
+    </w:p>
+    <w:p>
+      <w:pPr>
+        <w:jc w:val="both"/>
+        <w:rPr>
+          <w:rFonts w:ascii="Times New Roman" w:hAnsi="Times New Roman" w:cs="Times New Roman"/>
+          <w:sz w:val="36"/>
+          <w:szCs w:val="36"/>
+          <w:lang w:val="en-US"/>
+        </w:rPr>
+      </w:pPr>
+      <w:r>
+        <w:rPr>
+          <w:rFonts w:ascii="Times New Roman" w:hAnsi="Times New Roman" w:cs="Times New Roman"/>
+          <w:sz w:val="36"/>
+          <w:szCs w:val="36"/>
+          <w:lang w:val="en-US"/>
+        </w:rPr>
+        <w:t>}</w:t>
+      </w:r>
+    </w:p>
+    <w:p>
+      <w:pPr>
+        <w:jc w:val="both"/>
+        <w:rPr>
+          <w:rFonts w:ascii="Times New Roman" w:hAnsi="Times New Roman" w:cs="Times New Roman"/>
+          <w:b/>
+          <w:bCs/>
+          <w:sz w:val="36"/>
+          <w:szCs w:val="36"/>
+          <w:lang w:val="en-US"/>
+        </w:rPr>
+      </w:pPr>
+      <w:r>
+        <w:rPr>
           <w:noProof/>
         </w:rPr>
+        <w:lastRenderedPageBreak/>
         <w:drawing>
           <wp:anchor distT="0" distB="0" distL="114300" distR="114300" simplePos="0" relativeHeight="251658240" behindDoc="0" locked="0" layoutInCell="1" allowOverlap="1" wp14:anchorId="1891BFA2" wp14:editId="0D775CB4">
             <wp:simplePos x="0" y="0"/>
@@ -2717,7 +2835,29 @@
           <w:szCs w:val="36"/>
           <w:lang w:val="en-US"/>
         </w:rPr>
-        <w:t xml:space="preserve">18) What is DOM </w:t>
+        <w:t>1</w:t>
+      </w:r>
+      <w:r>
+        <w:rPr>
+          <w:rFonts w:ascii="Times New Roman" w:hAnsi="Times New Roman" w:cs="Times New Roman"/>
+          <w:b/>
+          <w:bCs/>
+          <w:sz w:val="36"/>
+          <w:szCs w:val="36"/>
+          <w:lang w:val="en-US"/>
+        </w:rPr>
+        <w:t>9</w:t>
+      </w:r>
+      <w:r>
+        <w:rPr>
+          <w:rFonts w:ascii="Times New Roman" w:hAnsi="Times New Roman" w:cs="Times New Roman"/>
+          <w:b/>
+          <w:bCs/>
+          <w:sz w:val="36"/>
+          <w:szCs w:val="36"/>
+          <w:lang w:val="en-US"/>
+        </w:rPr>
+        <w:t xml:space="preserve">) What is DOM </w:t>
       </w:r>
       <w:r>
         <w:rPr>
@@ -2748,7 +2888,6 @@
           <w:szCs w:val="36"/>
           <w:lang w:val="en-US"/>
         </w:rPr>
-        <w:lastRenderedPageBreak/>
         <w:t>The</w:t>
       </w:r>
       <w:r>
@@ -2800,18 +2939,18 @@
           <w:szCs w:val="36"/>
           <w:lang w:val="en-US"/>
         </w:rPr>
-        <w:t xml:space="preserve">19) </w:t>
-      </w:r>
-      <w:r>
-        <w:rPr>
-          <w:rFonts w:ascii="Times New Roman" w:hAnsi="Times New Roman" w:cs="Times New Roman"/>
-          <w:b/>
-          <w:bCs/>
-          <w:sz w:val="36"/>
-          <w:szCs w:val="36"/>
-          <w:lang w:val="en-US"/>
-        </w:rPr>
-        <w:t>How Can You Return a Character From a Specified Index?</w:t>
+        <w:t>20</w:t>
+      </w:r>
+      <w:r>
+        <w:rPr>
+          <w:rFonts w:ascii="Times New Roman" w:hAnsi="Times New Roman" w:cs="Times New Roman"/>
+          <w:b/>
+          <w:bCs/>
+          <w:sz w:val="36"/>
+          <w:szCs w:val="36"/>
+          <w:lang w:val="en-US"/>
+        </w:rPr>
+        <w:t>) How Can You Return a Character From a Specified Index?</w:t>
       </w:r>
     </w:p>
     <w:p>
@@ -2901,26 +3040,58 @@
         <w:jc w:val="both"/>
         <w:rPr>
           <w:rFonts w:ascii="Times New Roman" w:hAnsi="Times New Roman" w:cs="Times New Roman"/>
-          <w:sz w:val="36"/>
-          <w:szCs w:val="36"/>
-          <w:lang w:val="en-US"/>
-        </w:rPr>
-      </w:pPr>
-      <w:r>
-        <w:rPr>
-          <w:rFonts w:ascii="Times New Roman" w:hAnsi="Times New Roman" w:cs="Times New Roman"/>
-          <w:sz w:val="36"/>
-          <w:szCs w:val="36"/>
-          <w:lang w:val="en-US"/>
-        </w:rPr>
-        <w:t>20)</w:t>
-      </w:r>
-      <w:r>
+          <w:b/>
+          <w:bCs/>
+          <w:sz w:val="36"/>
+          <w:szCs w:val="36"/>
+          <w:lang w:val="en-US"/>
+        </w:rPr>
+      </w:pPr>
+      <w:r>
+        <w:rPr>
+          <w:rFonts w:ascii="Times New Roman" w:hAnsi="Times New Roman" w:cs="Times New Roman"/>
+          <w:b/>
+          <w:bCs/>
+          <w:sz w:val="36"/>
+          <w:szCs w:val="36"/>
+          <w:lang w:val="en-US"/>
+        </w:rPr>
+        <w:t>2</w:t>
+      </w:r>
+      <w:r>
+        <w:rPr>
+          <w:rFonts w:ascii="Times New Roman" w:hAnsi="Times New Roman" w:cs="Times New Roman"/>
+          <w:b/>
+          <w:bCs/>
+          <w:sz w:val="36"/>
+          <w:szCs w:val="36"/>
+          <w:lang w:val="en-US"/>
+        </w:rPr>
+        <w:t>1</w:t>
+      </w:r>
+      <w:r>
+        <w:rPr>
+          <w:rFonts w:ascii="Times New Roman" w:hAnsi="Times New Roman" w:cs="Times New Roman"/>
+          <w:b/>
+          <w:bCs/>
+          <w:sz w:val="36"/>
+          <w:szCs w:val="36"/>
+          <w:lang w:val="en-US"/>
+        </w:rPr>
+        <w:t>)</w:t>
+      </w:r>
+      <w:r>
+        <w:rPr>
+          <w:b/>
+          <w:bCs/>
+        </w:rPr>
         <w:t xml:space="preserve"> </w:t>
       </w:r>
       <w:r>
         <w:rPr>
           <w:rFonts w:ascii="Times New Roman" w:hAnsi="Times New Roman" w:cs="Times New Roman"/>
+          <w:b/>
+          <w:bCs/>
           <w:sz w:val="36"/>
           <w:szCs w:val="36"/>
           <w:lang w:val="en-US"/>
@@ -2930,6 +3101,7 @@
     </w:p>
     <w:p>
       <w:pPr>
+        <w:spacing w:after="0"/>
         <w:jc w:val="both"/>
         <w:rPr>
           <w:rFonts w:ascii="Times New Roman" w:hAnsi="Times New Roman" w:cs="Times New Roman"/>
@@ -2950,6 +3122,7 @@
     </w:p>
     <w:p>
       <w:pPr>
+        <w:spacing w:after="0"/>
         <w:jc w:val="both"/>
         <w:rPr>
           <w:rFonts w:ascii="Times New Roman" w:hAnsi="Times New Roman" w:cs="Times New Roman"/>
@@ -2958,9 +3131,19 @@
           <w:lang w:val="en-US"/>
         </w:rPr>
       </w:pPr>
-    </w:p>
-    <w:p>
-      <w:pPr>
+      <w:r>
+        <w:rPr>
+          <w:rFonts w:ascii="Times New Roman" w:hAnsi="Times New Roman" w:cs="Times New Roman"/>
+          <w:sz w:val="36"/>
+          <w:szCs w:val="36"/>
+          <w:lang w:val="en-US"/>
+        </w:rPr>
+        <w:t>const helloWorld = () =&gt; {</w:t>
+      </w:r>
+    </w:p>
+    <w:p>
+      <w:pPr>
+        <w:spacing w:after="0"/>
         <w:jc w:val="both"/>
         <w:rPr>
           <w:rFonts w:ascii="Times New Roman" w:hAnsi="Times New Roman" w:cs="Times New Roman"/>
@@ -2976,53 +3159,12 @@
           <w:szCs w:val="36"/>
           <w:lang w:val="en-US"/>
         </w:rPr>
-        <w:t>const helloWorld = () =&gt; {</w:t>
-      </w:r>
-    </w:p>
-    <w:p>
-      <w:pPr>
-        <w:jc w:val="both"/>
-        <w:rPr>
-          <w:rFonts w:ascii="Times New Roman" w:hAnsi="Times New Roman" w:cs="Times New Roman"/>
-          <w:sz w:val="36"/>
-          <w:szCs w:val="36"/>
-          <w:lang w:val="en-US"/>
-        </w:rPr>
-      </w:pPr>
-    </w:p>
-    <w:p>
-      <w:pPr>
-        <w:jc w:val="both"/>
-        <w:rPr>
-          <w:rFonts w:ascii="Times New Roman" w:hAnsi="Times New Roman" w:cs="Times New Roman"/>
-          <w:sz w:val="36"/>
-          <w:szCs w:val="36"/>
-          <w:lang w:val="en-US"/>
-        </w:rPr>
-      </w:pPr>
-      <w:r>
-        <w:rPr>
-          <w:rFonts w:ascii="Times New Roman" w:hAnsi="Times New Roman" w:cs="Times New Roman"/>
-          <w:sz w:val="36"/>
-          <w:szCs w:val="36"/>
-          <w:lang w:val="en-US"/>
-        </w:rPr>
         <w:t xml:space="preserve">  console.log("hello world!");</w:t>
       </w:r>
     </w:p>
     <w:p>
       <w:pPr>
-        <w:jc w:val="both"/>
-        <w:rPr>
-          <w:rFonts w:ascii="Times New Roman" w:hAnsi="Times New Roman" w:cs="Times New Roman"/>
-          <w:sz w:val="36"/>
-          <w:szCs w:val="36"/>
-          <w:lang w:val="en-US"/>
-        </w:rPr>
-      </w:pPr>
-    </w:p>
-    <w:p>
-      <w:pPr>
+        <w:spacing w:after="0"/>
         <w:jc w:val="both"/>
         <w:rPr>
           <w:rFonts w:ascii="Times New Roman" w:hAnsi="Times New Roman" w:cs="Times New Roman"/>

</xml_diff>

<commit_message>
ways of adding JavaScript code in an HTML file
</commit_message>
<xml_diff>
--- a/JS Interview Questions.docx
+++ b/JS Interview Questions.docx
@@ -3581,6 +3581,18 @@
     </w:p>
     <w:p>
       <w:pPr>
+        <w:spacing w:after="0"/>
+        <w:jc w:val="both"/>
+        <w:rPr>
+          <w:rFonts w:ascii="Times New Roman" w:hAnsi="Times New Roman" w:cs="Times New Roman"/>
+          <w:sz w:val="36"/>
+          <w:szCs w:val="36"/>
+          <w:lang w:val="en-US"/>
+        </w:rPr>
+      </w:pPr>
+    </w:p>
+    <w:p>
+      <w:pPr>
         <w:spacing w:before="240" w:after="0"/>
         <w:jc w:val="both"/>
         <w:rPr>
@@ -3661,6 +3673,7 @@
           <w:szCs w:val="36"/>
           <w:lang w:val="en-US"/>
         </w:rPr>
+        <w:lastRenderedPageBreak/>
         <w:t>We can write JavaScript code within the script tag in the same HTML file; this is suitable when we need just a few lines of scripting within a web page.</w:t>
       </w:r>
     </w:p>
@@ -3681,7 +3694,6 @@
           <w:szCs w:val="36"/>
           <w:lang w:val="en-US"/>
         </w:rPr>
-        <w:lastRenderedPageBreak/>
         <w:t>We can import a JavaScript source file into an HTML document; this adds all scripting capabilities to a web page without cluttering the code.</w:t>
       </w:r>
     </w:p>

</xml_diff>

<commit_message>
how to debug a JS code
</commit_message>
<xml_diff>
--- a/JS Interview Questions.docx
+++ b/JS Interview Questions.docx
@@ -3581,6 +3581,49 @@
     </w:p>
     <w:p>
       <w:pPr>
+        <w:spacing w:before="240" w:after="0"/>
+        <w:jc w:val="both"/>
+        <w:rPr>
+          <w:rFonts w:ascii="Times New Roman" w:hAnsi="Times New Roman" w:cs="Times New Roman"/>
+          <w:b/>
+          <w:bCs/>
+          <w:sz w:val="36"/>
+          <w:szCs w:val="36"/>
+          <w:lang w:val="en-US"/>
+        </w:rPr>
+      </w:pPr>
+      <w:r>
+        <w:rPr>
+          <w:rFonts w:ascii="Times New Roman" w:hAnsi="Times New Roman" w:cs="Times New Roman"/>
+          <w:b/>
+          <w:bCs/>
+          <w:sz w:val="36"/>
+          <w:szCs w:val="36"/>
+          <w:lang w:val="en-US"/>
+        </w:rPr>
+        <w:t>25)</w:t>
+      </w:r>
+      <w:r>
+        <w:rPr>
+          <w:b/>
+          <w:bCs/>
+        </w:rPr>
+        <w:t xml:space="preserve"> </w:t>
+      </w:r>
+      <w:r>
+        <w:rPr>
+          <w:rFonts w:ascii="Times New Roman" w:hAnsi="Times New Roman" w:cs="Times New Roman"/>
+          <w:b/>
+          <w:bCs/>
+          <w:sz w:val="36"/>
+          <w:szCs w:val="36"/>
+          <w:lang w:val="en-US"/>
+        </w:rPr>
+        <w:t>What are the ways of adding JavaScript code in an HTML file?</w:t>
+      </w:r>
+    </w:p>
+    <w:p>
+      <w:pPr>
         <w:spacing w:after="0"/>
         <w:jc w:val="both"/>
         <w:rPr>
@@ -3590,48 +3633,14 @@
           <w:lang w:val="en-US"/>
         </w:rPr>
       </w:pPr>
-    </w:p>
-    <w:p>
-      <w:pPr>
-        <w:spacing w:before="240" w:after="0"/>
-        <w:jc w:val="both"/>
-        <w:rPr>
-          <w:rFonts w:ascii="Times New Roman" w:hAnsi="Times New Roman" w:cs="Times New Roman"/>
-          <w:b/>
-          <w:bCs/>
-          <w:sz w:val="36"/>
-          <w:szCs w:val="36"/>
-          <w:lang w:val="en-US"/>
-        </w:rPr>
-      </w:pPr>
-      <w:r>
-        <w:rPr>
-          <w:rFonts w:ascii="Times New Roman" w:hAnsi="Times New Roman" w:cs="Times New Roman"/>
-          <w:b/>
-          <w:bCs/>
-          <w:sz w:val="36"/>
-          <w:szCs w:val="36"/>
-          <w:lang w:val="en-US"/>
-        </w:rPr>
-        <w:t>25)</w:t>
-      </w:r>
-      <w:r>
-        <w:rPr>
-          <w:b/>
-          <w:bCs/>
-        </w:rPr>
-        <w:t xml:space="preserve"> </w:t>
-      </w:r>
-      <w:r>
-        <w:rPr>
-          <w:rFonts w:ascii="Times New Roman" w:hAnsi="Times New Roman" w:cs="Times New Roman"/>
-          <w:b/>
-          <w:bCs/>
-          <w:sz w:val="36"/>
-          <w:szCs w:val="36"/>
-          <w:lang w:val="en-US"/>
-        </w:rPr>
-        <w:t>What are the ways of adding JavaScript code in an HTML file?</w:t>
+      <w:r>
+        <w:rPr>
+          <w:rFonts w:ascii="Times New Roman" w:hAnsi="Times New Roman" w:cs="Times New Roman"/>
+          <w:sz w:val="36"/>
+          <w:szCs w:val="36"/>
+          <w:lang w:val="en-US"/>
+        </w:rPr>
+        <w:t>There are primarily two ways of embedding JavaScript code:</w:t>
       </w:r>
     </w:p>
     <w:p>
@@ -3652,12 +3661,11 @@
           <w:szCs w:val="36"/>
           <w:lang w:val="en-US"/>
         </w:rPr>
-        <w:t>There are primarily two ways of embedding JavaScript code:</w:t>
-      </w:r>
-    </w:p>
-    <w:p>
-      <w:pPr>
-        <w:spacing w:after="0"/>
+        <w:t>We can write JavaScript code within the script tag in the same HTML file; this is suitable when we need just a few lines of scripting within a web page.</w:t>
+      </w:r>
+    </w:p>
+    <w:p>
+      <w:pPr>
         <w:jc w:val="both"/>
         <w:rPr>
           <w:rFonts w:ascii="Times New Roman" w:hAnsi="Times New Roman" w:cs="Times New Roman"/>
@@ -3674,26 +3682,6 @@
           <w:lang w:val="en-US"/>
         </w:rPr>
         <w:lastRenderedPageBreak/>
-        <w:t>We can write JavaScript code within the script tag in the same HTML file; this is suitable when we need just a few lines of scripting within a web page.</w:t>
-      </w:r>
-    </w:p>
-    <w:p>
-      <w:pPr>
-        <w:jc w:val="both"/>
-        <w:rPr>
-          <w:rFonts w:ascii="Times New Roman" w:hAnsi="Times New Roman" w:cs="Times New Roman"/>
-          <w:sz w:val="36"/>
-          <w:szCs w:val="36"/>
-          <w:lang w:val="en-US"/>
-        </w:rPr>
-      </w:pPr>
-      <w:r>
-        <w:rPr>
-          <w:rFonts w:ascii="Times New Roman" w:hAnsi="Times New Roman" w:cs="Times New Roman"/>
-          <w:sz w:val="36"/>
-          <w:szCs w:val="36"/>
-          <w:lang w:val="en-US"/>
-        </w:rPr>
         <w:t>We can import a JavaScript source file into an HTML document; this adds all scripting capabilities to a web page without cluttering the code.</w:t>
       </w:r>
     </w:p>

</xml_diff>

<commit_message>
How would you read a cookie
</commit_message>
<xml_diff>
--- a/JS Interview Questions.docx
+++ b/JS Interview Questions.docx
@@ -3228,6 +3228,11 @@
     </w:p>
     <w:p>
       <w:pPr>
+        <w:pStyle w:val="ListParagraph"/>
+        <w:numPr>
+          <w:ilvl w:val="0"/>
+          <w:numId w:val="16"/>
+        </w:numPr>
         <w:spacing w:after="0"/>
         <w:jc w:val="both"/>
         <w:rPr>
@@ -3249,6 +3254,11 @@
     </w:p>
     <w:p>
       <w:pPr>
+        <w:pStyle w:val="ListParagraph"/>
+        <w:numPr>
+          <w:ilvl w:val="0"/>
+          <w:numId w:val="16"/>
+        </w:numPr>
         <w:spacing w:after="0"/>
         <w:jc w:val="both"/>
         <w:rPr>
@@ -3265,11 +3275,16 @@
           <w:szCs w:val="36"/>
           <w:lang w:val="en-US"/>
         </w:rPr>
-        <w:t xml:space="preserve">Variable names cannot be similar to that of reserved keywords. </w:t>
-      </w:r>
-    </w:p>
-    <w:p>
-      <w:pPr>
+        <w:t>Variable names cannot be similar to that of reserved keywords. For example, var, let, const, etc.</w:t>
+      </w:r>
+    </w:p>
+    <w:p>
+      <w:pPr>
+        <w:pStyle w:val="ListParagraph"/>
+        <w:numPr>
+          <w:ilvl w:val="0"/>
+          <w:numId w:val="16"/>
+        </w:numPr>
         <w:spacing w:after="0"/>
         <w:jc w:val="both"/>
         <w:rPr>
@@ -3286,33 +3301,17 @@
           <w:szCs w:val="36"/>
           <w:lang w:val="en-US"/>
         </w:rPr>
-        <w:t>For example, var, let, const, etc.</w:t>
-      </w:r>
-    </w:p>
-    <w:p>
-      <w:pPr>
-        <w:spacing w:after="0"/>
-        <w:jc w:val="both"/>
-        <w:rPr>
-          <w:rFonts w:ascii="Times New Roman" w:hAnsi="Times New Roman" w:cs="Times New Roman"/>
-          <w:sz w:val="36"/>
-          <w:szCs w:val="36"/>
-          <w:lang w:val="en-US"/>
-        </w:rPr>
-      </w:pPr>
-      <w:r>
-        <w:rPr>
-          <w:rFonts w:ascii="Times New Roman" w:hAnsi="Times New Roman" w:cs="Times New Roman"/>
-          <w:sz w:val="36"/>
-          <w:szCs w:val="36"/>
-          <w:lang w:val="en-US"/>
-        </w:rPr>
         <w:lastRenderedPageBreak/>
         <w:t>Variable names cannot begin with a numeric value. They must only begin with a letter or an underscore character.</w:t>
       </w:r>
     </w:p>
     <w:p>
       <w:pPr>
+        <w:pStyle w:val="ListParagraph"/>
+        <w:numPr>
+          <w:ilvl w:val="0"/>
+          <w:numId w:val="16"/>
+        </w:numPr>
         <w:jc w:val="both"/>
         <w:rPr>
           <w:rFonts w:ascii="Times New Roman" w:hAnsi="Times New Roman" w:cs="Times New Roman"/>
@@ -3841,6 +3840,81 @@
           <w:lang w:val="en-US"/>
         </w:rPr>
       </w:pPr>
+      <w:r>
+        <w:rPr>
+          <w:rFonts w:ascii="Times New Roman" w:hAnsi="Times New Roman" w:cs="Times New Roman"/>
+          <w:b/>
+          <w:bCs/>
+          <w:sz w:val="36"/>
+          <w:szCs w:val="36"/>
+          <w:lang w:val="en-US"/>
+        </w:rPr>
+        <w:t xml:space="preserve">28) </w:t>
+      </w:r>
+      <w:r>
+        <w:rPr>
+          <w:rFonts w:ascii="Times New Roman" w:hAnsi="Times New Roman" w:cs="Times New Roman"/>
+          <w:b/>
+          <w:bCs/>
+          <w:sz w:val="36"/>
+          <w:szCs w:val="36"/>
+          <w:lang w:val="en-US"/>
+        </w:rPr>
+        <w:t>How would you read a cookie?</w:t>
+      </w:r>
+    </w:p>
+    <w:p>
+      <w:pPr>
+        <w:jc w:val="both"/>
+        <w:rPr>
+          <w:rFonts w:ascii="Times New Roman" w:hAnsi="Times New Roman" w:cs="Times New Roman"/>
+          <w:sz w:val="36"/>
+          <w:szCs w:val="36"/>
+          <w:lang w:val="en-US"/>
+        </w:rPr>
+      </w:pPr>
+      <w:r>
+        <w:rPr>
+          <w:rFonts w:ascii="Times New Roman" w:hAnsi="Times New Roman" w:cs="Times New Roman"/>
+          <w:sz w:val="36"/>
+          <w:szCs w:val="36"/>
+          <w:lang w:val="en-US"/>
+        </w:rPr>
+        <w:t>Reading a cookie using JavaScript is also very simple. We can use the document.cookie string that contains the cookies that we just created using that string.</w:t>
+      </w:r>
+    </w:p>
+    <w:p>
+      <w:pPr>
+        <w:jc w:val="both"/>
+        <w:rPr>
+          <w:rFonts w:ascii="Times New Roman" w:hAnsi="Times New Roman" w:cs="Times New Roman"/>
+          <w:sz w:val="36"/>
+          <w:szCs w:val="36"/>
+          <w:lang w:val="en-US"/>
+        </w:rPr>
+      </w:pPr>
+      <w:r>
+        <w:rPr>
+          <w:rFonts w:ascii="Times New Roman" w:hAnsi="Times New Roman" w:cs="Times New Roman"/>
+          <w:sz w:val="36"/>
+          <w:szCs w:val="36"/>
+          <w:lang w:val="en-US"/>
+        </w:rPr>
+        <w:t>The document.cookie string keeps a list of name-value pairs separated by semicolons, where ‘name’ is the name of the cookie, and ‘value’ is its value. We can also use the split() method to break the cookie value into keys and values.</w:t>
+      </w:r>
+    </w:p>
+    <w:p>
+      <w:pPr>
+        <w:jc w:val="both"/>
+        <w:rPr>
+          <w:rFonts w:ascii="Times New Roman" w:hAnsi="Times New Roman" w:cs="Times New Roman"/>
+          <w:b/>
+          <w:bCs/>
+          <w:sz w:val="36"/>
+          <w:szCs w:val="36"/>
+          <w:lang w:val="en-US"/>
+        </w:rPr>
+      </w:pPr>
     </w:p>
     <w:p>
       <w:pPr>
@@ -5101,6 +5175,119 @@
     </w:lvl>
   </w:abstractNum>
   <w:abstractNum w:abstractNumId="12" w15:restartNumberingAfterBreak="0">
+    <w:nsid w:val="4C7F5745"/>
+    <w:multiLevelType w:val="hybridMultilevel"/>
+    <w:tmpl w:val="98D48020"/>
+    <w:lvl w:ilvl="0" w:tplc="40090001">
+      <w:start w:val="1"/>
+      <w:numFmt w:val="bullet"/>
+      <w:lvlText w:val=""/>
+      <w:lvlJc w:val="left"/>
+      <w:pPr>
+        <w:ind w:left="720" w:hanging="360"/>
+      </w:pPr>
+      <w:rPr>
+        <w:rFonts w:ascii="Symbol" w:hAnsi="Symbol" w:hint="default"/>
+      </w:rPr>
+    </w:lvl>
+    <w:lvl w:ilvl="1" w:tplc="40090003" w:tentative="1">
+      <w:start w:val="1"/>
+      <w:numFmt w:val="bullet"/>
+      <w:lvlText w:val="o"/>
+      <w:lvlJc w:val="left"/>
+      <w:pPr>
+        <w:ind w:left="1440" w:hanging="360"/>
+      </w:pPr>
+      <w:rPr>
+        <w:rFonts w:ascii="Courier New" w:hAnsi="Courier New" w:cs="Courier New" w:hint="default"/>
+      </w:rPr>
+    </w:lvl>
+    <w:lvl w:ilvl="2" w:tplc="40090005" w:tentative="1">
+      <w:start w:val="1"/>
+      <w:numFmt w:val="bullet"/>
+      <w:lvlText w:val=""/>
+      <w:lvlJc w:val="left"/>
+      <w:pPr>
+        <w:ind w:left="2160" w:hanging="360"/>
+      </w:pPr>
+      <w:rPr>
+        <w:rFonts w:ascii="Wingdings" w:hAnsi="Wingdings" w:hint="default"/>
+      </w:rPr>
+    </w:lvl>
+    <w:lvl w:ilvl="3" w:tplc="40090001" w:tentative="1">
+      <w:start w:val="1"/>
+      <w:numFmt w:val="bullet"/>
+      <w:lvlText w:val=""/>
+      <w:lvlJc w:val="left"/>
+      <w:pPr>
+        <w:ind w:left="2880" w:hanging="360"/>
+      </w:pPr>
+      <w:rPr>
+        <w:rFonts w:ascii="Symbol" w:hAnsi="Symbol" w:hint="default"/>
+      </w:rPr>
+    </w:lvl>
+    <w:lvl w:ilvl="4" w:tplc="40090003" w:tentative="1">
+      <w:start w:val="1"/>
+      <w:numFmt w:val="bullet"/>
+      <w:lvlText w:val="o"/>
+      <w:lvlJc w:val="left"/>
+      <w:pPr>
+        <w:ind w:left="3600" w:hanging="360"/>
+      </w:pPr>
+      <w:rPr>
+        <w:rFonts w:ascii="Courier New" w:hAnsi="Courier New" w:cs="Courier New" w:hint="default"/>
+      </w:rPr>
+    </w:lvl>
+    <w:lvl w:ilvl="5" w:tplc="40090005" w:tentative="1">
+      <w:start w:val="1"/>
+      <w:numFmt w:val="bullet"/>
+      <w:lvlText w:val=""/>
+      <w:lvlJc w:val="left"/>
+      <w:pPr>
+        <w:ind w:left="4320" w:hanging="360"/>
+      </w:pPr>
+      <w:rPr>
+        <w:rFonts w:ascii="Wingdings" w:hAnsi="Wingdings" w:hint="default"/>
+      </w:rPr>
+    </w:lvl>
+    <w:lvl w:ilvl="6" w:tplc="40090001" w:tentative="1">
+      <w:start w:val="1"/>
+      <w:numFmt w:val="bullet"/>
+      <w:lvlText w:val=""/>
+      <w:lvlJc w:val="left"/>
+      <w:pPr>
+        <w:ind w:left="5040" w:hanging="360"/>
+      </w:pPr>
+      <w:rPr>
+        <w:rFonts w:ascii="Symbol" w:hAnsi="Symbol" w:hint="default"/>
+      </w:rPr>
+    </w:lvl>
+    <w:lvl w:ilvl="7" w:tplc="40090003" w:tentative="1">
+      <w:start w:val="1"/>
+      <w:numFmt w:val="bullet"/>
+      <w:lvlText w:val="o"/>
+      <w:lvlJc w:val="left"/>
+      <w:pPr>
+        <w:ind w:left="5760" w:hanging="360"/>
+      </w:pPr>
+      <w:rPr>
+        <w:rFonts w:ascii="Courier New" w:hAnsi="Courier New" w:cs="Courier New" w:hint="default"/>
+      </w:rPr>
+    </w:lvl>
+    <w:lvl w:ilvl="8" w:tplc="40090005" w:tentative="1">
+      <w:start w:val="1"/>
+      <w:numFmt w:val="bullet"/>
+      <w:lvlText w:val=""/>
+      <w:lvlJc w:val="left"/>
+      <w:pPr>
+        <w:ind w:left="6480" w:hanging="360"/>
+      </w:pPr>
+      <w:rPr>
+        <w:rFonts w:ascii="Wingdings" w:hAnsi="Wingdings" w:hint="default"/>
+      </w:rPr>
+    </w:lvl>
+  </w:abstractNum>
+  <w:abstractNum w:abstractNumId="13" w15:restartNumberingAfterBreak="0">
     <w:nsid w:val="59223D81"/>
     <w:multiLevelType w:val="hybridMultilevel"/>
     <w:tmpl w:val="35349AF0"/>
@@ -5189,7 +5376,7 @@
       </w:pPr>
     </w:lvl>
   </w:abstractNum>
-  <w:abstractNum w:abstractNumId="13" w15:restartNumberingAfterBreak="0">
+  <w:abstractNum w:abstractNumId="14" w15:restartNumberingAfterBreak="0">
     <w:nsid w:val="5BCC6DAE"/>
     <w:multiLevelType w:val="hybridMultilevel"/>
     <w:tmpl w:val="5072A510"/>
@@ -5278,7 +5465,7 @@
       </w:pPr>
     </w:lvl>
   </w:abstractNum>
-  <w:abstractNum w:abstractNumId="14" w15:restartNumberingAfterBreak="0">
+  <w:abstractNum w:abstractNumId="15" w15:restartNumberingAfterBreak="0">
     <w:nsid w:val="72CA0B2E"/>
     <w:multiLevelType w:val="hybridMultilevel"/>
     <w:tmpl w:val="3530D7A0"/>
@@ -5428,13 +5615,16 @@
     <w:abstractNumId w:val="3"/>
   </w:num>
   <w:num w:numId="13" w16cid:durableId="2099523814">
+    <w:abstractNumId w:val="14"/>
+  </w:num>
+  <w:num w:numId="14" w16cid:durableId="1273317514">
     <w:abstractNumId w:val="13"/>
   </w:num>
-  <w:num w:numId="14" w16cid:durableId="1273317514">
+  <w:num w:numId="15" w16cid:durableId="1092164472">
+    <w:abstractNumId w:val="15"/>
+  </w:num>
+  <w:num w:numId="16" w16cid:durableId="2013099261">
     <w:abstractNumId w:val="12"/>
-  </w:num>
-  <w:num w:numId="15" w16cid:durableId="1092164472">
-    <w:abstractNumId w:val="14"/>
   </w:num>
 </w:numbering>
 </file>

</xml_diff>

<commit_message>
What are Closures in JavaScript
</commit_message>
<xml_diff>
--- a/JS Interview Questions.docx
+++ b/JS Interview Questions.docx
@@ -3915,6 +3915,256 @@
           <w:lang w:val="en-US"/>
         </w:rPr>
       </w:pPr>
+      <w:r>
+        <w:rPr>
+          <w:rFonts w:ascii="Times New Roman" w:hAnsi="Times New Roman" w:cs="Times New Roman"/>
+          <w:b/>
+          <w:bCs/>
+          <w:sz w:val="36"/>
+          <w:szCs w:val="36"/>
+          <w:lang w:val="en-US"/>
+        </w:rPr>
+        <w:t>29)</w:t>
+      </w:r>
+      <w:r>
+        <w:rPr>
+          <w:b/>
+          <w:bCs/>
+        </w:rPr>
+        <w:t xml:space="preserve"> </w:t>
+      </w:r>
+      <w:r>
+        <w:rPr>
+          <w:rFonts w:ascii="Times New Roman" w:hAnsi="Times New Roman" w:cs="Times New Roman"/>
+          <w:b/>
+          <w:bCs/>
+          <w:sz w:val="36"/>
+          <w:szCs w:val="36"/>
+          <w:lang w:val="en-US"/>
+        </w:rPr>
+        <w:t>What are Closures in JavaScript?</w:t>
+      </w:r>
+    </w:p>
+    <w:p>
+      <w:pPr>
+        <w:jc w:val="both"/>
+        <w:rPr>
+          <w:rFonts w:ascii="Times New Roman" w:hAnsi="Times New Roman" w:cs="Times New Roman"/>
+          <w:sz w:val="36"/>
+          <w:szCs w:val="36"/>
+          <w:lang w:val="en-US"/>
+        </w:rPr>
+      </w:pPr>
+      <w:r>
+        <w:rPr>
+          <w:rFonts w:ascii="Times New Roman" w:hAnsi="Times New Roman" w:cs="Times New Roman"/>
+          <w:sz w:val="36"/>
+          <w:szCs w:val="36"/>
+          <w:lang w:val="en-US"/>
+        </w:rPr>
+        <w:t>Closures provide a better, and concise way of writing JavaScript code for the developers and programmers. Closures are created whenever a variable that is defined outside the current scope is accessed within the current scope.</w:t>
+      </w:r>
+    </w:p>
+    <w:p>
+      <w:pPr>
+        <w:jc w:val="both"/>
+        <w:rPr>
+          <w:rFonts w:ascii="Times New Roman" w:hAnsi="Times New Roman" w:cs="Times New Roman"/>
+          <w:sz w:val="36"/>
+          <w:szCs w:val="36"/>
+          <w:lang w:val="en-US"/>
+        </w:rPr>
+      </w:pPr>
+      <w:r>
+        <w:rPr>
+          <w:rFonts w:ascii="Times New Roman" w:hAnsi="Times New Roman" w:cs="Times New Roman"/>
+          <w:sz w:val="36"/>
+          <w:szCs w:val="36"/>
+          <w:lang w:val="en-US"/>
+        </w:rPr>
+        <w:t>function hello(name) {</w:t>
+      </w:r>
+    </w:p>
+    <w:p>
+      <w:pPr>
+        <w:jc w:val="both"/>
+        <w:rPr>
+          <w:rFonts w:ascii="Times New Roman" w:hAnsi="Times New Roman" w:cs="Times New Roman"/>
+          <w:sz w:val="36"/>
+          <w:szCs w:val="36"/>
+          <w:lang w:val="en-US"/>
+        </w:rPr>
+      </w:pPr>
+      <w:r>
+        <w:rPr>
+          <w:rFonts w:ascii="Times New Roman" w:hAnsi="Times New Roman" w:cs="Times New Roman"/>
+          <w:sz w:val="36"/>
+          <w:szCs w:val="36"/>
+          <w:lang w:val="en-US"/>
+        </w:rPr>
+        <w:t xml:space="preserve">  var message = "hello " + name;</w:t>
+      </w:r>
+    </w:p>
+    <w:p>
+      <w:pPr>
+        <w:jc w:val="both"/>
+        <w:rPr>
+          <w:rFonts w:ascii="Times New Roman" w:hAnsi="Times New Roman" w:cs="Times New Roman"/>
+          <w:sz w:val="36"/>
+          <w:szCs w:val="36"/>
+          <w:lang w:val="en-US"/>
+        </w:rPr>
+      </w:pPr>
+      <w:r>
+        <w:rPr>
+          <w:rFonts w:ascii="Times New Roman" w:hAnsi="Times New Roman" w:cs="Times New Roman"/>
+          <w:sz w:val="36"/>
+          <w:szCs w:val="36"/>
+          <w:lang w:val="en-US"/>
+        </w:rPr>
+        <w:t xml:space="preserve">  return function hello() {</w:t>
+      </w:r>
+    </w:p>
+    <w:p>
+      <w:pPr>
+        <w:jc w:val="both"/>
+        <w:rPr>
+          <w:rFonts w:ascii="Times New Roman" w:hAnsi="Times New Roman" w:cs="Times New Roman"/>
+          <w:sz w:val="36"/>
+          <w:szCs w:val="36"/>
+          <w:lang w:val="en-US"/>
+        </w:rPr>
+      </w:pPr>
+      <w:r>
+        <w:rPr>
+          <w:rFonts w:ascii="Times New Roman" w:hAnsi="Times New Roman" w:cs="Times New Roman"/>
+          <w:sz w:val="36"/>
+          <w:szCs w:val="36"/>
+          <w:lang w:val="en-US"/>
+        </w:rPr>
+        <w:t xml:space="preserve">    console.log(message);</w:t>
+      </w:r>
+    </w:p>
+    <w:p>
+      <w:pPr>
+        <w:jc w:val="both"/>
+        <w:rPr>
+          <w:rFonts w:ascii="Times New Roman" w:hAnsi="Times New Roman" w:cs="Times New Roman"/>
+          <w:sz w:val="36"/>
+          <w:szCs w:val="36"/>
+          <w:lang w:val="en-US"/>
+        </w:rPr>
+      </w:pPr>
+      <w:r>
+        <w:rPr>
+          <w:rFonts w:ascii="Times New Roman" w:hAnsi="Times New Roman" w:cs="Times New Roman"/>
+          <w:sz w:val="36"/>
+          <w:szCs w:val="36"/>
+          <w:lang w:val="en-US"/>
+        </w:rPr>
+        <w:t xml:space="preserve">  };</w:t>
+      </w:r>
+    </w:p>
+    <w:p>
+      <w:pPr>
+        <w:jc w:val="both"/>
+        <w:rPr>
+          <w:rFonts w:ascii="Times New Roman" w:hAnsi="Times New Roman" w:cs="Times New Roman"/>
+          <w:sz w:val="36"/>
+          <w:szCs w:val="36"/>
+          <w:lang w:val="en-US"/>
+        </w:rPr>
+      </w:pPr>
+      <w:r>
+        <w:rPr>
+          <w:rFonts w:ascii="Times New Roman" w:hAnsi="Times New Roman" w:cs="Times New Roman"/>
+          <w:sz w:val="36"/>
+          <w:szCs w:val="36"/>
+          <w:lang w:val="en-US"/>
+        </w:rPr>
+        <w:lastRenderedPageBreak/>
+        <w:t>}</w:t>
+      </w:r>
+    </w:p>
+    <w:p>
+      <w:pPr>
+        <w:jc w:val="both"/>
+        <w:rPr>
+          <w:rFonts w:ascii="Times New Roman" w:hAnsi="Times New Roman" w:cs="Times New Roman"/>
+          <w:sz w:val="36"/>
+          <w:szCs w:val="36"/>
+          <w:lang w:val="en-US"/>
+        </w:rPr>
+      </w:pPr>
+      <w:r>
+        <w:rPr>
+          <w:rFonts w:ascii="Times New Roman" w:hAnsi="Times New Roman" w:cs="Times New Roman"/>
+          <w:sz w:val="36"/>
+          <w:szCs w:val="36"/>
+          <w:lang w:val="en-US"/>
+        </w:rPr>
+        <w:t>//generate closure</w:t>
+      </w:r>
+    </w:p>
+    <w:p>
+      <w:pPr>
+        <w:jc w:val="both"/>
+        <w:rPr>
+          <w:rFonts w:ascii="Times New Roman" w:hAnsi="Times New Roman" w:cs="Times New Roman"/>
+          <w:sz w:val="36"/>
+          <w:szCs w:val="36"/>
+          <w:lang w:val="en-US"/>
+        </w:rPr>
+      </w:pPr>
+      <w:r>
+        <w:rPr>
+          <w:rFonts w:ascii="Times New Roman" w:hAnsi="Times New Roman" w:cs="Times New Roman"/>
+          <w:sz w:val="36"/>
+          <w:szCs w:val="36"/>
+          <w:lang w:val="en-US"/>
+        </w:rPr>
+        <w:t>var helloWorld = hello("World");</w:t>
+      </w:r>
+    </w:p>
+    <w:p>
+      <w:pPr>
+        <w:jc w:val="both"/>
+        <w:rPr>
+          <w:rFonts w:ascii="Times New Roman" w:hAnsi="Times New Roman" w:cs="Times New Roman"/>
+          <w:sz w:val="36"/>
+          <w:szCs w:val="36"/>
+          <w:lang w:val="en-US"/>
+        </w:rPr>
+      </w:pPr>
+      <w:r>
+        <w:rPr>
+          <w:rFonts w:ascii="Times New Roman" w:hAnsi="Times New Roman" w:cs="Times New Roman"/>
+          <w:sz w:val="36"/>
+          <w:szCs w:val="36"/>
+          <w:lang w:val="en-US"/>
+        </w:rPr>
+        <w:t>//use closure</w:t>
+      </w:r>
+    </w:p>
+    <w:p>
+      <w:pPr>
+        <w:jc w:val="both"/>
+        <w:rPr>
+          <w:rFonts w:ascii="Times New Roman" w:hAnsi="Times New Roman" w:cs="Times New Roman"/>
+          <w:sz w:val="36"/>
+          <w:szCs w:val="36"/>
+          <w:lang w:val="en-US"/>
+        </w:rPr>
+      </w:pPr>
+      <w:r>
+        <w:rPr>
+          <w:rFonts w:ascii="Times New Roman" w:hAnsi="Times New Roman" w:cs="Times New Roman"/>
+          <w:sz w:val="36"/>
+          <w:szCs w:val="36"/>
+          <w:lang w:val="en-US"/>
+        </w:rPr>
+        <w:t>helloWorld();</w:t>
+      </w:r>
     </w:p>
     <w:p>
       <w:pPr>

</xml_diff>

<commit_message>
difference between Session storage and Local storage
</commit_message>
<xml_diff>
--- a/JS Interview Questions.docx
+++ b/JS Interview Questions.docx
@@ -3905,6 +3905,7 @@
     </w:p>
     <w:p>
       <w:pPr>
+        <w:spacing w:after="0"/>
         <w:jc w:val="both"/>
         <w:rPr>
           <w:rFonts w:ascii="Times New Roman" w:hAnsi="Times New Roman" w:cs="Times New Roman"/>
@@ -3912,19 +3913,40 @@
           <w:bCs/>
           <w:sz w:val="36"/>
           <w:szCs w:val="36"/>
-          <w:lang w:val="en-US"/>
-        </w:rPr>
-      </w:pPr>
-      <w:r>
-        <w:rPr>
-          <w:rFonts w:ascii="Times New Roman" w:hAnsi="Times New Roman" w:cs="Times New Roman"/>
-          <w:b/>
-          <w:bCs/>
-          <w:sz w:val="36"/>
-          <w:szCs w:val="36"/>
-          <w:lang w:val="en-US"/>
-        </w:rPr>
-        <w:t>29)</w:t>
+        </w:rPr>
+      </w:pPr>
+      <w:r>
+        <w:rPr>
+          <w:rFonts w:ascii="Times New Roman" w:hAnsi="Times New Roman" w:cs="Times New Roman"/>
+          <w:b/>
+          <w:bCs/>
+          <w:sz w:val="36"/>
+          <w:szCs w:val="36"/>
+          <w:lang w:val="en-US"/>
+        </w:rPr>
+        <w:t>2</w:t>
+      </w:r>
+      <w:r>
+        <w:rPr>
+          <w:rFonts w:ascii="Times New Roman" w:hAnsi="Times New Roman" w:cs="Times New Roman"/>
+          <w:b/>
+          <w:bCs/>
+          <w:sz w:val="36"/>
+          <w:szCs w:val="36"/>
+          <w:lang w:val="en-US"/>
+        </w:rPr>
+        <w:t>8</w:t>
+      </w:r>
+      <w:r>
+        <w:rPr>
+          <w:rFonts w:ascii="Times New Roman" w:hAnsi="Times New Roman" w:cs="Times New Roman"/>
+          <w:b/>
+          <w:bCs/>
+          <w:sz w:val="36"/>
+          <w:szCs w:val="36"/>
+          <w:lang w:val="en-US"/>
+        </w:rPr>
+        <w:t>)</w:t>
       </w:r>
       <w:r>
         <w:rPr>
@@ -3940,6 +3962,118 @@
           <w:bCs/>
           <w:sz w:val="36"/>
           <w:szCs w:val="36"/>
+        </w:rPr>
+        <w:t>What is the difference between Session storage and Local storage?</w:t>
+      </w:r>
+    </w:p>
+    <w:p>
+      <w:pPr>
+        <w:spacing w:after="0"/>
+        <w:jc w:val="both"/>
+        <w:rPr>
+          <w:rFonts w:ascii="Times New Roman" w:hAnsi="Times New Roman" w:cs="Times New Roman"/>
+          <w:b/>
+          <w:bCs/>
+          <w:sz w:val="36"/>
+          <w:szCs w:val="36"/>
+        </w:rPr>
+      </w:pPr>
+      <w:r>
+        <w:rPr>
+          <w:rFonts w:ascii="Times New Roman" w:hAnsi="Times New Roman" w:cs="Times New Roman"/>
+          <w:b/>
+          <w:bCs/>
+          <w:sz w:val="36"/>
+          <w:szCs w:val="36"/>
+        </w:rPr>
+        <w:t>Session storage</w:t>
+      </w:r>
+    </w:p>
+    <w:p>
+      <w:pPr>
+        <w:spacing w:after="0"/>
+        <w:jc w:val="both"/>
+        <w:rPr>
+          <w:rFonts w:ascii="Times New Roman" w:hAnsi="Times New Roman" w:cs="Times New Roman"/>
+          <w:sz w:val="36"/>
+          <w:szCs w:val="36"/>
+        </w:rPr>
+      </w:pPr>
+      <w:r>
+        <w:rPr>
+          <w:rFonts w:ascii="Times New Roman" w:hAnsi="Times New Roman" w:cs="Times New Roman"/>
+          <w:sz w:val="36"/>
+          <w:szCs w:val="36"/>
+        </w:rPr>
+        <w:t>The data stored in session storage gets expired or deleted when a page session ends.</w:t>
+      </w:r>
+    </w:p>
+    <w:p>
+      <w:pPr>
+        <w:spacing w:after="0"/>
+        <w:jc w:val="both"/>
+      </w:pPr>
+      <w:r>
+        <w:rPr>
+          <w:rFonts w:ascii="Times New Roman" w:hAnsi="Times New Roman" w:cs="Times New Roman"/>
+          <w:b/>
+          <w:bCs/>
+          <w:sz w:val="36"/>
+          <w:szCs w:val="36"/>
+        </w:rPr>
+        <w:t>Local storage</w:t>
+      </w:r>
+    </w:p>
+    <w:p>
+      <w:pPr>
+        <w:jc w:val="both"/>
+        <w:rPr>
+          <w:rFonts w:ascii="Times New Roman" w:hAnsi="Times New Roman" w:cs="Times New Roman"/>
+          <w:b/>
+          <w:bCs/>
+          <w:sz w:val="36"/>
+          <w:szCs w:val="36"/>
+        </w:rPr>
+      </w:pPr>
+      <w:r>
+        <w:rPr>
+          <w:rFonts w:ascii="Times New Roman" w:hAnsi="Times New Roman" w:cs="Times New Roman"/>
+          <w:sz w:val="36"/>
+          <w:szCs w:val="36"/>
+        </w:rPr>
+        <w:t>Websites store some data in local machine to reduce loading time; this data does not get deleted at the end of a browsing session.</w:t>
+      </w:r>
+    </w:p>
+    <w:p>
+      <w:pPr>
+        <w:jc w:val="both"/>
+        <w:rPr>
+          <w:rFonts w:ascii="Times New Roman" w:hAnsi="Times New Roman" w:cs="Times New Roman"/>
+          <w:b/>
+          <w:bCs/>
+          <w:sz w:val="36"/>
+          <w:szCs w:val="36"/>
+          <w:lang w:val="en-US"/>
+        </w:rPr>
+      </w:pPr>
+      <w:r>
+        <w:rPr>
+          <w:rFonts w:ascii="Times New Roman" w:hAnsi="Times New Roman" w:cs="Times New Roman"/>
+          <w:b/>
+          <w:bCs/>
+          <w:sz w:val="36"/>
+          <w:szCs w:val="36"/>
+          <w:lang w:val="en-US"/>
+        </w:rPr>
+        <w:t xml:space="preserve">29) </w:t>
+      </w:r>
+      <w:r>
+        <w:rPr>
+          <w:rFonts w:ascii="Times New Roman" w:hAnsi="Times New Roman" w:cs="Times New Roman"/>
+          <w:b/>
+          <w:bCs/>
+          <w:sz w:val="36"/>
+          <w:szCs w:val="36"/>
           <w:lang w:val="en-US"/>
         </w:rPr>
         <w:t>What are Closures in JavaScript?</w:t>
@@ -3962,7 +4096,17 @@
           <w:szCs w:val="36"/>
           <w:lang w:val="en-US"/>
         </w:rPr>
-        <w:t>Closures provide a better, and concise way of writing JavaScript code for the developers and programmers. Closures are created whenever a variable that is defined outside the current scope is accessed within the current scope.</w:t>
+        <w:t xml:space="preserve">Closures provide a better, and concise way of writing JavaScript code for the developers and programmers. Closures are created whenever a </w:t>
+      </w:r>
+      <w:r>
+        <w:rPr>
+          <w:rFonts w:ascii="Times New Roman" w:hAnsi="Times New Roman" w:cs="Times New Roman"/>
+          <w:sz w:val="36"/>
+          <w:szCs w:val="36"/>
+          <w:lang w:val="en-US"/>
+        </w:rPr>
+        <w:lastRenderedPageBreak/>
+        <w:t>variable that is defined outside the current scope is accessed within the current scope.</w:t>
       </w:r>
     </w:p>
     <w:p>
@@ -4082,7 +4226,6 @@
           <w:szCs w:val="36"/>
           <w:lang w:val="en-US"/>
         </w:rPr>
-        <w:lastRenderedPageBreak/>
         <w:t>}</w:t>
       </w:r>
     </w:p>

</xml_diff>

<commit_message>
What are the different ways an HTML element can be accessed in a JavaScript code
</commit_message>
<xml_diff>
--- a/JS Interview Questions.docx
+++ b/JS Interview Questions.docx
@@ -4311,6 +4311,161 @@
     </w:p>
     <w:p>
       <w:pPr>
+        <w:jc w:val="both"/>
+        <w:rPr>
+          <w:rFonts w:ascii="Times New Roman" w:hAnsi="Times New Roman" w:cs="Times New Roman"/>
+          <w:b/>
+          <w:bCs/>
+          <w:sz w:val="36"/>
+          <w:szCs w:val="36"/>
+          <w:lang w:val="en-US"/>
+        </w:rPr>
+      </w:pPr>
+      <w:r>
+        <w:rPr>
+          <w:rFonts w:ascii="Times New Roman" w:hAnsi="Times New Roman" w:cs="Times New Roman"/>
+          <w:b/>
+          <w:bCs/>
+          <w:sz w:val="36"/>
+          <w:szCs w:val="36"/>
+          <w:lang w:val="en-US"/>
+        </w:rPr>
+        <w:t xml:space="preserve">30) </w:t>
+      </w:r>
+      <w:r>
+        <w:rPr>
+          <w:rFonts w:ascii="Times New Roman" w:hAnsi="Times New Roman" w:cs="Times New Roman"/>
+          <w:b/>
+          <w:bCs/>
+          <w:sz w:val="36"/>
+          <w:szCs w:val="36"/>
+          <w:lang w:val="en-US"/>
+        </w:rPr>
+        <w:t>What are the different ways an HTML element can be accessed in a JavaScript code?</w:t>
+      </w:r>
+    </w:p>
+    <w:p>
+      <w:pPr>
+        <w:jc w:val="both"/>
+        <w:rPr>
+          <w:rFonts w:ascii="Times New Roman" w:hAnsi="Times New Roman" w:cs="Times New Roman"/>
+          <w:sz w:val="36"/>
+          <w:szCs w:val="36"/>
+          <w:lang w:val="en-US"/>
+        </w:rPr>
+      </w:pPr>
+      <w:r>
+        <w:rPr>
+          <w:rFonts w:ascii="Times New Roman" w:hAnsi="Times New Roman" w:cs="Times New Roman"/>
+          <w:sz w:val="36"/>
+          <w:szCs w:val="36"/>
+          <w:lang w:val="en-US"/>
+        </w:rPr>
+        <w:t>Here are the ways an HTML element can be accessed in a JavaScript code:</w:t>
+      </w:r>
+    </w:p>
+    <w:p>
+      <w:pPr>
+        <w:pStyle w:val="ListParagraph"/>
+        <w:numPr>
+          <w:ilvl w:val="0"/>
+          <w:numId w:val="17"/>
+        </w:numPr>
+        <w:jc w:val="both"/>
+        <w:rPr>
+          <w:rFonts w:ascii="Times New Roman" w:hAnsi="Times New Roman" w:cs="Times New Roman"/>
+          <w:sz w:val="36"/>
+          <w:szCs w:val="36"/>
+          <w:lang w:val="en-US"/>
+        </w:rPr>
+      </w:pPr>
+      <w:r>
+        <w:rPr>
+          <w:rFonts w:ascii="Times New Roman" w:hAnsi="Times New Roman" w:cs="Times New Roman"/>
+          <w:sz w:val="36"/>
+          <w:szCs w:val="36"/>
+          <w:lang w:val="en-US"/>
+        </w:rPr>
+        <w:t>getElementByClass(‘classname’): Gets all the HTML elements that have the specified classname.</w:t>
+      </w:r>
+    </w:p>
+    <w:p>
+      <w:pPr>
+        <w:pStyle w:val="ListParagraph"/>
+        <w:numPr>
+          <w:ilvl w:val="0"/>
+          <w:numId w:val="17"/>
+        </w:numPr>
+        <w:jc w:val="both"/>
+        <w:rPr>
+          <w:rFonts w:ascii="Times New Roman" w:hAnsi="Times New Roman" w:cs="Times New Roman"/>
+          <w:sz w:val="36"/>
+          <w:szCs w:val="36"/>
+          <w:lang w:val="en-US"/>
+        </w:rPr>
+      </w:pPr>
+      <w:r>
+        <w:rPr>
+          <w:rFonts w:ascii="Times New Roman" w:hAnsi="Times New Roman" w:cs="Times New Roman"/>
+          <w:sz w:val="36"/>
+          <w:szCs w:val="36"/>
+          <w:lang w:val="en-US"/>
+        </w:rPr>
+        <w:t>getElementById(‘idname’): Gets an HTML element by its ID name.</w:t>
+      </w:r>
+    </w:p>
+    <w:p>
+      <w:pPr>
+        <w:pStyle w:val="ListParagraph"/>
+        <w:numPr>
+          <w:ilvl w:val="0"/>
+          <w:numId w:val="17"/>
+        </w:numPr>
+        <w:jc w:val="both"/>
+        <w:rPr>
+          <w:rFonts w:ascii="Times New Roman" w:hAnsi="Times New Roman" w:cs="Times New Roman"/>
+          <w:sz w:val="36"/>
+          <w:szCs w:val="36"/>
+          <w:lang w:val="en-US"/>
+        </w:rPr>
+      </w:pPr>
+      <w:r>
+        <w:rPr>
+          <w:rFonts w:ascii="Times New Roman" w:hAnsi="Times New Roman" w:cs="Times New Roman"/>
+          <w:sz w:val="36"/>
+          <w:szCs w:val="36"/>
+          <w:lang w:val="en-US"/>
+        </w:rPr>
+        <w:t>getElementbyTagName(‘tagname’): Gets all the HTML elements that have the specified tagname.</w:t>
+      </w:r>
+    </w:p>
+    <w:p>
+      <w:pPr>
+        <w:pStyle w:val="ListParagraph"/>
+        <w:numPr>
+          <w:ilvl w:val="0"/>
+          <w:numId w:val="17"/>
+        </w:numPr>
+        <w:jc w:val="both"/>
+        <w:rPr>
+          <w:rFonts w:ascii="Times New Roman" w:hAnsi="Times New Roman" w:cs="Times New Roman"/>
+          <w:sz w:val="36"/>
+          <w:szCs w:val="36"/>
+          <w:lang w:val="en-US"/>
+        </w:rPr>
+      </w:pPr>
+      <w:r>
+        <w:rPr>
+          <w:rFonts w:ascii="Times New Roman" w:hAnsi="Times New Roman" w:cs="Times New Roman"/>
+          <w:sz w:val="36"/>
+          <w:szCs w:val="36"/>
+          <w:lang w:val="en-US"/>
+        </w:rPr>
+        <w:t>querySelector(): Takes CSS style selector and returns the first selected HTML element.</w:t>
+      </w:r>
+    </w:p>
+    <w:p>
+      <w:pPr>
         <w:spacing w:after="0"/>
         <w:jc w:val="both"/>
         <w:rPr>
@@ -5681,6 +5836,119 @@
     </w:lvl>
   </w:abstractNum>
   <w:abstractNum w:abstractNumId="13" w15:restartNumberingAfterBreak="0">
+    <w:nsid w:val="54E23741"/>
+    <w:multiLevelType w:val="hybridMultilevel"/>
+    <w:tmpl w:val="07E41AD2"/>
+    <w:lvl w:ilvl="0" w:tplc="40090001">
+      <w:start w:val="1"/>
+      <w:numFmt w:val="bullet"/>
+      <w:lvlText w:val=""/>
+      <w:lvlJc w:val="left"/>
+      <w:pPr>
+        <w:ind w:left="720" w:hanging="360"/>
+      </w:pPr>
+      <w:rPr>
+        <w:rFonts w:ascii="Symbol" w:hAnsi="Symbol" w:hint="default"/>
+      </w:rPr>
+    </w:lvl>
+    <w:lvl w:ilvl="1" w:tplc="40090003" w:tentative="1">
+      <w:start w:val="1"/>
+      <w:numFmt w:val="bullet"/>
+      <w:lvlText w:val="o"/>
+      <w:lvlJc w:val="left"/>
+      <w:pPr>
+        <w:ind w:left="1440" w:hanging="360"/>
+      </w:pPr>
+      <w:rPr>
+        <w:rFonts w:ascii="Courier New" w:hAnsi="Courier New" w:cs="Courier New" w:hint="default"/>
+      </w:rPr>
+    </w:lvl>
+    <w:lvl w:ilvl="2" w:tplc="40090005" w:tentative="1">
+      <w:start w:val="1"/>
+      <w:numFmt w:val="bullet"/>
+      <w:lvlText w:val=""/>
+      <w:lvlJc w:val="left"/>
+      <w:pPr>
+        <w:ind w:left="2160" w:hanging="360"/>
+      </w:pPr>
+      <w:rPr>
+        <w:rFonts w:ascii="Wingdings" w:hAnsi="Wingdings" w:hint="default"/>
+      </w:rPr>
+    </w:lvl>
+    <w:lvl w:ilvl="3" w:tplc="40090001" w:tentative="1">
+      <w:start w:val="1"/>
+      <w:numFmt w:val="bullet"/>
+      <w:lvlText w:val=""/>
+      <w:lvlJc w:val="left"/>
+      <w:pPr>
+        <w:ind w:left="2880" w:hanging="360"/>
+      </w:pPr>
+      <w:rPr>
+        <w:rFonts w:ascii="Symbol" w:hAnsi="Symbol" w:hint="default"/>
+      </w:rPr>
+    </w:lvl>
+    <w:lvl w:ilvl="4" w:tplc="40090003" w:tentative="1">
+      <w:start w:val="1"/>
+      <w:numFmt w:val="bullet"/>
+      <w:lvlText w:val="o"/>
+      <w:lvlJc w:val="left"/>
+      <w:pPr>
+        <w:ind w:left="3600" w:hanging="360"/>
+      </w:pPr>
+      <w:rPr>
+        <w:rFonts w:ascii="Courier New" w:hAnsi="Courier New" w:cs="Courier New" w:hint="default"/>
+      </w:rPr>
+    </w:lvl>
+    <w:lvl w:ilvl="5" w:tplc="40090005" w:tentative="1">
+      <w:start w:val="1"/>
+      <w:numFmt w:val="bullet"/>
+      <w:lvlText w:val=""/>
+      <w:lvlJc w:val="left"/>
+      <w:pPr>
+        <w:ind w:left="4320" w:hanging="360"/>
+      </w:pPr>
+      <w:rPr>
+        <w:rFonts w:ascii="Wingdings" w:hAnsi="Wingdings" w:hint="default"/>
+      </w:rPr>
+    </w:lvl>
+    <w:lvl w:ilvl="6" w:tplc="40090001" w:tentative="1">
+      <w:start w:val="1"/>
+      <w:numFmt w:val="bullet"/>
+      <w:lvlText w:val=""/>
+      <w:lvlJc w:val="left"/>
+      <w:pPr>
+        <w:ind w:left="5040" w:hanging="360"/>
+      </w:pPr>
+      <w:rPr>
+        <w:rFonts w:ascii="Symbol" w:hAnsi="Symbol" w:hint="default"/>
+      </w:rPr>
+    </w:lvl>
+    <w:lvl w:ilvl="7" w:tplc="40090003" w:tentative="1">
+      <w:start w:val="1"/>
+      <w:numFmt w:val="bullet"/>
+      <w:lvlText w:val="o"/>
+      <w:lvlJc w:val="left"/>
+      <w:pPr>
+        <w:ind w:left="5760" w:hanging="360"/>
+      </w:pPr>
+      <w:rPr>
+        <w:rFonts w:ascii="Courier New" w:hAnsi="Courier New" w:cs="Courier New" w:hint="default"/>
+      </w:rPr>
+    </w:lvl>
+    <w:lvl w:ilvl="8" w:tplc="40090005" w:tentative="1">
+      <w:start w:val="1"/>
+      <w:numFmt w:val="bullet"/>
+      <w:lvlText w:val=""/>
+      <w:lvlJc w:val="left"/>
+      <w:pPr>
+        <w:ind w:left="6480" w:hanging="360"/>
+      </w:pPr>
+      <w:rPr>
+        <w:rFonts w:ascii="Wingdings" w:hAnsi="Wingdings" w:hint="default"/>
+      </w:rPr>
+    </w:lvl>
+  </w:abstractNum>
+  <w:abstractNum w:abstractNumId="14" w15:restartNumberingAfterBreak="0">
     <w:nsid w:val="59223D81"/>
     <w:multiLevelType w:val="hybridMultilevel"/>
     <w:tmpl w:val="35349AF0"/>
@@ -5769,7 +6037,7 @@
       </w:pPr>
     </w:lvl>
   </w:abstractNum>
-  <w:abstractNum w:abstractNumId="14" w15:restartNumberingAfterBreak="0">
+  <w:abstractNum w:abstractNumId="15" w15:restartNumberingAfterBreak="0">
     <w:nsid w:val="5BCC6DAE"/>
     <w:multiLevelType w:val="hybridMultilevel"/>
     <w:tmpl w:val="5072A510"/>
@@ -5858,7 +6126,7 @@
       </w:pPr>
     </w:lvl>
   </w:abstractNum>
-  <w:abstractNum w:abstractNumId="15" w15:restartNumberingAfterBreak="0">
+  <w:abstractNum w:abstractNumId="16" w15:restartNumberingAfterBreak="0">
     <w:nsid w:val="72CA0B2E"/>
     <w:multiLevelType w:val="hybridMultilevel"/>
     <w:tmpl w:val="3530D7A0"/>
@@ -6008,16 +6276,19 @@
     <w:abstractNumId w:val="3"/>
   </w:num>
   <w:num w:numId="13" w16cid:durableId="2099523814">
+    <w:abstractNumId w:val="15"/>
+  </w:num>
+  <w:num w:numId="14" w16cid:durableId="1273317514">
     <w:abstractNumId w:val="14"/>
   </w:num>
-  <w:num w:numId="14" w16cid:durableId="1273317514">
-    <w:abstractNumId w:val="13"/>
-  </w:num>
   <w:num w:numId="15" w16cid:durableId="1092164472">
-    <w:abstractNumId w:val="15"/>
+    <w:abstractNumId w:val="16"/>
   </w:num>
   <w:num w:numId="16" w16cid:durableId="2013099261">
     <w:abstractNumId w:val="12"/>
+  </w:num>
+  <w:num w:numId="17" w16cid:durableId="1909149479">
+    <w:abstractNumId w:val="13"/>
   </w:num>
 </w:numbering>
 </file>

</xml_diff>

<commit_message>
difference between exec () and test () methods
</commit_message>
<xml_diff>
--- a/JS Interview Questions.docx
+++ b/JS Interview Questions.docx
@@ -3381,16 +3381,16 @@
           <w:noProof/>
         </w:rPr>
         <w:drawing>
-          <wp:anchor distT="0" distB="0" distL="114300" distR="114300" simplePos="0" relativeHeight="251659264" behindDoc="0" locked="0" layoutInCell="1" allowOverlap="1" wp14:anchorId="2EC517AA" wp14:editId="1CBCC645">
+          <wp:anchor distT="0" distB="0" distL="114300" distR="114300" simplePos="0" relativeHeight="251659264" behindDoc="0" locked="0" layoutInCell="1" allowOverlap="1" wp14:anchorId="2EC517AA" wp14:editId="3A972609">
             <wp:simplePos x="0" y="0"/>
             <wp:positionH relativeFrom="column">
-              <wp:posOffset>1385166</wp:posOffset>
+              <wp:posOffset>1384935</wp:posOffset>
             </wp:positionH>
             <wp:positionV relativeFrom="paragraph">
-              <wp:posOffset>746760</wp:posOffset>
+              <wp:posOffset>748665</wp:posOffset>
             </wp:positionV>
-            <wp:extent cx="3601720" cy="2167255"/>
-            <wp:effectExtent l="0" t="0" r="0" b="4445"/>
+            <wp:extent cx="3796030" cy="2410460"/>
+            <wp:effectExtent l="0" t="0" r="0" b="8890"/>
             <wp:wrapTopAndBottom/>
             <wp:docPr id="818118803" name="Picture 1"/>
             <wp:cNvGraphicFramePr>
@@ -3418,7 +3418,7 @@
                   <pic:spPr>
                     <a:xfrm>
                       <a:off x="0" y="0"/>
-                      <a:ext cx="3601720" cy="2167255"/>
+                      <a:ext cx="3796030" cy="2410460"/>
                     </a:xfrm>
                     <a:prstGeom prst="rect">
                       <a:avLst/>
@@ -3482,6 +3482,18 @@
     <w:p>
       <w:pPr>
         <w:spacing w:after="0"/>
+        <w:jc w:val="center"/>
+        <w:rPr>
+          <w:rFonts w:ascii="Times New Roman" w:hAnsi="Times New Roman" w:cs="Times New Roman"/>
+          <w:sz w:val="36"/>
+          <w:szCs w:val="36"/>
+          <w:lang w:val="en-US"/>
+        </w:rPr>
+      </w:pPr>
+    </w:p>
+    <w:p>
+      <w:pPr>
+        <w:spacing w:after="0"/>
         <w:jc w:val="both"/>
         <w:rPr>
           <w:rFonts w:ascii="Times New Roman" w:hAnsi="Times New Roman" w:cs="Times New Roman"/>
@@ -3660,6 +3672,7 @@
           <w:szCs w:val="36"/>
           <w:lang w:val="en-US"/>
         </w:rPr>
+        <w:lastRenderedPageBreak/>
         <w:t>We can write JavaScript code within the script tag in the same HTML file; this is suitable when we need just a few lines of scripting within a web page.</w:t>
       </w:r>
     </w:p>
@@ -3680,534 +3693,557 @@
           <w:szCs w:val="36"/>
           <w:lang w:val="en-US"/>
         </w:rPr>
+        <w:t>We can import a JavaScript source file into an HTML document; this adds all scripting capabilities to a web page without cluttering the code.</w:t>
+      </w:r>
+    </w:p>
+    <w:p>
+      <w:pPr>
+        <w:jc w:val="both"/>
+        <w:rPr>
+          <w:rFonts w:ascii="Times New Roman" w:hAnsi="Times New Roman" w:cs="Times New Roman"/>
+          <w:b/>
+          <w:bCs/>
+          <w:sz w:val="36"/>
+          <w:szCs w:val="36"/>
+          <w:lang w:val="en-US"/>
+        </w:rPr>
+      </w:pPr>
+      <w:r>
+        <w:rPr>
+          <w:rFonts w:ascii="Times New Roman" w:hAnsi="Times New Roman" w:cs="Times New Roman"/>
+          <w:b/>
+          <w:bCs/>
+          <w:sz w:val="36"/>
+          <w:szCs w:val="36"/>
+          <w:lang w:val="en-US"/>
+        </w:rPr>
+        <w:t>26)</w:t>
+      </w:r>
+      <w:r>
+        <w:rPr>
+          <w:b/>
+          <w:bCs/>
+        </w:rPr>
+        <w:t xml:space="preserve"> </w:t>
+      </w:r>
+      <w:r>
+        <w:rPr>
+          <w:rFonts w:ascii="Times New Roman" w:hAnsi="Times New Roman" w:cs="Times New Roman"/>
+          <w:b/>
+          <w:bCs/>
+          <w:sz w:val="36"/>
+          <w:szCs w:val="36"/>
+          <w:lang w:val="en-US"/>
+        </w:rPr>
+        <w:t>What do you understand about cookies?</w:t>
+      </w:r>
+    </w:p>
+    <w:p>
+      <w:pPr>
+        <w:jc w:val="both"/>
+        <w:rPr>
+          <w:rFonts w:ascii="Times New Roman" w:hAnsi="Times New Roman" w:cs="Times New Roman"/>
+          <w:sz w:val="36"/>
+          <w:szCs w:val="36"/>
+          <w:lang w:val="en-US"/>
+        </w:rPr>
+      </w:pPr>
+      <w:r>
+        <w:rPr>
+          <w:rFonts w:ascii="Times New Roman" w:hAnsi="Times New Roman" w:cs="Times New Roman"/>
+          <w:sz w:val="36"/>
+          <w:szCs w:val="36"/>
+          <w:lang w:val="en-US"/>
+        </w:rPr>
+        <w:t>A cookie is generally a small data that is sent from a website and stored on the user’s machine by a web browser that was used to access the website. Cookies are used to remember information for later use and also to record the browsing activity on a website.</w:t>
+      </w:r>
+    </w:p>
+    <w:p>
+      <w:pPr>
+        <w:jc w:val="both"/>
+        <w:rPr>
+          <w:rFonts w:ascii="Times New Roman" w:hAnsi="Times New Roman" w:cs="Times New Roman"/>
+          <w:b/>
+          <w:bCs/>
+          <w:sz w:val="36"/>
+          <w:szCs w:val="36"/>
+          <w:lang w:val="en-US"/>
+        </w:rPr>
+      </w:pPr>
+      <w:r>
+        <w:rPr>
+          <w:rFonts w:ascii="Times New Roman" w:hAnsi="Times New Roman" w:cs="Times New Roman"/>
+          <w:b/>
+          <w:bCs/>
+          <w:sz w:val="36"/>
+          <w:szCs w:val="36"/>
+          <w:lang w:val="en-US"/>
+        </w:rPr>
+        <w:t>27)</w:t>
+      </w:r>
+      <w:r>
+        <w:rPr>
+          <w:b/>
+          <w:bCs/>
+        </w:rPr>
+        <w:t xml:space="preserve"> </w:t>
+      </w:r>
+      <w:r>
+        <w:rPr>
+          <w:rFonts w:ascii="Times New Roman" w:hAnsi="Times New Roman" w:cs="Times New Roman"/>
+          <w:b/>
+          <w:bCs/>
+          <w:sz w:val="36"/>
+          <w:szCs w:val="36"/>
+          <w:lang w:val="en-US"/>
+        </w:rPr>
+        <w:t>How would you create a cookie?</w:t>
+      </w:r>
+    </w:p>
+    <w:p>
+      <w:pPr>
+        <w:jc w:val="both"/>
+        <w:rPr>
+          <w:rFonts w:ascii="Times New Roman" w:hAnsi="Times New Roman" w:cs="Times New Roman"/>
+          <w:sz w:val="36"/>
+          <w:szCs w:val="36"/>
+          <w:lang w:val="en-US"/>
+        </w:rPr>
+      </w:pPr>
+      <w:r>
+        <w:rPr>
+          <w:rFonts w:ascii="Times New Roman" w:hAnsi="Times New Roman" w:cs="Times New Roman"/>
+          <w:sz w:val="36"/>
+          <w:szCs w:val="36"/>
+          <w:lang w:val="en-US"/>
+        </w:rPr>
+        <w:t>The simplest way of creating a cookie using JavaScript is as below:</w:t>
+      </w:r>
+    </w:p>
+    <w:p>
+      <w:pPr>
+        <w:jc w:val="both"/>
+        <w:rPr>
+          <w:rFonts w:ascii="Times New Roman" w:hAnsi="Times New Roman" w:cs="Times New Roman"/>
+          <w:sz w:val="36"/>
+          <w:szCs w:val="36"/>
+          <w:lang w:val="en-US"/>
+        </w:rPr>
+      </w:pPr>
+      <w:r>
+        <w:rPr>
+          <w:rFonts w:ascii="Times New Roman" w:hAnsi="Times New Roman" w:cs="Times New Roman"/>
+          <w:sz w:val="36"/>
+          <w:szCs w:val="36"/>
+          <w:lang w:val="en-US"/>
+        </w:rPr>
+        <w:t>document.cookie = "key1 = value1; key2 = value2; expires = date";</w:t>
+      </w:r>
+    </w:p>
+    <w:p>
+      <w:pPr>
+        <w:jc w:val="both"/>
+        <w:rPr>
+          <w:rFonts w:ascii="Times New Roman" w:hAnsi="Times New Roman" w:cs="Times New Roman"/>
+          <w:b/>
+          <w:bCs/>
+          <w:sz w:val="36"/>
+          <w:szCs w:val="36"/>
+          <w:lang w:val="en-US"/>
+        </w:rPr>
+      </w:pPr>
+      <w:r>
+        <w:rPr>
+          <w:rFonts w:ascii="Times New Roman" w:hAnsi="Times New Roman" w:cs="Times New Roman"/>
+          <w:b/>
+          <w:bCs/>
+          <w:sz w:val="36"/>
+          <w:szCs w:val="36"/>
+          <w:lang w:val="en-US"/>
+        </w:rPr>
+        <w:t xml:space="preserve">28) </w:t>
+      </w:r>
+      <w:r>
+        <w:rPr>
+          <w:rFonts w:ascii="Times New Roman" w:hAnsi="Times New Roman" w:cs="Times New Roman"/>
+          <w:b/>
+          <w:bCs/>
+          <w:sz w:val="36"/>
+          <w:szCs w:val="36"/>
+          <w:lang w:val="en-US"/>
+        </w:rPr>
+        <w:t>How would you read a cookie?</w:t>
+      </w:r>
+    </w:p>
+    <w:p>
+      <w:pPr>
+        <w:jc w:val="both"/>
+        <w:rPr>
+          <w:rFonts w:ascii="Times New Roman" w:hAnsi="Times New Roman" w:cs="Times New Roman"/>
+          <w:sz w:val="36"/>
+          <w:szCs w:val="36"/>
+          <w:lang w:val="en-US"/>
+        </w:rPr>
+      </w:pPr>
+      <w:r>
+        <w:rPr>
+          <w:rFonts w:ascii="Times New Roman" w:hAnsi="Times New Roman" w:cs="Times New Roman"/>
+          <w:sz w:val="36"/>
+          <w:szCs w:val="36"/>
+          <w:lang w:val="en-US"/>
+        </w:rPr>
+        <w:t>Reading a cookie using JavaScript is also very simple. We can use the document.cookie string that contains the cookies that we just created using that string.</w:t>
+      </w:r>
+    </w:p>
+    <w:p>
+      <w:pPr>
+        <w:jc w:val="both"/>
+        <w:rPr>
+          <w:rFonts w:ascii="Times New Roman" w:hAnsi="Times New Roman" w:cs="Times New Roman"/>
+          <w:sz w:val="36"/>
+          <w:szCs w:val="36"/>
+          <w:lang w:val="en-US"/>
+        </w:rPr>
+      </w:pPr>
+      <w:r>
+        <w:rPr>
+          <w:rFonts w:ascii="Times New Roman" w:hAnsi="Times New Roman" w:cs="Times New Roman"/>
+          <w:sz w:val="36"/>
+          <w:szCs w:val="36"/>
+          <w:lang w:val="en-US"/>
+        </w:rPr>
+        <w:t>The document.cookie string keeps a list of name-value pairs separated by semicolons, where ‘name’ is the name of the cookie, and ‘value’ is its value. We can also use the split() method to break the cookie value into keys and values.</w:t>
+      </w:r>
+    </w:p>
+    <w:p>
+      <w:pPr>
+        <w:spacing w:after="0"/>
+        <w:jc w:val="both"/>
+        <w:rPr>
+          <w:rFonts w:ascii="Times New Roman" w:hAnsi="Times New Roman" w:cs="Times New Roman"/>
+          <w:b/>
+          <w:bCs/>
+          <w:sz w:val="36"/>
+          <w:szCs w:val="36"/>
+        </w:rPr>
+      </w:pPr>
+      <w:r>
+        <w:rPr>
+          <w:rFonts w:ascii="Times New Roman" w:hAnsi="Times New Roman" w:cs="Times New Roman"/>
+          <w:b/>
+          <w:bCs/>
+          <w:sz w:val="36"/>
+          <w:szCs w:val="36"/>
+          <w:lang w:val="en-US"/>
+        </w:rPr>
+        <w:t>2</w:t>
+      </w:r>
+      <w:r>
+        <w:rPr>
+          <w:rFonts w:ascii="Times New Roman" w:hAnsi="Times New Roman" w:cs="Times New Roman"/>
+          <w:b/>
+          <w:bCs/>
+          <w:sz w:val="36"/>
+          <w:szCs w:val="36"/>
+          <w:lang w:val="en-US"/>
+        </w:rPr>
+        <w:t>9</w:t>
+      </w:r>
+      <w:r>
+        <w:rPr>
+          <w:rFonts w:ascii="Times New Roman" w:hAnsi="Times New Roman" w:cs="Times New Roman"/>
+          <w:b/>
+          <w:bCs/>
+          <w:sz w:val="36"/>
+          <w:szCs w:val="36"/>
+          <w:lang w:val="en-US"/>
+        </w:rPr>
+        <w:t>)</w:t>
+      </w:r>
+      <w:r>
+        <w:rPr>
+          <w:b/>
+          <w:bCs/>
+        </w:rPr>
+        <w:t xml:space="preserve"> </w:t>
+      </w:r>
+      <w:r>
+        <w:rPr>
+          <w:rFonts w:ascii="Times New Roman" w:hAnsi="Times New Roman" w:cs="Times New Roman"/>
+          <w:b/>
+          <w:bCs/>
+          <w:sz w:val="36"/>
+          <w:szCs w:val="36"/>
+        </w:rPr>
+        <w:t>What is the difference between Session storage and Local storage?</w:t>
+      </w:r>
+    </w:p>
+    <w:p>
+      <w:pPr>
+        <w:spacing w:after="0"/>
+        <w:jc w:val="both"/>
+        <w:rPr>
+          <w:rFonts w:ascii="Times New Roman" w:hAnsi="Times New Roman" w:cs="Times New Roman"/>
+          <w:b/>
+          <w:bCs/>
+          <w:sz w:val="36"/>
+          <w:szCs w:val="36"/>
+        </w:rPr>
+      </w:pPr>
+      <w:r>
+        <w:rPr>
+          <w:rFonts w:ascii="Times New Roman" w:hAnsi="Times New Roman" w:cs="Times New Roman"/>
+          <w:b/>
+          <w:bCs/>
+          <w:sz w:val="36"/>
+          <w:szCs w:val="36"/>
+        </w:rPr>
+        <w:t>Session storage</w:t>
+      </w:r>
+    </w:p>
+    <w:p>
+      <w:pPr>
+        <w:spacing w:after="0"/>
+        <w:jc w:val="both"/>
+        <w:rPr>
+          <w:rFonts w:ascii="Times New Roman" w:hAnsi="Times New Roman" w:cs="Times New Roman"/>
+          <w:sz w:val="36"/>
+          <w:szCs w:val="36"/>
+        </w:rPr>
+      </w:pPr>
+      <w:r>
+        <w:rPr>
+          <w:rFonts w:ascii="Times New Roman" w:hAnsi="Times New Roman" w:cs="Times New Roman"/>
+          <w:sz w:val="36"/>
+          <w:szCs w:val="36"/>
+        </w:rPr>
+        <w:t>The data stored in session storage gets expired or deleted when a page session ends.</w:t>
+      </w:r>
+    </w:p>
+    <w:p>
+      <w:pPr>
+        <w:spacing w:after="0"/>
+        <w:jc w:val="both"/>
+      </w:pPr>
+      <w:r>
+        <w:rPr>
+          <w:rFonts w:ascii="Times New Roman" w:hAnsi="Times New Roman" w:cs="Times New Roman"/>
+          <w:b/>
+          <w:bCs/>
+          <w:sz w:val="36"/>
+          <w:szCs w:val="36"/>
+        </w:rPr>
+        <w:t>Local storage</w:t>
+      </w:r>
+    </w:p>
+    <w:p>
+      <w:pPr>
+        <w:jc w:val="both"/>
+        <w:rPr>
+          <w:rFonts w:ascii="Times New Roman" w:hAnsi="Times New Roman" w:cs="Times New Roman"/>
+          <w:b/>
+          <w:bCs/>
+          <w:sz w:val="36"/>
+          <w:szCs w:val="36"/>
+        </w:rPr>
+      </w:pPr>
+      <w:r>
+        <w:rPr>
+          <w:rFonts w:ascii="Times New Roman" w:hAnsi="Times New Roman" w:cs="Times New Roman"/>
+          <w:sz w:val="36"/>
+          <w:szCs w:val="36"/>
+        </w:rPr>
+        <w:t>Websites store some data in local machine to reduce loading time; this data does not get deleted at the end of a browsing session.</w:t>
+      </w:r>
+    </w:p>
+    <w:p>
+      <w:pPr>
+        <w:jc w:val="both"/>
+        <w:rPr>
+          <w:rFonts w:ascii="Times New Roman" w:hAnsi="Times New Roman" w:cs="Times New Roman"/>
+          <w:b/>
+          <w:bCs/>
+          <w:sz w:val="36"/>
+          <w:szCs w:val="36"/>
+          <w:lang w:val="en-US"/>
+        </w:rPr>
+      </w:pPr>
+    </w:p>
+    <w:p>
+      <w:pPr>
+        <w:jc w:val="both"/>
+        <w:rPr>
+          <w:rFonts w:ascii="Times New Roman" w:hAnsi="Times New Roman" w:cs="Times New Roman"/>
+          <w:b/>
+          <w:bCs/>
+          <w:sz w:val="36"/>
+          <w:szCs w:val="36"/>
+          <w:lang w:val="en-US"/>
+        </w:rPr>
+      </w:pPr>
+      <w:r>
+        <w:rPr>
+          <w:rFonts w:ascii="Times New Roman" w:hAnsi="Times New Roman" w:cs="Times New Roman"/>
+          <w:b/>
+          <w:bCs/>
+          <w:sz w:val="36"/>
+          <w:szCs w:val="36"/>
+          <w:lang w:val="en-US"/>
+        </w:rPr>
         <w:lastRenderedPageBreak/>
-        <w:t>We can import a JavaScript source file into an HTML document; this adds all scripting capabilities to a web page without cluttering the code.</w:t>
-      </w:r>
-    </w:p>
-    <w:p>
-      <w:pPr>
-        <w:jc w:val="both"/>
-        <w:rPr>
-          <w:rFonts w:ascii="Times New Roman" w:hAnsi="Times New Roman" w:cs="Times New Roman"/>
-          <w:b/>
-          <w:bCs/>
-          <w:sz w:val="36"/>
-          <w:szCs w:val="36"/>
-          <w:lang w:val="en-US"/>
-        </w:rPr>
-      </w:pPr>
-      <w:r>
-        <w:rPr>
-          <w:rFonts w:ascii="Times New Roman" w:hAnsi="Times New Roman" w:cs="Times New Roman"/>
-          <w:b/>
-          <w:bCs/>
-          <w:sz w:val="36"/>
-          <w:szCs w:val="36"/>
-          <w:lang w:val="en-US"/>
-        </w:rPr>
-        <w:t>26)</w:t>
-      </w:r>
-      <w:r>
-        <w:rPr>
-          <w:b/>
-          <w:bCs/>
+        <w:t>30</w:t>
+      </w:r>
+      <w:r>
+        <w:rPr>
+          <w:rFonts w:ascii="Times New Roman" w:hAnsi="Times New Roman" w:cs="Times New Roman"/>
+          <w:b/>
+          <w:bCs/>
+          <w:sz w:val="36"/>
+          <w:szCs w:val="36"/>
+          <w:lang w:val="en-US"/>
+        </w:rPr>
+        <w:t xml:space="preserve">) </w:t>
+      </w:r>
+      <w:r>
+        <w:rPr>
+          <w:rFonts w:ascii="Times New Roman" w:hAnsi="Times New Roman" w:cs="Times New Roman"/>
+          <w:b/>
+          <w:bCs/>
+          <w:sz w:val="36"/>
+          <w:szCs w:val="36"/>
+          <w:lang w:val="en-US"/>
+        </w:rPr>
+        <w:t>What are Closures in JavaScript?</w:t>
+      </w:r>
+    </w:p>
+    <w:p>
+      <w:pPr>
+        <w:jc w:val="both"/>
+        <w:rPr>
+          <w:rFonts w:ascii="Times New Roman" w:hAnsi="Times New Roman" w:cs="Times New Roman"/>
+          <w:sz w:val="36"/>
+          <w:szCs w:val="36"/>
+          <w:lang w:val="en-US"/>
+        </w:rPr>
+      </w:pPr>
+      <w:r>
+        <w:rPr>
+          <w:rFonts w:ascii="Times New Roman" w:hAnsi="Times New Roman" w:cs="Times New Roman"/>
+          <w:sz w:val="36"/>
+          <w:szCs w:val="36"/>
+          <w:lang w:val="en-US"/>
+        </w:rPr>
+        <w:t>Closures provide a better, and concise way of writing JavaScript code for the developers and programmers. Closures are created whenever a variable that is defined outside the current scope is accessed within the current scope.</w:t>
+      </w:r>
+    </w:p>
+    <w:p>
+      <w:pPr>
+        <w:jc w:val="both"/>
+        <w:rPr>
+          <w:rFonts w:ascii="Times New Roman" w:hAnsi="Times New Roman" w:cs="Times New Roman"/>
+          <w:sz w:val="36"/>
+          <w:szCs w:val="36"/>
+          <w:lang w:val="en-US"/>
+        </w:rPr>
+      </w:pPr>
+      <w:r>
+        <w:rPr>
+          <w:rFonts w:ascii="Times New Roman" w:hAnsi="Times New Roman" w:cs="Times New Roman"/>
+          <w:sz w:val="36"/>
+          <w:szCs w:val="36"/>
+          <w:lang w:val="en-US"/>
+        </w:rPr>
+        <w:t>function hello(name) {</w:t>
+      </w:r>
+    </w:p>
+    <w:p>
+      <w:pPr>
+        <w:jc w:val="both"/>
+        <w:rPr>
+          <w:rFonts w:ascii="Times New Roman" w:hAnsi="Times New Roman" w:cs="Times New Roman"/>
+          <w:sz w:val="36"/>
+          <w:szCs w:val="36"/>
+          <w:lang w:val="en-US"/>
+        </w:rPr>
+      </w:pPr>
+      <w:r>
+        <w:rPr>
+          <w:rFonts w:ascii="Times New Roman" w:hAnsi="Times New Roman" w:cs="Times New Roman"/>
+          <w:sz w:val="36"/>
+          <w:szCs w:val="36"/>
+          <w:lang w:val="en-US"/>
+        </w:rPr>
+        <w:t xml:space="preserve">  var message = "hello " + name;</w:t>
+      </w:r>
+    </w:p>
+    <w:p>
+      <w:pPr>
+        <w:jc w:val="both"/>
+        <w:rPr>
+          <w:rFonts w:ascii="Times New Roman" w:hAnsi="Times New Roman" w:cs="Times New Roman"/>
+          <w:sz w:val="36"/>
+          <w:szCs w:val="36"/>
+          <w:lang w:val="en-US"/>
+        </w:rPr>
+      </w:pPr>
+      <w:r>
+        <w:rPr>
+          <w:rFonts w:ascii="Times New Roman" w:hAnsi="Times New Roman" w:cs="Times New Roman"/>
+          <w:sz w:val="36"/>
+          <w:szCs w:val="36"/>
+          <w:lang w:val="en-US"/>
+        </w:rPr>
+        <w:t xml:space="preserve">  return function hello() {</w:t>
+      </w:r>
+    </w:p>
+    <w:p>
+      <w:pPr>
+        <w:jc w:val="both"/>
+        <w:rPr>
+          <w:rFonts w:ascii="Times New Roman" w:hAnsi="Times New Roman" w:cs="Times New Roman"/>
+          <w:sz w:val="36"/>
+          <w:szCs w:val="36"/>
+          <w:lang w:val="en-US"/>
+        </w:rPr>
+      </w:pPr>
+      <w:r>
+        <w:rPr>
+          <w:rFonts w:ascii="Times New Roman" w:hAnsi="Times New Roman" w:cs="Times New Roman"/>
+          <w:sz w:val="36"/>
+          <w:szCs w:val="36"/>
+          <w:lang w:val="en-US"/>
+        </w:rPr>
+        <w:t xml:space="preserve">    console.log(message);</w:t>
+      </w:r>
+    </w:p>
+    <w:p>
+      <w:pPr>
+        <w:jc w:val="both"/>
+        <w:rPr>
+          <w:rFonts w:ascii="Times New Roman" w:hAnsi="Times New Roman" w:cs="Times New Roman"/>
+          <w:sz w:val="36"/>
+          <w:szCs w:val="36"/>
+          <w:lang w:val="en-US"/>
+        </w:rPr>
+      </w:pPr>
+      <w:r>
+        <w:rPr>
+          <w:rFonts w:ascii="Times New Roman" w:hAnsi="Times New Roman" w:cs="Times New Roman"/>
+          <w:sz w:val="36"/>
+          <w:szCs w:val="36"/>
+          <w:lang w:val="en-US"/>
+        </w:rPr>
+        <w:t xml:space="preserve">  };</w:t>
+      </w:r>
+      <w:r>
+        <w:rPr>
+          <w:rFonts w:ascii="Times New Roman" w:hAnsi="Times New Roman" w:cs="Times New Roman"/>
+          <w:sz w:val="36"/>
+          <w:szCs w:val="36"/>
+          <w:lang w:val="en-US"/>
         </w:rPr>
         <w:t xml:space="preserve"> </w:t>
       </w:r>
-      <w:r>
-        <w:rPr>
-          <w:rFonts w:ascii="Times New Roman" w:hAnsi="Times New Roman" w:cs="Times New Roman"/>
-          <w:b/>
-          <w:bCs/>
-          <w:sz w:val="36"/>
-          <w:szCs w:val="36"/>
-          <w:lang w:val="en-US"/>
-        </w:rPr>
-        <w:t>What do you understand about cookies?</w:t>
-      </w:r>
-    </w:p>
-    <w:p>
-      <w:pPr>
-        <w:jc w:val="both"/>
-        <w:rPr>
-          <w:rFonts w:ascii="Times New Roman" w:hAnsi="Times New Roman" w:cs="Times New Roman"/>
-          <w:sz w:val="36"/>
-          <w:szCs w:val="36"/>
-          <w:lang w:val="en-US"/>
-        </w:rPr>
-      </w:pPr>
-      <w:r>
-        <w:rPr>
-          <w:rFonts w:ascii="Times New Roman" w:hAnsi="Times New Roman" w:cs="Times New Roman"/>
-          <w:sz w:val="36"/>
-          <w:szCs w:val="36"/>
-          <w:lang w:val="en-US"/>
-        </w:rPr>
-        <w:t>A cookie is generally a small data that is sent from a website and stored on the user’s machine by a web browser that was used to access the website. Cookies are used to remember information for later use and also to record the browsing activity on a website.</w:t>
-      </w:r>
-    </w:p>
-    <w:p>
-      <w:pPr>
-        <w:jc w:val="both"/>
-        <w:rPr>
-          <w:rFonts w:ascii="Times New Roman" w:hAnsi="Times New Roman" w:cs="Times New Roman"/>
-          <w:b/>
-          <w:bCs/>
-          <w:sz w:val="36"/>
-          <w:szCs w:val="36"/>
-          <w:lang w:val="en-US"/>
-        </w:rPr>
-      </w:pPr>
-      <w:r>
-        <w:rPr>
-          <w:rFonts w:ascii="Times New Roman" w:hAnsi="Times New Roman" w:cs="Times New Roman"/>
-          <w:b/>
-          <w:bCs/>
-          <w:sz w:val="36"/>
-          <w:szCs w:val="36"/>
-          <w:lang w:val="en-US"/>
-        </w:rPr>
-        <w:t>27)</w:t>
-      </w:r>
-      <w:r>
-        <w:rPr>
-          <w:b/>
-          <w:bCs/>
-        </w:rPr>
-        <w:t xml:space="preserve"> </w:t>
-      </w:r>
-      <w:r>
-        <w:rPr>
-          <w:rFonts w:ascii="Times New Roman" w:hAnsi="Times New Roman" w:cs="Times New Roman"/>
-          <w:b/>
-          <w:bCs/>
-          <w:sz w:val="36"/>
-          <w:szCs w:val="36"/>
-          <w:lang w:val="en-US"/>
-        </w:rPr>
-        <w:t>How would you create a cookie?</w:t>
-      </w:r>
-    </w:p>
-    <w:p>
-      <w:pPr>
-        <w:jc w:val="both"/>
-        <w:rPr>
-          <w:rFonts w:ascii="Times New Roman" w:hAnsi="Times New Roman" w:cs="Times New Roman"/>
-          <w:sz w:val="36"/>
-          <w:szCs w:val="36"/>
-          <w:lang w:val="en-US"/>
-        </w:rPr>
-      </w:pPr>
-      <w:r>
-        <w:rPr>
-          <w:rFonts w:ascii="Times New Roman" w:hAnsi="Times New Roman" w:cs="Times New Roman"/>
-          <w:sz w:val="36"/>
-          <w:szCs w:val="36"/>
-          <w:lang w:val="en-US"/>
-        </w:rPr>
-        <w:t>The simplest way of creating a cookie using JavaScript is as below:</w:t>
-      </w:r>
-    </w:p>
-    <w:p>
-      <w:pPr>
-        <w:jc w:val="both"/>
-        <w:rPr>
-          <w:rFonts w:ascii="Times New Roman" w:hAnsi="Times New Roman" w:cs="Times New Roman"/>
-          <w:sz w:val="36"/>
-          <w:szCs w:val="36"/>
-          <w:lang w:val="en-US"/>
-        </w:rPr>
-      </w:pPr>
-      <w:r>
-        <w:rPr>
-          <w:rFonts w:ascii="Times New Roman" w:hAnsi="Times New Roman" w:cs="Times New Roman"/>
-          <w:sz w:val="36"/>
-          <w:szCs w:val="36"/>
-          <w:lang w:val="en-US"/>
-        </w:rPr>
-        <w:t>document.cookie = "key1 = value1; key2 = value2; expires = date";</w:t>
-      </w:r>
-    </w:p>
-    <w:p>
-      <w:pPr>
-        <w:jc w:val="both"/>
-        <w:rPr>
-          <w:rFonts w:ascii="Times New Roman" w:hAnsi="Times New Roman" w:cs="Times New Roman"/>
-          <w:b/>
-          <w:bCs/>
-          <w:sz w:val="36"/>
-          <w:szCs w:val="36"/>
-          <w:lang w:val="en-US"/>
-        </w:rPr>
-      </w:pPr>
-      <w:r>
-        <w:rPr>
-          <w:rFonts w:ascii="Times New Roman" w:hAnsi="Times New Roman" w:cs="Times New Roman"/>
-          <w:b/>
-          <w:bCs/>
-          <w:sz w:val="36"/>
-          <w:szCs w:val="36"/>
-          <w:lang w:val="en-US"/>
-        </w:rPr>
-        <w:t xml:space="preserve">28) </w:t>
-      </w:r>
-      <w:r>
-        <w:rPr>
-          <w:rFonts w:ascii="Times New Roman" w:hAnsi="Times New Roman" w:cs="Times New Roman"/>
-          <w:b/>
-          <w:bCs/>
-          <w:sz w:val="36"/>
-          <w:szCs w:val="36"/>
-          <w:lang w:val="en-US"/>
-        </w:rPr>
-        <w:t>How would you read a cookie?</w:t>
-      </w:r>
-    </w:p>
-    <w:p>
-      <w:pPr>
-        <w:jc w:val="both"/>
-        <w:rPr>
-          <w:rFonts w:ascii="Times New Roman" w:hAnsi="Times New Roman" w:cs="Times New Roman"/>
-          <w:sz w:val="36"/>
-          <w:szCs w:val="36"/>
-          <w:lang w:val="en-US"/>
-        </w:rPr>
-      </w:pPr>
-      <w:r>
-        <w:rPr>
-          <w:rFonts w:ascii="Times New Roman" w:hAnsi="Times New Roman" w:cs="Times New Roman"/>
-          <w:sz w:val="36"/>
-          <w:szCs w:val="36"/>
-          <w:lang w:val="en-US"/>
-        </w:rPr>
-        <w:t>Reading a cookie using JavaScript is also very simple. We can use the document.cookie string that contains the cookies that we just created using that string.</w:t>
-      </w:r>
-    </w:p>
-    <w:p>
-      <w:pPr>
-        <w:jc w:val="both"/>
-        <w:rPr>
-          <w:rFonts w:ascii="Times New Roman" w:hAnsi="Times New Roman" w:cs="Times New Roman"/>
-          <w:sz w:val="36"/>
-          <w:szCs w:val="36"/>
-          <w:lang w:val="en-US"/>
-        </w:rPr>
-      </w:pPr>
-      <w:r>
-        <w:rPr>
-          <w:rFonts w:ascii="Times New Roman" w:hAnsi="Times New Roman" w:cs="Times New Roman"/>
-          <w:sz w:val="36"/>
-          <w:szCs w:val="36"/>
-          <w:lang w:val="en-US"/>
-        </w:rPr>
-        <w:t>The document.cookie string keeps a list of name-value pairs separated by semicolons, where ‘name’ is the name of the cookie, and ‘value’ is its value. We can also use the split() method to break the cookie value into keys and values.</w:t>
-      </w:r>
-    </w:p>
-    <w:p>
-      <w:pPr>
-        <w:spacing w:after="0"/>
-        <w:jc w:val="both"/>
-        <w:rPr>
-          <w:rFonts w:ascii="Times New Roman" w:hAnsi="Times New Roman" w:cs="Times New Roman"/>
-          <w:b/>
-          <w:bCs/>
-          <w:sz w:val="36"/>
-          <w:szCs w:val="36"/>
-        </w:rPr>
-      </w:pPr>
-      <w:r>
-        <w:rPr>
-          <w:rFonts w:ascii="Times New Roman" w:hAnsi="Times New Roman" w:cs="Times New Roman"/>
-          <w:b/>
-          <w:bCs/>
-          <w:sz w:val="36"/>
-          <w:szCs w:val="36"/>
-          <w:lang w:val="en-US"/>
-        </w:rPr>
-        <w:t>2</w:t>
-      </w:r>
-      <w:r>
-        <w:rPr>
-          <w:rFonts w:ascii="Times New Roman" w:hAnsi="Times New Roman" w:cs="Times New Roman"/>
-          <w:b/>
-          <w:bCs/>
-          <w:sz w:val="36"/>
-          <w:szCs w:val="36"/>
-          <w:lang w:val="en-US"/>
-        </w:rPr>
-        <w:t>8</w:t>
-      </w:r>
-      <w:r>
-        <w:rPr>
-          <w:rFonts w:ascii="Times New Roman" w:hAnsi="Times New Roman" w:cs="Times New Roman"/>
-          <w:b/>
-          <w:bCs/>
-          <w:sz w:val="36"/>
-          <w:szCs w:val="36"/>
-          <w:lang w:val="en-US"/>
-        </w:rPr>
-        <w:t>)</w:t>
-      </w:r>
-      <w:r>
-        <w:rPr>
-          <w:b/>
-          <w:bCs/>
-        </w:rPr>
-        <w:t xml:space="preserve"> </w:t>
-      </w:r>
-      <w:r>
-        <w:rPr>
-          <w:rFonts w:ascii="Times New Roman" w:hAnsi="Times New Roman" w:cs="Times New Roman"/>
-          <w:b/>
-          <w:bCs/>
-          <w:sz w:val="36"/>
-          <w:szCs w:val="36"/>
-        </w:rPr>
-        <w:t>What is the difference between Session storage and Local storage?</w:t>
-      </w:r>
-    </w:p>
-    <w:p>
-      <w:pPr>
-        <w:spacing w:after="0"/>
-        <w:jc w:val="both"/>
-        <w:rPr>
-          <w:rFonts w:ascii="Times New Roman" w:hAnsi="Times New Roman" w:cs="Times New Roman"/>
-          <w:b/>
-          <w:bCs/>
-          <w:sz w:val="36"/>
-          <w:szCs w:val="36"/>
-        </w:rPr>
-      </w:pPr>
-      <w:r>
-        <w:rPr>
-          <w:rFonts w:ascii="Times New Roman" w:hAnsi="Times New Roman" w:cs="Times New Roman"/>
-          <w:b/>
-          <w:bCs/>
-          <w:sz w:val="36"/>
-          <w:szCs w:val="36"/>
-        </w:rPr>
-        <w:t>Session storage</w:t>
-      </w:r>
-    </w:p>
-    <w:p>
-      <w:pPr>
-        <w:spacing w:after="0"/>
-        <w:jc w:val="both"/>
-        <w:rPr>
-          <w:rFonts w:ascii="Times New Roman" w:hAnsi="Times New Roman" w:cs="Times New Roman"/>
-          <w:sz w:val="36"/>
-          <w:szCs w:val="36"/>
-        </w:rPr>
-      </w:pPr>
-      <w:r>
-        <w:rPr>
-          <w:rFonts w:ascii="Times New Roman" w:hAnsi="Times New Roman" w:cs="Times New Roman"/>
-          <w:sz w:val="36"/>
-          <w:szCs w:val="36"/>
-        </w:rPr>
-        <w:t>The data stored in session storage gets expired or deleted when a page session ends.</w:t>
-      </w:r>
-    </w:p>
-    <w:p>
-      <w:pPr>
-        <w:spacing w:after="0"/>
-        <w:jc w:val="both"/>
-      </w:pPr>
-      <w:r>
-        <w:rPr>
-          <w:rFonts w:ascii="Times New Roman" w:hAnsi="Times New Roman" w:cs="Times New Roman"/>
-          <w:b/>
-          <w:bCs/>
-          <w:sz w:val="36"/>
-          <w:szCs w:val="36"/>
-        </w:rPr>
-        <w:t>Local storage</w:t>
-      </w:r>
-    </w:p>
-    <w:p>
-      <w:pPr>
-        <w:jc w:val="both"/>
-        <w:rPr>
-          <w:rFonts w:ascii="Times New Roman" w:hAnsi="Times New Roman" w:cs="Times New Roman"/>
-          <w:b/>
-          <w:bCs/>
-          <w:sz w:val="36"/>
-          <w:szCs w:val="36"/>
-        </w:rPr>
-      </w:pPr>
-      <w:r>
-        <w:rPr>
-          <w:rFonts w:ascii="Times New Roman" w:hAnsi="Times New Roman" w:cs="Times New Roman"/>
-          <w:sz w:val="36"/>
-          <w:szCs w:val="36"/>
-        </w:rPr>
-        <w:t>Websites store some data in local machine to reduce loading time; this data does not get deleted at the end of a browsing session.</w:t>
-      </w:r>
-    </w:p>
-    <w:p>
-      <w:pPr>
-        <w:jc w:val="both"/>
-        <w:rPr>
-          <w:rFonts w:ascii="Times New Roman" w:hAnsi="Times New Roman" w:cs="Times New Roman"/>
-          <w:b/>
-          <w:bCs/>
-          <w:sz w:val="36"/>
-          <w:szCs w:val="36"/>
-          <w:lang w:val="en-US"/>
-        </w:rPr>
-      </w:pPr>
-      <w:r>
-        <w:rPr>
-          <w:rFonts w:ascii="Times New Roman" w:hAnsi="Times New Roman" w:cs="Times New Roman"/>
-          <w:b/>
-          <w:bCs/>
-          <w:sz w:val="36"/>
-          <w:szCs w:val="36"/>
-          <w:lang w:val="en-US"/>
-        </w:rPr>
-        <w:t xml:space="preserve">29) </w:t>
-      </w:r>
-      <w:r>
-        <w:rPr>
-          <w:rFonts w:ascii="Times New Roman" w:hAnsi="Times New Roman" w:cs="Times New Roman"/>
-          <w:b/>
-          <w:bCs/>
-          <w:sz w:val="36"/>
-          <w:szCs w:val="36"/>
-          <w:lang w:val="en-US"/>
-        </w:rPr>
-        <w:t>What are Closures in JavaScript?</w:t>
-      </w:r>
-    </w:p>
-    <w:p>
-      <w:pPr>
-        <w:jc w:val="both"/>
-        <w:rPr>
-          <w:rFonts w:ascii="Times New Roman" w:hAnsi="Times New Roman" w:cs="Times New Roman"/>
-          <w:sz w:val="36"/>
-          <w:szCs w:val="36"/>
-          <w:lang w:val="en-US"/>
-        </w:rPr>
-      </w:pPr>
-      <w:r>
-        <w:rPr>
-          <w:rFonts w:ascii="Times New Roman" w:hAnsi="Times New Roman" w:cs="Times New Roman"/>
-          <w:sz w:val="36"/>
-          <w:szCs w:val="36"/>
-          <w:lang w:val="en-US"/>
-        </w:rPr>
-        <w:t xml:space="preserve">Closures provide a better, and concise way of writing JavaScript code for the developers and programmers. Closures are created whenever a </w:t>
-      </w:r>
-      <w:r>
-        <w:rPr>
-          <w:rFonts w:ascii="Times New Roman" w:hAnsi="Times New Roman" w:cs="Times New Roman"/>
-          <w:sz w:val="36"/>
-          <w:szCs w:val="36"/>
-          <w:lang w:val="en-US"/>
-        </w:rPr>
-        <w:lastRenderedPageBreak/>
-        <w:t>variable that is defined outside the current scope is accessed within the current scope.</w:t>
-      </w:r>
-    </w:p>
-    <w:p>
-      <w:pPr>
-        <w:jc w:val="both"/>
-        <w:rPr>
-          <w:rFonts w:ascii="Times New Roman" w:hAnsi="Times New Roman" w:cs="Times New Roman"/>
-          <w:sz w:val="36"/>
-          <w:szCs w:val="36"/>
-          <w:lang w:val="en-US"/>
-        </w:rPr>
-      </w:pPr>
-      <w:r>
-        <w:rPr>
-          <w:rFonts w:ascii="Times New Roman" w:hAnsi="Times New Roman" w:cs="Times New Roman"/>
-          <w:sz w:val="36"/>
-          <w:szCs w:val="36"/>
-          <w:lang w:val="en-US"/>
-        </w:rPr>
-        <w:t>function hello(name) {</w:t>
-      </w:r>
-    </w:p>
-    <w:p>
-      <w:pPr>
-        <w:jc w:val="both"/>
-        <w:rPr>
-          <w:rFonts w:ascii="Times New Roman" w:hAnsi="Times New Roman" w:cs="Times New Roman"/>
-          <w:sz w:val="36"/>
-          <w:szCs w:val="36"/>
-          <w:lang w:val="en-US"/>
-        </w:rPr>
-      </w:pPr>
-      <w:r>
-        <w:rPr>
-          <w:rFonts w:ascii="Times New Roman" w:hAnsi="Times New Roman" w:cs="Times New Roman"/>
-          <w:sz w:val="36"/>
-          <w:szCs w:val="36"/>
-          <w:lang w:val="en-US"/>
-        </w:rPr>
-        <w:t xml:space="preserve">  var message = "hello " + name;</w:t>
-      </w:r>
-    </w:p>
-    <w:p>
-      <w:pPr>
-        <w:jc w:val="both"/>
-        <w:rPr>
-          <w:rFonts w:ascii="Times New Roman" w:hAnsi="Times New Roman" w:cs="Times New Roman"/>
-          <w:sz w:val="36"/>
-          <w:szCs w:val="36"/>
-          <w:lang w:val="en-US"/>
-        </w:rPr>
-      </w:pPr>
-      <w:r>
-        <w:rPr>
-          <w:rFonts w:ascii="Times New Roman" w:hAnsi="Times New Roman" w:cs="Times New Roman"/>
-          <w:sz w:val="36"/>
-          <w:szCs w:val="36"/>
-          <w:lang w:val="en-US"/>
-        </w:rPr>
-        <w:t xml:space="preserve">  return function hello() {</w:t>
-      </w:r>
-    </w:p>
-    <w:p>
-      <w:pPr>
-        <w:jc w:val="both"/>
-        <w:rPr>
-          <w:rFonts w:ascii="Times New Roman" w:hAnsi="Times New Roman" w:cs="Times New Roman"/>
-          <w:sz w:val="36"/>
-          <w:szCs w:val="36"/>
-          <w:lang w:val="en-US"/>
-        </w:rPr>
-      </w:pPr>
-      <w:r>
-        <w:rPr>
-          <w:rFonts w:ascii="Times New Roman" w:hAnsi="Times New Roman" w:cs="Times New Roman"/>
-          <w:sz w:val="36"/>
-          <w:szCs w:val="36"/>
-          <w:lang w:val="en-US"/>
-        </w:rPr>
-        <w:t xml:space="preserve">    console.log(message);</w:t>
-      </w:r>
-    </w:p>
-    <w:p>
-      <w:pPr>
-        <w:jc w:val="both"/>
-        <w:rPr>
-          <w:rFonts w:ascii="Times New Roman" w:hAnsi="Times New Roman" w:cs="Times New Roman"/>
-          <w:sz w:val="36"/>
-          <w:szCs w:val="36"/>
-          <w:lang w:val="en-US"/>
-        </w:rPr>
-      </w:pPr>
-      <w:r>
-        <w:rPr>
-          <w:rFonts w:ascii="Times New Roman" w:hAnsi="Times New Roman" w:cs="Times New Roman"/>
-          <w:sz w:val="36"/>
-          <w:szCs w:val="36"/>
-          <w:lang w:val="en-US"/>
-        </w:rPr>
-        <w:t xml:space="preserve">  };</w:t>
-      </w:r>
     </w:p>
     <w:p>
       <w:pPr>
@@ -4330,7 +4366,29 @@
           <w:szCs w:val="36"/>
           <w:lang w:val="en-US"/>
         </w:rPr>
-        <w:t xml:space="preserve">30) </w:t>
+        <w:t>3</w:t>
+      </w:r>
+      <w:r>
+        <w:rPr>
+          <w:rFonts w:ascii="Times New Roman" w:hAnsi="Times New Roman" w:cs="Times New Roman"/>
+          <w:b/>
+          <w:bCs/>
+          <w:sz w:val="36"/>
+          <w:szCs w:val="36"/>
+          <w:lang w:val="en-US"/>
+        </w:rPr>
+        <w:t>1</w:t>
+      </w:r>
+      <w:r>
+        <w:rPr>
+          <w:rFonts w:ascii="Times New Roman" w:hAnsi="Times New Roman" w:cs="Times New Roman"/>
+          <w:b/>
+          <w:bCs/>
+          <w:sz w:val="36"/>
+          <w:szCs w:val="36"/>
+          <w:lang w:val="en-US"/>
+        </w:rPr>
+        <w:t xml:space="preserve">) </w:t>
       </w:r>
       <w:r>
         <w:rPr>
@@ -4466,33 +4524,248 @@
     </w:p>
     <w:p>
       <w:pPr>
+        <w:jc w:val="both"/>
+        <w:rPr>
+          <w:rFonts w:ascii="Times New Roman" w:hAnsi="Times New Roman" w:cs="Times New Roman"/>
+          <w:b/>
+          <w:bCs/>
+          <w:sz w:val="36"/>
+          <w:szCs w:val="36"/>
+          <w:lang w:val="en-US"/>
+        </w:rPr>
+      </w:pPr>
+    </w:p>
+    <w:p>
+      <w:pPr>
+        <w:jc w:val="both"/>
+        <w:rPr>
+          <w:rFonts w:ascii="Times New Roman" w:hAnsi="Times New Roman" w:cs="Times New Roman"/>
+          <w:b/>
+          <w:bCs/>
+          <w:sz w:val="36"/>
+          <w:szCs w:val="36"/>
+          <w:lang w:val="en-US"/>
+        </w:rPr>
+      </w:pPr>
+    </w:p>
+    <w:p>
+      <w:pPr>
+        <w:jc w:val="both"/>
+        <w:rPr>
+          <w:rFonts w:ascii="Times New Roman" w:hAnsi="Times New Roman" w:cs="Times New Roman"/>
+          <w:b/>
+          <w:bCs/>
+          <w:sz w:val="36"/>
+          <w:szCs w:val="36"/>
+          <w:lang w:val="en-US"/>
+        </w:rPr>
+      </w:pPr>
+      <w:r>
+        <w:rPr>
+          <w:rFonts w:ascii="Times New Roman" w:hAnsi="Times New Roman" w:cs="Times New Roman"/>
+          <w:b/>
+          <w:bCs/>
+          <w:sz w:val="36"/>
+          <w:szCs w:val="36"/>
+          <w:lang w:val="en-US"/>
+        </w:rPr>
+        <w:lastRenderedPageBreak/>
+        <w:t xml:space="preserve">32) </w:t>
+      </w:r>
+      <w:r>
+        <w:rPr>
+          <w:rFonts w:ascii="Times New Roman" w:hAnsi="Times New Roman" w:cs="Times New Roman"/>
+          <w:b/>
+          <w:bCs/>
+          <w:sz w:val="36"/>
+          <w:szCs w:val="36"/>
+          <w:lang w:val="en-US"/>
+        </w:rPr>
+        <w:t>difference between exec () and test () methods</w:t>
+      </w:r>
+    </w:p>
+    <w:p>
+      <w:pPr>
+        <w:jc w:val="both"/>
+        <w:rPr>
+          <w:rFonts w:ascii="Times New Roman" w:hAnsi="Times New Roman" w:cs="Times New Roman"/>
+          <w:b/>
+          <w:bCs/>
+          <w:sz w:val="36"/>
+          <w:szCs w:val="36"/>
+          <w:lang w:val="en-US"/>
+        </w:rPr>
+      </w:pPr>
+      <w:r>
+        <w:rPr>
+          <w:rFonts w:ascii="Times New Roman" w:hAnsi="Times New Roman" w:cs="Times New Roman"/>
+          <w:b/>
+          <w:bCs/>
+          <w:sz w:val="36"/>
+          <w:szCs w:val="36"/>
+          <w:lang w:val="en-US"/>
+        </w:rPr>
+        <w:t>E</w:t>
+      </w:r>
+      <w:r>
+        <w:rPr>
+          <w:rFonts w:ascii="Times New Roman" w:hAnsi="Times New Roman" w:cs="Times New Roman"/>
+          <w:b/>
+          <w:bCs/>
+          <w:sz w:val="36"/>
+          <w:szCs w:val="36"/>
+          <w:lang w:val="en-US"/>
+        </w:rPr>
+        <w:t>xec</w:t>
+      </w:r>
+      <w:r>
+        <w:rPr>
+          <w:rFonts w:ascii="Times New Roman" w:hAnsi="Times New Roman" w:cs="Times New Roman"/>
+          <w:b/>
+          <w:bCs/>
+          <w:sz w:val="36"/>
+          <w:szCs w:val="36"/>
+          <w:lang w:val="en-US"/>
+        </w:rPr>
+        <w:t>()</w:t>
+      </w:r>
+    </w:p>
+    <w:p>
+      <w:pPr>
+        <w:pStyle w:val="ListParagraph"/>
+        <w:numPr>
+          <w:ilvl w:val="0"/>
+          <w:numId w:val="18"/>
+        </w:numPr>
+        <w:jc w:val="both"/>
+        <w:rPr>
+          <w:rFonts w:ascii="Times New Roman" w:hAnsi="Times New Roman" w:cs="Times New Roman"/>
+          <w:sz w:val="36"/>
+          <w:szCs w:val="36"/>
+          <w:lang w:val="en-US"/>
+        </w:rPr>
+      </w:pPr>
+      <w:r>
+        <w:rPr>
+          <w:rFonts w:ascii="Times New Roman" w:hAnsi="Times New Roman" w:cs="Times New Roman"/>
+          <w:sz w:val="36"/>
+          <w:szCs w:val="36"/>
+          <w:lang w:val="en-US"/>
+        </w:rPr>
+        <w:t xml:space="preserve">It is an expression method in JavaScript that is used to search a string with a specific pattern. </w:t>
+      </w:r>
+    </w:p>
+    <w:p>
+      <w:pPr>
+        <w:pStyle w:val="ListParagraph"/>
+        <w:numPr>
+          <w:ilvl w:val="0"/>
+          <w:numId w:val="18"/>
+        </w:numPr>
+        <w:jc w:val="both"/>
+        <w:rPr>
+          <w:rFonts w:ascii="Times New Roman" w:hAnsi="Times New Roman" w:cs="Times New Roman"/>
+          <w:sz w:val="36"/>
+          <w:szCs w:val="36"/>
+          <w:lang w:val="en-US"/>
+        </w:rPr>
+      </w:pPr>
+      <w:r>
+        <w:rPr>
+          <w:rFonts w:ascii="Times New Roman" w:hAnsi="Times New Roman" w:cs="Times New Roman"/>
+          <w:sz w:val="36"/>
+          <w:szCs w:val="36"/>
+          <w:lang w:val="en-US"/>
+        </w:rPr>
+        <w:t>Once it has been found, the pattern will be returned directly, otherwise, it returns an “empty” result.</w:t>
+      </w:r>
+    </w:p>
+    <w:p>
+      <w:pPr>
+        <w:jc w:val="both"/>
+        <w:rPr>
+          <w:rFonts w:ascii="Times New Roman" w:hAnsi="Times New Roman" w:cs="Times New Roman"/>
+          <w:b/>
+          <w:bCs/>
+          <w:sz w:val="36"/>
+          <w:szCs w:val="36"/>
+          <w:lang w:val="en-US"/>
+        </w:rPr>
+      </w:pPr>
+      <w:r>
+        <w:rPr>
+          <w:rFonts w:ascii="Times New Roman" w:hAnsi="Times New Roman" w:cs="Times New Roman"/>
+          <w:b/>
+          <w:bCs/>
+          <w:sz w:val="36"/>
+          <w:szCs w:val="36"/>
+          <w:lang w:val="en-US"/>
+        </w:rPr>
+        <w:t xml:space="preserve">test () </w:t>
+      </w:r>
+    </w:p>
+    <w:p>
+      <w:pPr>
+        <w:pStyle w:val="ListParagraph"/>
+        <w:numPr>
+          <w:ilvl w:val="0"/>
+          <w:numId w:val="19"/>
+        </w:numPr>
+        <w:jc w:val="both"/>
+        <w:rPr>
+          <w:rFonts w:ascii="Times New Roman" w:hAnsi="Times New Roman" w:cs="Times New Roman"/>
+          <w:sz w:val="36"/>
+          <w:szCs w:val="36"/>
+          <w:lang w:val="en-US"/>
+        </w:rPr>
+      </w:pPr>
+      <w:r>
+        <w:rPr>
+          <w:rFonts w:ascii="Times New Roman" w:hAnsi="Times New Roman" w:cs="Times New Roman"/>
+          <w:sz w:val="36"/>
+          <w:szCs w:val="36"/>
+          <w:lang w:val="en-US"/>
+        </w:rPr>
+        <w:t xml:space="preserve">It is an expression method in JavaScript that is also used to search a string with a specific pattern or text. </w:t>
+      </w:r>
+    </w:p>
+    <w:p>
+      <w:pPr>
+        <w:pStyle w:val="ListParagraph"/>
+        <w:numPr>
+          <w:ilvl w:val="0"/>
+          <w:numId w:val="19"/>
+        </w:numPr>
+        <w:jc w:val="both"/>
+        <w:rPr>
+          <w:rFonts w:ascii="Times New Roman" w:hAnsi="Times New Roman" w:cs="Times New Roman"/>
+          <w:sz w:val="36"/>
+          <w:szCs w:val="36"/>
+          <w:lang w:val="en-US"/>
+        </w:rPr>
+      </w:pPr>
+      <w:r>
+        <w:rPr>
+          <w:rFonts w:ascii="Times New Roman" w:hAnsi="Times New Roman" w:cs="Times New Roman"/>
+          <w:sz w:val="36"/>
+          <w:szCs w:val="36"/>
+          <w:lang w:val="en-US"/>
+        </w:rPr>
+        <w:t>Once it has been found, the pattern will return the Boolean value 'true', else it returns ‘false’.</w:t>
+      </w:r>
+    </w:p>
+    <w:p>
+      <w:pPr>
         <w:spacing w:after="0"/>
-        <w:jc w:val="both"/>
-        <w:rPr>
-          <w:rFonts w:ascii="Times New Roman" w:hAnsi="Times New Roman" w:cs="Times New Roman"/>
-          <w:sz w:val="36"/>
-          <w:szCs w:val="36"/>
-          <w:lang w:val="en-US"/>
-        </w:rPr>
-      </w:pPr>
-      <w:r>
-        <w:rPr>
-          <w:rFonts w:ascii="Times New Roman" w:hAnsi="Times New Roman" w:cs="Times New Roman"/>
-          <w:sz w:val="36"/>
-          <w:szCs w:val="36"/>
-          <w:lang w:val="en-US"/>
-        </w:rPr>
-        <w:t xml:space="preserve">                     </w:t>
-      </w:r>
-      <w:r>
-        <w:rPr>
-          <w:rFonts w:ascii="Times New Roman" w:hAnsi="Times New Roman" w:cs="Times New Roman"/>
-          <w:sz w:val="36"/>
-          <w:szCs w:val="36"/>
-          <w:lang w:val="en-US"/>
-        </w:rPr>
-        <w:t xml:space="preserve">                                                       </w:t>
-      </w:r>
+        <w:ind w:firstLine="6840"/>
+        <w:jc w:val="both"/>
+        <w:rPr>
+          <w:rFonts w:ascii="Times New Roman" w:hAnsi="Times New Roman" w:cs="Times New Roman"/>
+          <w:sz w:val="36"/>
+          <w:szCs w:val="36"/>
+          <w:lang w:val="en-US"/>
+        </w:rPr>
+      </w:pPr>
     </w:p>
     <w:p>
       <w:pPr>
@@ -4788,6 +5061,119 @@
     </w:lvl>
   </w:abstractNum>
   <w:abstractNum w:abstractNumId="2" w15:restartNumberingAfterBreak="0">
+    <w:nsid w:val="0F097A9A"/>
+    <w:multiLevelType w:val="hybridMultilevel"/>
+    <w:tmpl w:val="81F4E4AA"/>
+    <w:lvl w:ilvl="0" w:tplc="40090001">
+      <w:start w:val="1"/>
+      <w:numFmt w:val="bullet"/>
+      <w:lvlText w:val=""/>
+      <w:lvlJc w:val="left"/>
+      <w:pPr>
+        <w:ind w:left="720" w:hanging="360"/>
+      </w:pPr>
+      <w:rPr>
+        <w:rFonts w:ascii="Symbol" w:hAnsi="Symbol" w:hint="default"/>
+      </w:rPr>
+    </w:lvl>
+    <w:lvl w:ilvl="1" w:tplc="40090003" w:tentative="1">
+      <w:start w:val="1"/>
+      <w:numFmt w:val="bullet"/>
+      <w:lvlText w:val="o"/>
+      <w:lvlJc w:val="left"/>
+      <w:pPr>
+        <w:ind w:left="1440" w:hanging="360"/>
+      </w:pPr>
+      <w:rPr>
+        <w:rFonts w:ascii="Courier New" w:hAnsi="Courier New" w:cs="Courier New" w:hint="default"/>
+      </w:rPr>
+    </w:lvl>
+    <w:lvl w:ilvl="2" w:tplc="40090005" w:tentative="1">
+      <w:start w:val="1"/>
+      <w:numFmt w:val="bullet"/>
+      <w:lvlText w:val=""/>
+      <w:lvlJc w:val="left"/>
+      <w:pPr>
+        <w:ind w:left="2160" w:hanging="360"/>
+      </w:pPr>
+      <w:rPr>
+        <w:rFonts w:ascii="Wingdings" w:hAnsi="Wingdings" w:hint="default"/>
+      </w:rPr>
+    </w:lvl>
+    <w:lvl w:ilvl="3" w:tplc="40090001" w:tentative="1">
+      <w:start w:val="1"/>
+      <w:numFmt w:val="bullet"/>
+      <w:lvlText w:val=""/>
+      <w:lvlJc w:val="left"/>
+      <w:pPr>
+        <w:ind w:left="2880" w:hanging="360"/>
+      </w:pPr>
+      <w:rPr>
+        <w:rFonts w:ascii="Symbol" w:hAnsi="Symbol" w:hint="default"/>
+      </w:rPr>
+    </w:lvl>
+    <w:lvl w:ilvl="4" w:tplc="40090003" w:tentative="1">
+      <w:start w:val="1"/>
+      <w:numFmt w:val="bullet"/>
+      <w:lvlText w:val="o"/>
+      <w:lvlJc w:val="left"/>
+      <w:pPr>
+        <w:ind w:left="3600" w:hanging="360"/>
+      </w:pPr>
+      <w:rPr>
+        <w:rFonts w:ascii="Courier New" w:hAnsi="Courier New" w:cs="Courier New" w:hint="default"/>
+      </w:rPr>
+    </w:lvl>
+    <w:lvl w:ilvl="5" w:tplc="40090005" w:tentative="1">
+      <w:start w:val="1"/>
+      <w:numFmt w:val="bullet"/>
+      <w:lvlText w:val=""/>
+      <w:lvlJc w:val="left"/>
+      <w:pPr>
+        <w:ind w:left="4320" w:hanging="360"/>
+      </w:pPr>
+      <w:rPr>
+        <w:rFonts w:ascii="Wingdings" w:hAnsi="Wingdings" w:hint="default"/>
+      </w:rPr>
+    </w:lvl>
+    <w:lvl w:ilvl="6" w:tplc="40090001" w:tentative="1">
+      <w:start w:val="1"/>
+      <w:numFmt w:val="bullet"/>
+      <w:lvlText w:val=""/>
+      <w:lvlJc w:val="left"/>
+      <w:pPr>
+        <w:ind w:left="5040" w:hanging="360"/>
+      </w:pPr>
+      <w:rPr>
+        <w:rFonts w:ascii="Symbol" w:hAnsi="Symbol" w:hint="default"/>
+      </w:rPr>
+    </w:lvl>
+    <w:lvl w:ilvl="7" w:tplc="40090003" w:tentative="1">
+      <w:start w:val="1"/>
+      <w:numFmt w:val="bullet"/>
+      <w:lvlText w:val="o"/>
+      <w:lvlJc w:val="left"/>
+      <w:pPr>
+        <w:ind w:left="5760" w:hanging="360"/>
+      </w:pPr>
+      <w:rPr>
+        <w:rFonts w:ascii="Courier New" w:hAnsi="Courier New" w:cs="Courier New" w:hint="default"/>
+      </w:rPr>
+    </w:lvl>
+    <w:lvl w:ilvl="8" w:tplc="40090005" w:tentative="1">
+      <w:start w:val="1"/>
+      <w:numFmt w:val="bullet"/>
+      <w:lvlText w:val=""/>
+      <w:lvlJc w:val="left"/>
+      <w:pPr>
+        <w:ind w:left="6480" w:hanging="360"/>
+      </w:pPr>
+      <w:rPr>
+        <w:rFonts w:ascii="Wingdings" w:hAnsi="Wingdings" w:hint="default"/>
+      </w:rPr>
+    </w:lvl>
+  </w:abstractNum>
+  <w:abstractNum w:abstractNumId="3" w15:restartNumberingAfterBreak="0">
     <w:nsid w:val="135D7BE9"/>
     <w:multiLevelType w:val="hybridMultilevel"/>
     <w:tmpl w:val="39CCAE7E"/>
@@ -4876,7 +5262,7 @@
       </w:pPr>
     </w:lvl>
   </w:abstractNum>
-  <w:abstractNum w:abstractNumId="3" w15:restartNumberingAfterBreak="0">
+  <w:abstractNum w:abstractNumId="4" w15:restartNumberingAfterBreak="0">
     <w:nsid w:val="1A480244"/>
     <w:multiLevelType w:val="hybridMultilevel"/>
     <w:tmpl w:val="46F80806"/>
@@ -4962,7 +5348,7 @@
       </w:pPr>
     </w:lvl>
   </w:abstractNum>
-  <w:abstractNum w:abstractNumId="4" w15:restartNumberingAfterBreak="0">
+  <w:abstractNum w:abstractNumId="5" w15:restartNumberingAfterBreak="0">
     <w:nsid w:val="25433D06"/>
     <w:multiLevelType w:val="hybridMultilevel"/>
     <w:tmpl w:val="09404A18"/>
@@ -5051,7 +5437,7 @@
       </w:pPr>
     </w:lvl>
   </w:abstractNum>
-  <w:abstractNum w:abstractNumId="5" w15:restartNumberingAfterBreak="0">
+  <w:abstractNum w:abstractNumId="6" w15:restartNumberingAfterBreak="0">
     <w:nsid w:val="2BBC07C8"/>
     <w:multiLevelType w:val="hybridMultilevel"/>
     <w:tmpl w:val="DCFC2962"/>
@@ -5140,7 +5526,7 @@
       </w:pPr>
     </w:lvl>
   </w:abstractNum>
-  <w:abstractNum w:abstractNumId="6" w15:restartNumberingAfterBreak="0">
+  <w:abstractNum w:abstractNumId="7" w15:restartNumberingAfterBreak="0">
     <w:nsid w:val="2D82022E"/>
     <w:multiLevelType w:val="hybridMultilevel"/>
     <w:tmpl w:val="F7866844"/>
@@ -5229,7 +5615,7 @@
       </w:pPr>
     </w:lvl>
   </w:abstractNum>
-  <w:abstractNum w:abstractNumId="7" w15:restartNumberingAfterBreak="0">
+  <w:abstractNum w:abstractNumId="8" w15:restartNumberingAfterBreak="0">
     <w:nsid w:val="3783592F"/>
     <w:multiLevelType w:val="hybridMultilevel"/>
     <w:tmpl w:val="5E9C147E"/>
@@ -5342,7 +5728,7 @@
       </w:rPr>
     </w:lvl>
   </w:abstractNum>
-  <w:abstractNum w:abstractNumId="8" w15:restartNumberingAfterBreak="0">
+  <w:abstractNum w:abstractNumId="9" w15:restartNumberingAfterBreak="0">
     <w:nsid w:val="417437A8"/>
     <w:multiLevelType w:val="hybridMultilevel"/>
     <w:tmpl w:val="E89674DE"/>
@@ -5431,7 +5817,7 @@
       </w:pPr>
     </w:lvl>
   </w:abstractNum>
-  <w:abstractNum w:abstractNumId="9" w15:restartNumberingAfterBreak="0">
+  <w:abstractNum w:abstractNumId="10" w15:restartNumberingAfterBreak="0">
     <w:nsid w:val="47FB3219"/>
     <w:multiLevelType w:val="hybridMultilevel"/>
     <w:tmpl w:val="0C765510"/>
@@ -5520,7 +5906,7 @@
       </w:pPr>
     </w:lvl>
   </w:abstractNum>
-  <w:abstractNum w:abstractNumId="10" w15:restartNumberingAfterBreak="0">
+  <w:abstractNum w:abstractNumId="11" w15:restartNumberingAfterBreak="0">
     <w:nsid w:val="4B511CA6"/>
     <w:multiLevelType w:val="hybridMultilevel"/>
     <w:tmpl w:val="AF7EE6E2"/>
@@ -5609,7 +5995,7 @@
       </w:pPr>
     </w:lvl>
   </w:abstractNum>
-  <w:abstractNum w:abstractNumId="11" w15:restartNumberingAfterBreak="0">
+  <w:abstractNum w:abstractNumId="12" w15:restartNumberingAfterBreak="0">
     <w:nsid w:val="4BB34C73"/>
     <w:multiLevelType w:val="hybridMultilevel"/>
     <w:tmpl w:val="39B67E34"/>
@@ -5722,7 +6108,7 @@
       </w:rPr>
     </w:lvl>
   </w:abstractNum>
-  <w:abstractNum w:abstractNumId="12" w15:restartNumberingAfterBreak="0">
+  <w:abstractNum w:abstractNumId="13" w15:restartNumberingAfterBreak="0">
     <w:nsid w:val="4C7F5745"/>
     <w:multiLevelType w:val="hybridMultilevel"/>
     <w:tmpl w:val="98D48020"/>
@@ -5835,7 +6221,120 @@
       </w:rPr>
     </w:lvl>
   </w:abstractNum>
-  <w:abstractNum w:abstractNumId="13" w15:restartNumberingAfterBreak="0">
+  <w:abstractNum w:abstractNumId="14" w15:restartNumberingAfterBreak="0">
+    <w:nsid w:val="50F5137F"/>
+    <w:multiLevelType w:val="hybridMultilevel"/>
+    <w:tmpl w:val="3D60100E"/>
+    <w:lvl w:ilvl="0" w:tplc="40090001">
+      <w:start w:val="1"/>
+      <w:numFmt w:val="bullet"/>
+      <w:lvlText w:val=""/>
+      <w:lvlJc w:val="left"/>
+      <w:pPr>
+        <w:ind w:left="720" w:hanging="360"/>
+      </w:pPr>
+      <w:rPr>
+        <w:rFonts w:ascii="Symbol" w:hAnsi="Symbol" w:hint="default"/>
+      </w:rPr>
+    </w:lvl>
+    <w:lvl w:ilvl="1" w:tplc="40090003" w:tentative="1">
+      <w:start w:val="1"/>
+      <w:numFmt w:val="bullet"/>
+      <w:lvlText w:val="o"/>
+      <w:lvlJc w:val="left"/>
+      <w:pPr>
+        <w:ind w:left="1440" w:hanging="360"/>
+      </w:pPr>
+      <w:rPr>
+        <w:rFonts w:ascii="Courier New" w:hAnsi="Courier New" w:cs="Courier New" w:hint="default"/>
+      </w:rPr>
+    </w:lvl>
+    <w:lvl w:ilvl="2" w:tplc="40090005" w:tentative="1">
+      <w:start w:val="1"/>
+      <w:numFmt w:val="bullet"/>
+      <w:lvlText w:val=""/>
+      <w:lvlJc w:val="left"/>
+      <w:pPr>
+        <w:ind w:left="2160" w:hanging="360"/>
+      </w:pPr>
+      <w:rPr>
+        <w:rFonts w:ascii="Wingdings" w:hAnsi="Wingdings" w:hint="default"/>
+      </w:rPr>
+    </w:lvl>
+    <w:lvl w:ilvl="3" w:tplc="40090001" w:tentative="1">
+      <w:start w:val="1"/>
+      <w:numFmt w:val="bullet"/>
+      <w:lvlText w:val=""/>
+      <w:lvlJc w:val="left"/>
+      <w:pPr>
+        <w:ind w:left="2880" w:hanging="360"/>
+      </w:pPr>
+      <w:rPr>
+        <w:rFonts w:ascii="Symbol" w:hAnsi="Symbol" w:hint="default"/>
+      </w:rPr>
+    </w:lvl>
+    <w:lvl w:ilvl="4" w:tplc="40090003" w:tentative="1">
+      <w:start w:val="1"/>
+      <w:numFmt w:val="bullet"/>
+      <w:lvlText w:val="o"/>
+      <w:lvlJc w:val="left"/>
+      <w:pPr>
+        <w:ind w:left="3600" w:hanging="360"/>
+      </w:pPr>
+      <w:rPr>
+        <w:rFonts w:ascii="Courier New" w:hAnsi="Courier New" w:cs="Courier New" w:hint="default"/>
+      </w:rPr>
+    </w:lvl>
+    <w:lvl w:ilvl="5" w:tplc="40090005" w:tentative="1">
+      <w:start w:val="1"/>
+      <w:numFmt w:val="bullet"/>
+      <w:lvlText w:val=""/>
+      <w:lvlJc w:val="left"/>
+      <w:pPr>
+        <w:ind w:left="4320" w:hanging="360"/>
+      </w:pPr>
+      <w:rPr>
+        <w:rFonts w:ascii="Wingdings" w:hAnsi="Wingdings" w:hint="default"/>
+      </w:rPr>
+    </w:lvl>
+    <w:lvl w:ilvl="6" w:tplc="40090001" w:tentative="1">
+      <w:start w:val="1"/>
+      <w:numFmt w:val="bullet"/>
+      <w:lvlText w:val=""/>
+      <w:lvlJc w:val="left"/>
+      <w:pPr>
+        <w:ind w:left="5040" w:hanging="360"/>
+      </w:pPr>
+      <w:rPr>
+        <w:rFonts w:ascii="Symbol" w:hAnsi="Symbol" w:hint="default"/>
+      </w:rPr>
+    </w:lvl>
+    <w:lvl w:ilvl="7" w:tplc="40090003" w:tentative="1">
+      <w:start w:val="1"/>
+      <w:numFmt w:val="bullet"/>
+      <w:lvlText w:val="o"/>
+      <w:lvlJc w:val="left"/>
+      <w:pPr>
+        <w:ind w:left="5760" w:hanging="360"/>
+      </w:pPr>
+      <w:rPr>
+        <w:rFonts w:ascii="Courier New" w:hAnsi="Courier New" w:cs="Courier New" w:hint="default"/>
+      </w:rPr>
+    </w:lvl>
+    <w:lvl w:ilvl="8" w:tplc="40090005" w:tentative="1">
+      <w:start w:val="1"/>
+      <w:numFmt w:val="bullet"/>
+      <w:lvlText w:val=""/>
+      <w:lvlJc w:val="left"/>
+      <w:pPr>
+        <w:ind w:left="6480" w:hanging="360"/>
+      </w:pPr>
+      <w:rPr>
+        <w:rFonts w:ascii="Wingdings" w:hAnsi="Wingdings" w:hint="default"/>
+      </w:rPr>
+    </w:lvl>
+  </w:abstractNum>
+  <w:abstractNum w:abstractNumId="15" w15:restartNumberingAfterBreak="0">
     <w:nsid w:val="54E23741"/>
     <w:multiLevelType w:val="hybridMultilevel"/>
     <w:tmpl w:val="07E41AD2"/>
@@ -5948,7 +6447,7 @@
       </w:rPr>
     </w:lvl>
   </w:abstractNum>
-  <w:abstractNum w:abstractNumId="14" w15:restartNumberingAfterBreak="0">
+  <w:abstractNum w:abstractNumId="16" w15:restartNumberingAfterBreak="0">
     <w:nsid w:val="59223D81"/>
     <w:multiLevelType w:val="hybridMultilevel"/>
     <w:tmpl w:val="35349AF0"/>
@@ -6037,7 +6536,7 @@
       </w:pPr>
     </w:lvl>
   </w:abstractNum>
-  <w:abstractNum w:abstractNumId="15" w15:restartNumberingAfterBreak="0">
+  <w:abstractNum w:abstractNumId="17" w15:restartNumberingAfterBreak="0">
     <w:nsid w:val="5BCC6DAE"/>
     <w:multiLevelType w:val="hybridMultilevel"/>
     <w:tmpl w:val="5072A510"/>
@@ -6126,7 +6625,7 @@
       </w:pPr>
     </w:lvl>
   </w:abstractNum>
-  <w:abstractNum w:abstractNumId="16" w15:restartNumberingAfterBreak="0">
+  <w:abstractNum w:abstractNumId="18" w15:restartNumberingAfterBreak="0">
     <w:nsid w:val="72CA0B2E"/>
     <w:multiLevelType w:val="hybridMultilevel"/>
     <w:tmpl w:val="3530D7A0"/>
@@ -6240,22 +6739,22 @@
     </w:lvl>
   </w:abstractNum>
   <w:num w:numId="1" w16cid:durableId="1045520499">
-    <w:abstractNumId w:val="8"/>
+    <w:abstractNumId w:val="9"/>
   </w:num>
   <w:num w:numId="2" w16cid:durableId="102846174">
+    <w:abstractNumId w:val="6"/>
+  </w:num>
+  <w:num w:numId="3" w16cid:durableId="1593778244">
+    <w:abstractNumId w:val="7"/>
+  </w:num>
+  <w:num w:numId="4" w16cid:durableId="658267219">
     <w:abstractNumId w:val="5"/>
   </w:num>
-  <w:num w:numId="3" w16cid:durableId="1593778244">
-    <w:abstractNumId w:val="6"/>
-  </w:num>
-  <w:num w:numId="4" w16cid:durableId="658267219">
-    <w:abstractNumId w:val="4"/>
-  </w:num>
   <w:num w:numId="5" w16cid:durableId="352000161">
-    <w:abstractNumId w:val="9"/>
+    <w:abstractNumId w:val="10"/>
   </w:num>
   <w:num w:numId="6" w16cid:durableId="834609192">
-    <w:abstractNumId w:val="10"/>
+    <w:abstractNumId w:val="11"/>
   </w:num>
   <w:num w:numId="7" w16cid:durableId="2098668799">
     <w:abstractNumId w:val="0"/>
@@ -6264,31 +6763,37 @@
     <w:abstractNumId w:val="1"/>
   </w:num>
   <w:num w:numId="9" w16cid:durableId="2004357277">
+    <w:abstractNumId w:val="3"/>
+  </w:num>
+  <w:num w:numId="10" w16cid:durableId="1092512743">
+    <w:abstractNumId w:val="12"/>
+  </w:num>
+  <w:num w:numId="11" w16cid:durableId="559167632">
+    <w:abstractNumId w:val="8"/>
+  </w:num>
+  <w:num w:numId="12" w16cid:durableId="1572543953">
+    <w:abstractNumId w:val="4"/>
+  </w:num>
+  <w:num w:numId="13" w16cid:durableId="2099523814">
+    <w:abstractNumId w:val="17"/>
+  </w:num>
+  <w:num w:numId="14" w16cid:durableId="1273317514">
+    <w:abstractNumId w:val="16"/>
+  </w:num>
+  <w:num w:numId="15" w16cid:durableId="1092164472">
+    <w:abstractNumId w:val="18"/>
+  </w:num>
+  <w:num w:numId="16" w16cid:durableId="2013099261">
+    <w:abstractNumId w:val="13"/>
+  </w:num>
+  <w:num w:numId="17" w16cid:durableId="1909149479">
+    <w:abstractNumId w:val="15"/>
+  </w:num>
+  <w:num w:numId="18" w16cid:durableId="1039941065">
     <w:abstractNumId w:val="2"/>
   </w:num>
-  <w:num w:numId="10" w16cid:durableId="1092512743">
-    <w:abstractNumId w:val="11"/>
-  </w:num>
-  <w:num w:numId="11" w16cid:durableId="559167632">
-    <w:abstractNumId w:val="7"/>
-  </w:num>
-  <w:num w:numId="12" w16cid:durableId="1572543953">
-    <w:abstractNumId w:val="3"/>
-  </w:num>
-  <w:num w:numId="13" w16cid:durableId="2099523814">
-    <w:abstractNumId w:val="15"/>
-  </w:num>
-  <w:num w:numId="14" w16cid:durableId="1273317514">
+  <w:num w:numId="19" w16cid:durableId="1288395029">
     <w:abstractNumId w:val="14"/>
-  </w:num>
-  <w:num w:numId="15" w16cid:durableId="1092164472">
-    <w:abstractNumId w:val="16"/>
-  </w:num>
-  <w:num w:numId="16" w16cid:durableId="2013099261">
-    <w:abstractNumId w:val="12"/>
-  </w:num>
-  <w:num w:numId="17" w16cid:durableId="1909149479">
-    <w:abstractNumId w:val="13"/>
   </w:num>
 </w:numbering>
 </file>

</xml_diff>

<commit_message>
What are object prototypes
</commit_message>
<xml_diff>
--- a/JS Interview Questions.docx
+++ b/JS Interview Questions.docx
@@ -4581,31 +4581,42 @@
           <w:szCs w:val="36"/>
           <w:lang w:val="en-US"/>
         </w:rPr>
-        <w:t>difference between exec () and test () methods</w:t>
-      </w:r>
-    </w:p>
-    <w:p>
-      <w:pPr>
-        <w:jc w:val="both"/>
-        <w:rPr>
-          <w:rFonts w:ascii="Times New Roman" w:hAnsi="Times New Roman" w:cs="Times New Roman"/>
-          <w:b/>
-          <w:bCs/>
-          <w:sz w:val="36"/>
-          <w:szCs w:val="36"/>
-          <w:lang w:val="en-US"/>
-        </w:rPr>
-      </w:pPr>
-      <w:r>
-        <w:rPr>
-          <w:rFonts w:ascii="Times New Roman" w:hAnsi="Times New Roman" w:cs="Times New Roman"/>
-          <w:b/>
-          <w:bCs/>
-          <w:sz w:val="36"/>
-          <w:szCs w:val="36"/>
-          <w:lang w:val="en-US"/>
-        </w:rPr>
-        <w:t>E</w:t>
+        <w:t>D</w:t>
+      </w:r>
+      <w:r>
+        <w:rPr>
+          <w:rFonts w:ascii="Times New Roman" w:hAnsi="Times New Roman" w:cs="Times New Roman"/>
+          <w:b/>
+          <w:bCs/>
+          <w:sz w:val="36"/>
+          <w:szCs w:val="36"/>
+          <w:lang w:val="en-US"/>
+        </w:rPr>
+        <w:t>ifference between exec() and test() methods</w:t>
+      </w:r>
+    </w:p>
+    <w:p>
+      <w:pPr>
+        <w:jc w:val="both"/>
+        <w:rPr>
+          <w:rFonts w:ascii="Times New Roman" w:hAnsi="Times New Roman" w:cs="Times New Roman"/>
+          <w:b/>
+          <w:bCs/>
+          <w:sz w:val="36"/>
+          <w:szCs w:val="36"/>
+          <w:lang w:val="en-US"/>
+        </w:rPr>
+      </w:pPr>
+      <w:r>
+        <w:rPr>
+          <w:rFonts w:ascii="Times New Roman" w:hAnsi="Times New Roman" w:cs="Times New Roman"/>
+          <w:b/>
+          <w:bCs/>
+          <w:sz w:val="36"/>
+          <w:szCs w:val="36"/>
+          <w:lang w:val="en-US"/>
+        </w:rPr>
+        <w:t>e</w:t>
       </w:r>
       <w:r>
         <w:rPr>
@@ -4752,6 +4763,136 @@
           <w:lang w:val="en-US"/>
         </w:rPr>
         <w:t>Once it has been found, the pattern will return the Boolean value 'true', else it returns ‘false’.</w:t>
+      </w:r>
+    </w:p>
+    <w:p>
+      <w:pPr>
+        <w:jc w:val="both"/>
+        <w:rPr>
+          <w:rFonts w:ascii="Times New Roman" w:hAnsi="Times New Roman" w:cs="Times New Roman"/>
+          <w:b/>
+          <w:bCs/>
+          <w:sz w:val="36"/>
+          <w:szCs w:val="36"/>
+          <w:lang w:val="en-US"/>
+        </w:rPr>
+      </w:pPr>
+      <w:r>
+        <w:rPr>
+          <w:rFonts w:ascii="Times New Roman" w:hAnsi="Times New Roman" w:cs="Times New Roman"/>
+          <w:b/>
+          <w:bCs/>
+          <w:sz w:val="36"/>
+          <w:szCs w:val="36"/>
+          <w:lang w:val="en-US"/>
+        </w:rPr>
+        <w:t xml:space="preserve">33) </w:t>
+      </w:r>
+      <w:r>
+        <w:rPr>
+          <w:rFonts w:ascii="Times New Roman" w:hAnsi="Times New Roman" w:cs="Times New Roman"/>
+          <w:b/>
+          <w:bCs/>
+          <w:sz w:val="36"/>
+          <w:szCs w:val="36"/>
+          <w:lang w:val="en-US"/>
+        </w:rPr>
+        <w:t>What are object prototypes?</w:t>
+      </w:r>
+    </w:p>
+    <w:p>
+      <w:pPr>
+        <w:jc w:val="both"/>
+        <w:rPr>
+          <w:rFonts w:ascii="Times New Roman" w:hAnsi="Times New Roman" w:cs="Times New Roman"/>
+          <w:sz w:val="36"/>
+          <w:szCs w:val="36"/>
+          <w:lang w:val="en-US"/>
+        </w:rPr>
+      </w:pPr>
+      <w:r>
+        <w:rPr>
+          <w:rFonts w:ascii="Times New Roman" w:hAnsi="Times New Roman" w:cs="Times New Roman"/>
+          <w:sz w:val="36"/>
+          <w:szCs w:val="36"/>
+          <w:lang w:val="en-US"/>
+        </w:rPr>
+        <w:t>Following are the different object prototypes in javascript that are used to inherit particular properties and methods from the Object.prototype.</w:t>
+      </w:r>
+    </w:p>
+    <w:p>
+      <w:pPr>
+        <w:pStyle w:val="ListParagraph"/>
+        <w:numPr>
+          <w:ilvl w:val="0"/>
+          <w:numId w:val="20"/>
+        </w:numPr>
+        <w:jc w:val="both"/>
+        <w:rPr>
+          <w:rFonts w:ascii="Times New Roman" w:hAnsi="Times New Roman" w:cs="Times New Roman"/>
+          <w:sz w:val="36"/>
+          <w:szCs w:val="36"/>
+          <w:lang w:val="en-US"/>
+        </w:rPr>
+      </w:pPr>
+      <w:r>
+        <w:rPr>
+          <w:rFonts w:ascii="Times New Roman" w:hAnsi="Times New Roman" w:cs="Times New Roman"/>
+          <w:sz w:val="36"/>
+          <w:szCs w:val="36"/>
+          <w:lang w:val="en-US"/>
+        </w:rPr>
+        <w:t>Date objects are used to inherit properties from the Date prototype</w:t>
+      </w:r>
+    </w:p>
+    <w:p>
+      <w:pPr>
+        <w:pStyle w:val="ListParagraph"/>
+        <w:numPr>
+          <w:ilvl w:val="0"/>
+          <w:numId w:val="20"/>
+        </w:numPr>
+        <w:jc w:val="both"/>
+        <w:rPr>
+          <w:rFonts w:ascii="Times New Roman" w:hAnsi="Times New Roman" w:cs="Times New Roman"/>
+          <w:sz w:val="36"/>
+          <w:szCs w:val="36"/>
+          <w:lang w:val="en-US"/>
+        </w:rPr>
+      </w:pPr>
+      <w:r>
+        <w:rPr>
+          <w:rFonts w:ascii="Times New Roman" w:hAnsi="Times New Roman" w:cs="Times New Roman"/>
+          <w:sz w:val="36"/>
+          <w:szCs w:val="36"/>
+          <w:lang w:val="en-US"/>
+        </w:rPr>
+        <w:t>Math objects are used to inherit properties from the Math prototype</w:t>
+      </w:r>
+    </w:p>
+    <w:p>
+      <w:pPr>
+        <w:pStyle w:val="ListParagraph"/>
+        <w:numPr>
+          <w:ilvl w:val="0"/>
+          <w:numId w:val="20"/>
+        </w:numPr>
+        <w:jc w:val="both"/>
+        <w:rPr>
+          <w:rFonts w:ascii="Times New Roman" w:hAnsi="Times New Roman" w:cs="Times New Roman"/>
+          <w:sz w:val="36"/>
+          <w:szCs w:val="36"/>
+          <w:lang w:val="en-US"/>
+        </w:rPr>
+      </w:pPr>
+      <w:r>
+        <w:rPr>
+          <w:rFonts w:ascii="Times New Roman" w:hAnsi="Times New Roman" w:cs="Times New Roman"/>
+          <w:sz w:val="36"/>
+          <w:szCs w:val="36"/>
+          <w:lang w:val="en-US"/>
+        </w:rPr>
+        <w:t>Array objects are used to inherit properties from the Array prototype.</w:t>
       </w:r>
     </w:p>
     <w:p>
@@ -6626,6 +6767,119 @@
     </w:lvl>
   </w:abstractNum>
   <w:abstractNum w:abstractNumId="18" w15:restartNumberingAfterBreak="0">
+    <w:nsid w:val="6D9B1E46"/>
+    <w:multiLevelType w:val="hybridMultilevel"/>
+    <w:tmpl w:val="1590AE9A"/>
+    <w:lvl w:ilvl="0" w:tplc="40090001">
+      <w:start w:val="1"/>
+      <w:numFmt w:val="bullet"/>
+      <w:lvlText w:val=""/>
+      <w:lvlJc w:val="left"/>
+      <w:pPr>
+        <w:ind w:left="720" w:hanging="360"/>
+      </w:pPr>
+      <w:rPr>
+        <w:rFonts w:ascii="Symbol" w:hAnsi="Symbol" w:hint="default"/>
+      </w:rPr>
+    </w:lvl>
+    <w:lvl w:ilvl="1" w:tplc="40090003" w:tentative="1">
+      <w:start w:val="1"/>
+      <w:numFmt w:val="bullet"/>
+      <w:lvlText w:val="o"/>
+      <w:lvlJc w:val="left"/>
+      <w:pPr>
+        <w:ind w:left="1440" w:hanging="360"/>
+      </w:pPr>
+      <w:rPr>
+        <w:rFonts w:ascii="Courier New" w:hAnsi="Courier New" w:cs="Courier New" w:hint="default"/>
+      </w:rPr>
+    </w:lvl>
+    <w:lvl w:ilvl="2" w:tplc="40090005" w:tentative="1">
+      <w:start w:val="1"/>
+      <w:numFmt w:val="bullet"/>
+      <w:lvlText w:val=""/>
+      <w:lvlJc w:val="left"/>
+      <w:pPr>
+        <w:ind w:left="2160" w:hanging="360"/>
+      </w:pPr>
+      <w:rPr>
+        <w:rFonts w:ascii="Wingdings" w:hAnsi="Wingdings" w:hint="default"/>
+      </w:rPr>
+    </w:lvl>
+    <w:lvl w:ilvl="3" w:tplc="40090001" w:tentative="1">
+      <w:start w:val="1"/>
+      <w:numFmt w:val="bullet"/>
+      <w:lvlText w:val=""/>
+      <w:lvlJc w:val="left"/>
+      <w:pPr>
+        <w:ind w:left="2880" w:hanging="360"/>
+      </w:pPr>
+      <w:rPr>
+        <w:rFonts w:ascii="Symbol" w:hAnsi="Symbol" w:hint="default"/>
+      </w:rPr>
+    </w:lvl>
+    <w:lvl w:ilvl="4" w:tplc="40090003" w:tentative="1">
+      <w:start w:val="1"/>
+      <w:numFmt w:val="bullet"/>
+      <w:lvlText w:val="o"/>
+      <w:lvlJc w:val="left"/>
+      <w:pPr>
+        <w:ind w:left="3600" w:hanging="360"/>
+      </w:pPr>
+      <w:rPr>
+        <w:rFonts w:ascii="Courier New" w:hAnsi="Courier New" w:cs="Courier New" w:hint="default"/>
+      </w:rPr>
+    </w:lvl>
+    <w:lvl w:ilvl="5" w:tplc="40090005" w:tentative="1">
+      <w:start w:val="1"/>
+      <w:numFmt w:val="bullet"/>
+      <w:lvlText w:val=""/>
+      <w:lvlJc w:val="left"/>
+      <w:pPr>
+        <w:ind w:left="4320" w:hanging="360"/>
+      </w:pPr>
+      <w:rPr>
+        <w:rFonts w:ascii="Wingdings" w:hAnsi="Wingdings" w:hint="default"/>
+      </w:rPr>
+    </w:lvl>
+    <w:lvl w:ilvl="6" w:tplc="40090001" w:tentative="1">
+      <w:start w:val="1"/>
+      <w:numFmt w:val="bullet"/>
+      <w:lvlText w:val=""/>
+      <w:lvlJc w:val="left"/>
+      <w:pPr>
+        <w:ind w:left="5040" w:hanging="360"/>
+      </w:pPr>
+      <w:rPr>
+        <w:rFonts w:ascii="Symbol" w:hAnsi="Symbol" w:hint="default"/>
+      </w:rPr>
+    </w:lvl>
+    <w:lvl w:ilvl="7" w:tplc="40090003" w:tentative="1">
+      <w:start w:val="1"/>
+      <w:numFmt w:val="bullet"/>
+      <w:lvlText w:val="o"/>
+      <w:lvlJc w:val="left"/>
+      <w:pPr>
+        <w:ind w:left="5760" w:hanging="360"/>
+      </w:pPr>
+      <w:rPr>
+        <w:rFonts w:ascii="Courier New" w:hAnsi="Courier New" w:cs="Courier New" w:hint="default"/>
+      </w:rPr>
+    </w:lvl>
+    <w:lvl w:ilvl="8" w:tplc="40090005" w:tentative="1">
+      <w:start w:val="1"/>
+      <w:numFmt w:val="bullet"/>
+      <w:lvlText w:val=""/>
+      <w:lvlJc w:val="left"/>
+      <w:pPr>
+        <w:ind w:left="6480" w:hanging="360"/>
+      </w:pPr>
+      <w:rPr>
+        <w:rFonts w:ascii="Wingdings" w:hAnsi="Wingdings" w:hint="default"/>
+      </w:rPr>
+    </w:lvl>
+  </w:abstractNum>
+  <w:abstractNum w:abstractNumId="19" w15:restartNumberingAfterBreak="0">
     <w:nsid w:val="72CA0B2E"/>
     <w:multiLevelType w:val="hybridMultilevel"/>
     <w:tmpl w:val="3530D7A0"/>
@@ -6781,7 +7035,7 @@
     <w:abstractNumId w:val="16"/>
   </w:num>
   <w:num w:numId="15" w16cid:durableId="1092164472">
-    <w:abstractNumId w:val="18"/>
+    <w:abstractNumId w:val="19"/>
   </w:num>
   <w:num w:numId="16" w16cid:durableId="2013099261">
     <w:abstractNumId w:val="13"/>
@@ -6794,6 +7048,9 @@
   </w:num>
   <w:num w:numId="19" w16cid:durableId="1288395029">
     <w:abstractNumId w:val="14"/>
+  </w:num>
+  <w:num w:numId="20" w16cid:durableId="1102382299">
+    <w:abstractNumId w:val="18"/>
   </w:num>
 </w:numbering>
 </file>

</xml_diff>

<commit_message>
Types of errors in javascript
</commit_message>
<xml_diff>
--- a/JS Interview Questions.docx
+++ b/JS Interview Questions.docx
@@ -4897,16 +4897,69 @@
     </w:p>
     <w:p>
       <w:pPr>
-        <w:spacing w:after="0"/>
-        <w:ind w:firstLine="6840"/>
-        <w:jc w:val="both"/>
-        <w:rPr>
-          <w:rFonts w:ascii="Times New Roman" w:hAnsi="Times New Roman" w:cs="Times New Roman"/>
-          <w:sz w:val="36"/>
-          <w:szCs w:val="36"/>
-          <w:lang w:val="en-US"/>
-        </w:rPr>
-      </w:pPr>
+        <w:jc w:val="both"/>
+        <w:rPr>
+          <w:rFonts w:ascii="Times New Roman" w:hAnsi="Times New Roman" w:cs="Times New Roman"/>
+          <w:b/>
+          <w:bCs/>
+          <w:sz w:val="36"/>
+          <w:szCs w:val="36"/>
+          <w:lang w:val="en-US"/>
+        </w:rPr>
+      </w:pPr>
+      <w:r>
+        <w:rPr>
+          <w:rFonts w:ascii="Times New Roman" w:hAnsi="Times New Roman" w:cs="Times New Roman"/>
+          <w:b/>
+          <w:bCs/>
+          <w:sz w:val="36"/>
+          <w:szCs w:val="36"/>
+          <w:lang w:val="en-US"/>
+        </w:rPr>
+        <w:t xml:space="preserve">34) </w:t>
+      </w:r>
+      <w:r>
+        <w:rPr>
+          <w:rFonts w:ascii="Times New Roman" w:hAnsi="Times New Roman" w:cs="Times New Roman"/>
+          <w:b/>
+          <w:bCs/>
+          <w:sz w:val="36"/>
+          <w:szCs w:val="36"/>
+          <w:lang w:val="en-US"/>
+        </w:rPr>
+        <w:t>Types of errors in javascript</w:t>
+      </w:r>
+      <w:r>
+        <w:rPr>
+          <w:rFonts w:ascii="Times New Roman" w:hAnsi="Times New Roman" w:cs="Times New Roman"/>
+          <w:b/>
+          <w:bCs/>
+          <w:sz w:val="36"/>
+          <w:szCs w:val="36"/>
+          <w:lang w:val="en-US"/>
+        </w:rPr>
+        <w:t>?</w:t>
+      </w:r>
+    </w:p>
+    <w:p>
+      <w:pPr>
+        <w:jc w:val="both"/>
+        <w:rPr>
+          <w:rFonts w:ascii="Times New Roman" w:hAnsi="Times New Roman" w:cs="Times New Roman"/>
+          <w:sz w:val="36"/>
+          <w:szCs w:val="36"/>
+          <w:lang w:val="en-US"/>
+        </w:rPr>
+      </w:pPr>
+      <w:r>
+        <w:rPr>
+          <w:rFonts w:ascii="Times New Roman" w:hAnsi="Times New Roman" w:cs="Times New Roman"/>
+          <w:sz w:val="36"/>
+          <w:szCs w:val="36"/>
+          <w:lang w:val="en-US"/>
+        </w:rPr>
+        <w:t>Javascript has two types of errors, Syntax error, and Logical error.</w:t>
+      </w:r>
     </w:p>
     <w:p>
       <w:pPr>

</xml_diff>

<commit_message>
Difference between client-side and server-side
</commit_message>
<xml_diff>
--- a/JS Interview Questions.docx
+++ b/JS Interview Questions.docx
@@ -5014,6 +5014,190 @@
           <w:lang w:val="en-US"/>
         </w:rPr>
         <w:t>BOM is the Browser Object Model where users can interact with browsers that is a window, an initial object of the browser. The window object consists of a document, history, screen, navigator, location, and other attributes. Nevertheless, the window’s function can be called directly as well as by referencing the window.</w:t>
+      </w:r>
+    </w:p>
+    <w:p>
+      <w:pPr>
+        <w:jc w:val="both"/>
+        <w:rPr>
+          <w:rFonts w:ascii="Times New Roman" w:hAnsi="Times New Roman" w:cs="Times New Roman"/>
+          <w:b/>
+          <w:bCs/>
+          <w:sz w:val="36"/>
+          <w:szCs w:val="36"/>
+          <w:lang w:val="en-US"/>
+        </w:rPr>
+      </w:pPr>
+      <w:r>
+        <w:rPr>
+          <w:rFonts w:ascii="Times New Roman" w:hAnsi="Times New Roman" w:cs="Times New Roman"/>
+          <w:b/>
+          <w:bCs/>
+          <w:sz w:val="36"/>
+          <w:szCs w:val="36"/>
+          <w:lang w:val="en-US"/>
+        </w:rPr>
+        <w:t xml:space="preserve">36) </w:t>
+      </w:r>
+      <w:r>
+        <w:rPr>
+          <w:rFonts w:ascii="Times New Roman" w:hAnsi="Times New Roman" w:cs="Times New Roman"/>
+          <w:b/>
+          <w:bCs/>
+          <w:sz w:val="36"/>
+          <w:szCs w:val="36"/>
+          <w:lang w:val="en-US"/>
+        </w:rPr>
+        <w:t>Difference between client-side and server-side</w:t>
+      </w:r>
+    </w:p>
+    <w:p>
+      <w:pPr>
+        <w:jc w:val="both"/>
+        <w:rPr>
+          <w:rFonts w:ascii="Times New Roman" w:hAnsi="Times New Roman" w:cs="Times New Roman"/>
+          <w:b/>
+          <w:bCs/>
+          <w:sz w:val="36"/>
+          <w:szCs w:val="36"/>
+          <w:lang w:val="en-US"/>
+        </w:rPr>
+      </w:pPr>
+      <w:r>
+        <w:rPr>
+          <w:rFonts w:ascii="Times New Roman" w:hAnsi="Times New Roman" w:cs="Times New Roman"/>
+          <w:b/>
+          <w:bCs/>
+          <w:sz w:val="36"/>
+          <w:szCs w:val="36"/>
+          <w:lang w:val="en-US"/>
+        </w:rPr>
+        <w:t>Client-side JavaScript</w:t>
+      </w:r>
+    </w:p>
+    <w:p>
+      <w:pPr>
+        <w:jc w:val="both"/>
+        <w:rPr>
+          <w:rFonts w:ascii="Times New Roman" w:hAnsi="Times New Roman" w:cs="Times New Roman"/>
+          <w:sz w:val="36"/>
+          <w:szCs w:val="36"/>
+          <w:lang w:val="en-US"/>
+        </w:rPr>
+      </w:pPr>
+      <w:r>
+        <w:rPr>
+          <w:rFonts w:ascii="Times New Roman" w:hAnsi="Times New Roman" w:cs="Times New Roman"/>
+          <w:sz w:val="36"/>
+          <w:szCs w:val="36"/>
+          <w:lang w:val="en-US"/>
+        </w:rPr>
+        <w:t xml:space="preserve">Client-side JavaScript is made up of fundamental language and predefined objects that perform JavaScript in a browser. </w:t>
+      </w:r>
+    </w:p>
+    <w:p>
+      <w:pPr>
+        <w:jc w:val="both"/>
+        <w:rPr>
+          <w:rFonts w:ascii="Times New Roman" w:hAnsi="Times New Roman" w:cs="Times New Roman"/>
+          <w:sz w:val="36"/>
+          <w:szCs w:val="36"/>
+          <w:lang w:val="en-US"/>
+        </w:rPr>
+      </w:pPr>
+      <w:r>
+        <w:rPr>
+          <w:rFonts w:ascii="Times New Roman" w:hAnsi="Times New Roman" w:cs="Times New Roman"/>
+          <w:sz w:val="36"/>
+          <w:szCs w:val="36"/>
+          <w:lang w:val="en-US"/>
+        </w:rPr>
+        <w:lastRenderedPageBreak/>
+        <w:t>Also, it is automatically included in the HTML pages where the browser understands the script.</w:t>
+      </w:r>
+    </w:p>
+    <w:p>
+      <w:pPr>
+        <w:jc w:val="both"/>
+        <w:rPr>
+          <w:rFonts w:ascii="Times New Roman" w:hAnsi="Times New Roman" w:cs="Times New Roman"/>
+          <w:b/>
+          <w:bCs/>
+          <w:sz w:val="36"/>
+          <w:szCs w:val="36"/>
+          <w:lang w:val="en-US"/>
+        </w:rPr>
+      </w:pPr>
+      <w:r>
+        <w:rPr>
+          <w:rFonts w:ascii="Times New Roman" w:hAnsi="Times New Roman" w:cs="Times New Roman"/>
+          <w:b/>
+          <w:bCs/>
+          <w:sz w:val="36"/>
+          <w:szCs w:val="36"/>
+          <w:lang w:val="en-US"/>
+        </w:rPr>
+        <w:t xml:space="preserve">Server-side Javascript </w:t>
+      </w:r>
+    </w:p>
+    <w:p>
+      <w:pPr>
+        <w:jc w:val="both"/>
+        <w:rPr>
+          <w:rFonts w:ascii="Times New Roman" w:hAnsi="Times New Roman" w:cs="Times New Roman"/>
+          <w:sz w:val="36"/>
+          <w:szCs w:val="36"/>
+          <w:lang w:val="en-US"/>
+        </w:rPr>
+      </w:pPr>
+      <w:r>
+        <w:rPr>
+          <w:rFonts w:ascii="Times New Roman" w:hAnsi="Times New Roman" w:cs="Times New Roman"/>
+          <w:sz w:val="36"/>
+          <w:szCs w:val="36"/>
+          <w:lang w:val="en-US"/>
+        </w:rPr>
+        <w:t>Server-side JavaScript is quite similar to Client-side javascript.</w:t>
+      </w:r>
+    </w:p>
+    <w:p>
+      <w:pPr>
+        <w:jc w:val="both"/>
+        <w:rPr>
+          <w:rFonts w:ascii="Times New Roman" w:hAnsi="Times New Roman" w:cs="Times New Roman"/>
+          <w:sz w:val="36"/>
+          <w:szCs w:val="36"/>
+          <w:lang w:val="en-US"/>
+        </w:rPr>
+      </w:pPr>
+      <w:r>
+        <w:rPr>
+          <w:rFonts w:ascii="Times New Roman" w:hAnsi="Times New Roman" w:cs="Times New Roman"/>
+          <w:sz w:val="36"/>
+          <w:szCs w:val="36"/>
+          <w:lang w:val="en-US"/>
+        </w:rPr>
+        <w:t xml:space="preserve">Server-side JavaScript can be executed on a server. </w:t>
+      </w:r>
+    </w:p>
+    <w:p>
+      <w:pPr>
+        <w:jc w:val="both"/>
+        <w:rPr>
+          <w:rFonts w:ascii="Times New Roman" w:hAnsi="Times New Roman" w:cs="Times New Roman"/>
+          <w:sz w:val="36"/>
+          <w:szCs w:val="36"/>
+          <w:lang w:val="en-US"/>
+        </w:rPr>
+      </w:pPr>
+      <w:r>
+        <w:rPr>
+          <w:rFonts w:ascii="Times New Roman" w:hAnsi="Times New Roman" w:cs="Times New Roman"/>
+          <w:sz w:val="36"/>
+          <w:szCs w:val="36"/>
+          <w:lang w:val="en-US"/>
+        </w:rPr>
+        <w:t>The server-side JavaScript is deployed once the server processing is done.</w:t>
       </w:r>
     </w:p>
     <w:p>

</xml_diff>

<commit_message>
What is Spread Operator(...)?
</commit_message>
<xml_diff>
--- a/JS Interview Questions.docx
+++ b/JS Interview Questions.docx
@@ -5198,6 +5198,112 @@
           <w:lang w:val="en-US"/>
         </w:rPr>
         <w:t>The server-side JavaScript is deployed once the server processing is done.</w:t>
+      </w:r>
+    </w:p>
+    <w:p>
+      <w:pPr>
+        <w:jc w:val="both"/>
+        <w:rPr>
+          <w:rFonts w:ascii="Times New Roman" w:hAnsi="Times New Roman" w:cs="Times New Roman"/>
+          <w:b/>
+          <w:bCs/>
+          <w:sz w:val="36"/>
+          <w:szCs w:val="36"/>
+          <w:lang w:val="en-US"/>
+        </w:rPr>
+      </w:pPr>
+      <w:r>
+        <w:rPr>
+          <w:rFonts w:ascii="Times New Roman" w:hAnsi="Times New Roman" w:cs="Times New Roman"/>
+          <w:b/>
+          <w:bCs/>
+          <w:sz w:val="36"/>
+          <w:szCs w:val="36"/>
+          <w:lang w:val="en-US"/>
+        </w:rPr>
+        <w:t xml:space="preserve">37)  What is </w:t>
+      </w:r>
+      <w:r>
+        <w:rPr>
+          <w:rFonts w:ascii="Times New Roman" w:hAnsi="Times New Roman" w:cs="Times New Roman"/>
+          <w:b/>
+          <w:bCs/>
+          <w:sz w:val="36"/>
+          <w:szCs w:val="36"/>
+          <w:lang w:val="en-US"/>
+        </w:rPr>
+        <w:t>Spread Operator(...)</w:t>
+      </w:r>
+      <w:r>
+        <w:rPr>
+          <w:rFonts w:ascii="Times New Roman" w:hAnsi="Times New Roman" w:cs="Times New Roman"/>
+          <w:b/>
+          <w:bCs/>
+          <w:sz w:val="36"/>
+          <w:szCs w:val="36"/>
+          <w:lang w:val="en-US"/>
+        </w:rPr>
+        <w:t>?</w:t>
+      </w:r>
+    </w:p>
+    <w:p>
+      <w:pPr>
+        <w:jc w:val="both"/>
+        <w:rPr>
+          <w:rFonts w:ascii="Times New Roman" w:hAnsi="Times New Roman" w:cs="Times New Roman"/>
+          <w:sz w:val="36"/>
+          <w:szCs w:val="36"/>
+          <w:lang w:val="en-US"/>
+        </w:rPr>
+      </w:pPr>
+      <w:r>
+        <w:rPr>
+          <w:rFonts w:ascii="Times New Roman" w:hAnsi="Times New Roman" w:cs="Times New Roman"/>
+          <w:sz w:val="36"/>
+          <w:szCs w:val="36"/>
+          <w:lang w:val="en-US"/>
+        </w:rPr>
+        <w:t xml:space="preserve">In a function call, we use the spread operator. </w:t>
+      </w:r>
+    </w:p>
+    <w:p>
+      <w:pPr>
+        <w:jc w:val="both"/>
+        <w:rPr>
+          <w:rFonts w:ascii="Times New Roman" w:hAnsi="Times New Roman" w:cs="Times New Roman"/>
+          <w:sz w:val="36"/>
+          <w:szCs w:val="36"/>
+          <w:lang w:val="en-US"/>
+        </w:rPr>
+      </w:pPr>
+      <w:r>
+        <w:rPr>
+          <w:rFonts w:ascii="Times New Roman" w:hAnsi="Times New Roman" w:cs="Times New Roman"/>
+          <w:sz w:val="36"/>
+          <w:szCs w:val="36"/>
+          <w:lang w:val="en-US"/>
+        </w:rPr>
+        <w:t>It's also to spread one or more arguments that are expected in a function call.</w:t>
+      </w:r>
+    </w:p>
+    <w:p>
+      <w:pPr>
+        <w:jc w:val="both"/>
+        <w:rPr>
+          <w:rFonts w:ascii="Times New Roman" w:hAnsi="Times New Roman" w:cs="Times New Roman"/>
+          <w:sz w:val="36"/>
+          <w:szCs w:val="36"/>
+          <w:lang w:val="en-US"/>
+        </w:rPr>
+      </w:pPr>
+      <w:r>
+        <w:rPr>
+          <w:rFonts w:ascii="Times New Roman" w:hAnsi="Times New Roman" w:cs="Times New Roman"/>
+          <w:sz w:val="36"/>
+          <w:szCs w:val="36"/>
+          <w:lang w:val="en-US"/>
+        </w:rPr>
+        <w:t>The spread operator is used to take an array or an object and spread them.</w:t>
       </w:r>
     </w:p>
     <w:p>

</xml_diff>

<commit_message>
What are generator functions
</commit_message>
<xml_diff>
--- a/JS Interview Questions.docx
+++ b/JS Interview Questions.docx
@@ -5304,6 +5304,61 @@
           <w:lang w:val="en-US"/>
         </w:rPr>
         <w:t>The spread operator is used to take an array or an object and spread them.</w:t>
+      </w:r>
+    </w:p>
+    <w:p>
+      <w:pPr>
+        <w:jc w:val="both"/>
+        <w:rPr>
+          <w:rFonts w:ascii="Times New Roman" w:hAnsi="Times New Roman" w:cs="Times New Roman"/>
+          <w:b/>
+          <w:bCs/>
+          <w:sz w:val="36"/>
+          <w:szCs w:val="36"/>
+          <w:lang w:val="en-US"/>
+        </w:rPr>
+      </w:pPr>
+      <w:r>
+        <w:rPr>
+          <w:rFonts w:ascii="Times New Roman" w:hAnsi="Times New Roman" w:cs="Times New Roman"/>
+          <w:b/>
+          <w:bCs/>
+          <w:sz w:val="36"/>
+          <w:szCs w:val="36"/>
+          <w:lang w:val="en-US"/>
+        </w:rPr>
+        <w:t xml:space="preserve">38) </w:t>
+      </w:r>
+      <w:r>
+        <w:rPr>
+          <w:rFonts w:ascii="Times New Roman" w:hAnsi="Times New Roman" w:cs="Times New Roman"/>
+          <w:b/>
+          <w:bCs/>
+          <w:sz w:val="36"/>
+          <w:szCs w:val="36"/>
+          <w:lang w:val="en-US"/>
+        </w:rPr>
+        <w:t>What are generator functions?</w:t>
+      </w:r>
+    </w:p>
+    <w:p>
+      <w:pPr>
+        <w:jc w:val="both"/>
+        <w:rPr>
+          <w:rFonts w:ascii="Times New Roman" w:hAnsi="Times New Roman" w:cs="Times New Roman"/>
+          <w:sz w:val="36"/>
+          <w:szCs w:val="36"/>
+          <w:lang w:val="en-US"/>
+        </w:rPr>
+      </w:pPr>
+      <w:r>
+        <w:rPr>
+          <w:rFonts w:ascii="Times New Roman" w:hAnsi="Times New Roman" w:cs="Times New Roman"/>
+          <w:sz w:val="36"/>
+          <w:szCs w:val="36"/>
+          <w:lang w:val="en-US"/>
+        </w:rPr>
+        <w:t>Generator functions are declared with a special class of functions and keywords using function*. It does not execute the code, however, it returns a generator object and handles the execution.</w:t>
       </w:r>
     </w:p>
     <w:p>

</xml_diff>

<commit_message>
What is Object Destructuring
</commit_message>
<xml_diff>
--- a/JS Interview Questions.docx
+++ b/JS Interview Questions.docx
@@ -5283,27 +5283,7 @@
           <w:szCs w:val="36"/>
           <w:lang w:val="en-US"/>
         </w:rPr>
-        <w:t>It's also to spread one or more arguments that are expected in a function call.</w:t>
-      </w:r>
-    </w:p>
-    <w:p>
-      <w:pPr>
-        <w:jc w:val="both"/>
-        <w:rPr>
-          <w:rFonts w:ascii="Times New Roman" w:hAnsi="Times New Roman" w:cs="Times New Roman"/>
-          <w:sz w:val="36"/>
-          <w:szCs w:val="36"/>
-          <w:lang w:val="en-US"/>
-        </w:rPr>
-      </w:pPr>
-      <w:r>
-        <w:rPr>
-          <w:rFonts w:ascii="Times New Roman" w:hAnsi="Times New Roman" w:cs="Times New Roman"/>
-          <w:sz w:val="36"/>
-          <w:szCs w:val="36"/>
-          <w:lang w:val="en-US"/>
-        </w:rPr>
-        <w:t>The spread operator is used to take an array or an object and spread them.</w:t>
+        <w:t>It's also to spread one or more arguments that are expected in a function call.The spread operator is used to take an array or an object and spread them.</w:t>
       </w:r>
     </w:p>
     <w:p>
@@ -5359,6 +5339,282 @@
           <w:lang w:val="en-US"/>
         </w:rPr>
         <w:t>Generator functions are declared with a special class of functions and keywords using function*. It does not execute the code, however, it returns a generator object and handles the execution.</w:t>
+      </w:r>
+    </w:p>
+    <w:p>
+      <w:pPr>
+        <w:jc w:val="both"/>
+        <w:rPr>
+          <w:rFonts w:ascii="Times New Roman" w:hAnsi="Times New Roman" w:cs="Times New Roman"/>
+          <w:b/>
+          <w:bCs/>
+          <w:sz w:val="36"/>
+          <w:szCs w:val="36"/>
+          <w:lang w:val="en-US"/>
+        </w:rPr>
+      </w:pPr>
+      <w:r>
+        <w:rPr>
+          <w:rFonts w:ascii="Times New Roman" w:hAnsi="Times New Roman" w:cs="Times New Roman"/>
+          <w:b/>
+          <w:bCs/>
+          <w:sz w:val="36"/>
+          <w:szCs w:val="36"/>
+          <w:lang w:val="en-US"/>
+        </w:rPr>
+        <w:t xml:space="preserve">39) </w:t>
+      </w:r>
+      <w:r>
+        <w:rPr>
+          <w:rFonts w:ascii="Times New Roman" w:hAnsi="Times New Roman" w:cs="Times New Roman"/>
+          <w:b/>
+          <w:bCs/>
+          <w:sz w:val="36"/>
+          <w:szCs w:val="36"/>
+          <w:lang w:val="en-US"/>
+        </w:rPr>
+        <w:t xml:space="preserve">What is Object Destructuring? </w:t>
+      </w:r>
+    </w:p>
+    <w:p>
+      <w:pPr>
+        <w:jc w:val="both"/>
+        <w:rPr>
+          <w:rFonts w:ascii="Times New Roman" w:hAnsi="Times New Roman" w:cs="Times New Roman"/>
+          <w:sz w:val="36"/>
+          <w:szCs w:val="36"/>
+          <w:lang w:val="en-US"/>
+        </w:rPr>
+      </w:pPr>
+      <w:r>
+        <w:rPr>
+          <w:rFonts w:ascii="Times New Roman" w:hAnsi="Times New Roman" w:cs="Times New Roman"/>
+          <w:sz w:val="36"/>
+          <w:szCs w:val="36"/>
+          <w:lang w:val="en-US"/>
+        </w:rPr>
+        <w:t>Object destructuring is a method to extract elements from an array or an object.</w:t>
+      </w:r>
+    </w:p>
+    <w:p>
+      <w:pPr>
+        <w:jc w:val="both"/>
+        <w:rPr>
+          <w:rFonts w:ascii="Times New Roman" w:hAnsi="Times New Roman" w:cs="Times New Roman"/>
+          <w:sz w:val="36"/>
+          <w:szCs w:val="36"/>
+          <w:lang w:val="en-US"/>
+        </w:rPr>
+      </w:pPr>
+      <w:r>
+        <w:rPr>
+          <w:rFonts w:ascii="Times New Roman" w:hAnsi="Times New Roman" w:cs="Times New Roman"/>
+          <w:sz w:val="36"/>
+          <w:szCs w:val="36"/>
+          <w:lang w:val="en-US"/>
+        </w:rPr>
+        <w:t xml:space="preserve">Example 1: Array Destructuring </w:t>
+      </w:r>
+    </w:p>
+    <w:p>
+      <w:pPr>
+        <w:jc w:val="both"/>
+        <w:rPr>
+          <w:rFonts w:ascii="Times New Roman" w:hAnsi="Times New Roman" w:cs="Times New Roman"/>
+          <w:sz w:val="36"/>
+          <w:szCs w:val="36"/>
+          <w:lang w:val="en-US"/>
+        </w:rPr>
+      </w:pPr>
+      <w:r>
+        <w:rPr>
+          <w:rFonts w:ascii="Times New Roman" w:hAnsi="Times New Roman" w:cs="Times New Roman"/>
+          <w:sz w:val="36"/>
+          <w:szCs w:val="36"/>
+          <w:lang w:val="en-US"/>
+        </w:rPr>
+        <w:t>const arr = [1, 2, 3];</w:t>
+      </w:r>
+    </w:p>
+    <w:p>
+      <w:pPr>
+        <w:jc w:val="both"/>
+        <w:rPr>
+          <w:rFonts w:ascii="Times New Roman" w:hAnsi="Times New Roman" w:cs="Times New Roman"/>
+          <w:sz w:val="36"/>
+          <w:szCs w:val="36"/>
+          <w:lang w:val="en-US"/>
+        </w:rPr>
+      </w:pPr>
+      <w:r>
+        <w:rPr>
+          <w:rFonts w:ascii="Times New Roman" w:hAnsi="Times New Roman" w:cs="Times New Roman"/>
+          <w:sz w:val="36"/>
+          <w:szCs w:val="36"/>
+          <w:lang w:val="en-US"/>
+        </w:rPr>
+        <w:t>const first = arr[0];</w:t>
+      </w:r>
+    </w:p>
+    <w:p>
+      <w:pPr>
+        <w:jc w:val="both"/>
+        <w:rPr>
+          <w:rFonts w:ascii="Times New Roman" w:hAnsi="Times New Roman" w:cs="Times New Roman"/>
+          <w:sz w:val="36"/>
+          <w:szCs w:val="36"/>
+          <w:lang w:val="en-US"/>
+        </w:rPr>
+      </w:pPr>
+      <w:r>
+        <w:rPr>
+          <w:rFonts w:ascii="Times New Roman" w:hAnsi="Times New Roman" w:cs="Times New Roman"/>
+          <w:sz w:val="36"/>
+          <w:szCs w:val="36"/>
+          <w:lang w:val="en-US"/>
+        </w:rPr>
+        <w:t>const second = arr[1];</w:t>
+      </w:r>
+    </w:p>
+    <w:p>
+      <w:pPr>
+        <w:jc w:val="both"/>
+        <w:rPr>
+          <w:rFonts w:ascii="Times New Roman" w:hAnsi="Times New Roman" w:cs="Times New Roman"/>
+          <w:sz w:val="36"/>
+          <w:szCs w:val="36"/>
+          <w:lang w:val="en-US"/>
+        </w:rPr>
+      </w:pPr>
+      <w:r>
+        <w:rPr>
+          <w:rFonts w:ascii="Times New Roman" w:hAnsi="Times New Roman" w:cs="Times New Roman"/>
+          <w:sz w:val="36"/>
+          <w:szCs w:val="36"/>
+          <w:lang w:val="en-US"/>
+        </w:rPr>
+        <w:t>const third = arr[2];</w:t>
+      </w:r>
+    </w:p>
+    <w:p>
+      <w:pPr>
+        <w:jc w:val="both"/>
+        <w:rPr>
+          <w:rFonts w:ascii="Times New Roman" w:hAnsi="Times New Roman" w:cs="Times New Roman"/>
+          <w:sz w:val="36"/>
+          <w:szCs w:val="36"/>
+          <w:lang w:val="en-US"/>
+        </w:rPr>
+      </w:pPr>
+      <w:r>
+        <w:rPr>
+          <w:rFonts w:ascii="Times New Roman" w:hAnsi="Times New Roman" w:cs="Times New Roman"/>
+          <w:sz w:val="36"/>
+          <w:szCs w:val="36"/>
+          <w:lang w:val="en-US"/>
+        </w:rPr>
+        <w:t>Example 2: Object Destructuring</w:t>
+      </w:r>
+    </w:p>
+    <w:p>
+      <w:pPr>
+        <w:jc w:val="both"/>
+        <w:rPr>
+          <w:rFonts w:ascii="Times New Roman" w:hAnsi="Times New Roman" w:cs="Times New Roman"/>
+          <w:sz w:val="36"/>
+          <w:szCs w:val="36"/>
+          <w:lang w:val="en-US"/>
+        </w:rPr>
+      </w:pPr>
+      <w:r>
+        <w:rPr>
+          <w:rFonts w:ascii="Times New Roman" w:hAnsi="Times New Roman" w:cs="Times New Roman"/>
+          <w:sz w:val="36"/>
+          <w:szCs w:val="36"/>
+          <w:lang w:val="en-US"/>
+        </w:rPr>
+        <w:t>const arr = [1, 2, 3];</w:t>
+      </w:r>
+    </w:p>
+    <w:p>
+      <w:pPr>
+        <w:jc w:val="both"/>
+        <w:rPr>
+          <w:rFonts w:ascii="Times New Roman" w:hAnsi="Times New Roman" w:cs="Times New Roman"/>
+          <w:sz w:val="36"/>
+          <w:szCs w:val="36"/>
+          <w:lang w:val="en-US"/>
+        </w:rPr>
+      </w:pPr>
+      <w:r>
+        <w:rPr>
+          <w:rFonts w:ascii="Times New Roman" w:hAnsi="Times New Roman" w:cs="Times New Roman"/>
+          <w:sz w:val="36"/>
+          <w:szCs w:val="36"/>
+          <w:lang w:val="en-US"/>
+        </w:rPr>
+        <w:t>const [first,second,third,fourth] = arr;</w:t>
+      </w:r>
+    </w:p>
+    <w:p>
+      <w:pPr>
+        <w:jc w:val="both"/>
+        <w:rPr>
+          <w:rFonts w:ascii="Times New Roman" w:hAnsi="Times New Roman" w:cs="Times New Roman"/>
+          <w:sz w:val="36"/>
+          <w:szCs w:val="36"/>
+          <w:lang w:val="en-US"/>
+        </w:rPr>
+      </w:pPr>
+      <w:r>
+        <w:rPr>
+          <w:rFonts w:ascii="Times New Roman" w:hAnsi="Times New Roman" w:cs="Times New Roman"/>
+          <w:sz w:val="36"/>
+          <w:szCs w:val="36"/>
+          <w:lang w:val="en-US"/>
+        </w:rPr>
+        <w:t>console.log(first); // Outputs 1</w:t>
+      </w:r>
+    </w:p>
+    <w:p>
+      <w:pPr>
+        <w:jc w:val="both"/>
+        <w:rPr>
+          <w:rFonts w:ascii="Times New Roman" w:hAnsi="Times New Roman" w:cs="Times New Roman"/>
+          <w:sz w:val="36"/>
+          <w:szCs w:val="36"/>
+          <w:lang w:val="en-US"/>
+        </w:rPr>
+      </w:pPr>
+      <w:r>
+        <w:rPr>
+          <w:rFonts w:ascii="Times New Roman" w:hAnsi="Times New Roman" w:cs="Times New Roman"/>
+          <w:sz w:val="36"/>
+          <w:szCs w:val="36"/>
+          <w:lang w:val="en-US"/>
+        </w:rPr>
+        <w:lastRenderedPageBreak/>
+        <w:t>console.log(second); // Outputs 2</w:t>
+      </w:r>
+    </w:p>
+    <w:p>
+      <w:pPr>
+        <w:jc w:val="both"/>
+        <w:rPr>
+          <w:rFonts w:ascii="Times New Roman" w:hAnsi="Times New Roman" w:cs="Times New Roman"/>
+          <w:sz w:val="36"/>
+          <w:szCs w:val="36"/>
+          <w:lang w:val="en-US"/>
+        </w:rPr>
+      </w:pPr>
+      <w:r>
+        <w:rPr>
+          <w:rFonts w:ascii="Times New Roman" w:hAnsi="Times New Roman" w:cs="Times New Roman"/>
+          <w:sz w:val="36"/>
+          <w:szCs w:val="36"/>
+          <w:lang w:val="en-US"/>
+        </w:rPr>
+        <w:t>console.log(third); // Outputs 3</w:t>
       </w:r>
     </w:p>
     <w:p>

</xml_diff>

<commit_message>
How do you empty an array in JavaScript
</commit_message>
<xml_diff>
--- a/JS Interview Questions.docx
+++ b/JS Interview Questions.docx
@@ -5619,6 +5619,361 @@
     </w:p>
     <w:p>
       <w:pPr>
+        <w:jc w:val="both"/>
+        <w:rPr>
+          <w:rFonts w:ascii="Times New Roman" w:hAnsi="Times New Roman" w:cs="Times New Roman"/>
+          <w:b/>
+          <w:bCs/>
+          <w:sz w:val="36"/>
+          <w:szCs w:val="36"/>
+          <w:lang w:val="en-US"/>
+        </w:rPr>
+      </w:pPr>
+      <w:r>
+        <w:rPr>
+          <w:rFonts w:ascii="Times New Roman" w:hAnsi="Times New Roman" w:cs="Times New Roman"/>
+          <w:b/>
+          <w:bCs/>
+          <w:sz w:val="36"/>
+          <w:szCs w:val="36"/>
+          <w:lang w:val="en-US"/>
+        </w:rPr>
+        <w:t xml:space="preserve">40) </w:t>
+      </w:r>
+      <w:r>
+        <w:rPr>
+          <w:rFonts w:ascii="Times New Roman" w:hAnsi="Times New Roman" w:cs="Times New Roman"/>
+          <w:b/>
+          <w:bCs/>
+          <w:sz w:val="36"/>
+          <w:szCs w:val="36"/>
+          <w:lang w:val="en-US"/>
+        </w:rPr>
+        <w:t>How do you empty an array in JavaScript?</w:t>
+      </w:r>
+    </w:p>
+    <w:p>
+      <w:pPr>
+        <w:jc w:val="both"/>
+        <w:rPr>
+          <w:rFonts w:ascii="Times New Roman" w:hAnsi="Times New Roman" w:cs="Times New Roman"/>
+          <w:sz w:val="36"/>
+          <w:szCs w:val="36"/>
+          <w:lang w:val="en-US"/>
+        </w:rPr>
+      </w:pPr>
+      <w:r>
+        <w:rPr>
+          <w:rFonts w:ascii="Times New Roman" w:hAnsi="Times New Roman" w:cs="Times New Roman"/>
+          <w:sz w:val="36"/>
+          <w:szCs w:val="36"/>
+          <w:lang w:val="en-US"/>
+        </w:rPr>
+        <w:t>There are a few ways in which we can empty an array in JavaScript:</w:t>
+      </w:r>
+    </w:p>
+    <w:p>
+      <w:pPr>
+        <w:pStyle w:val="ListParagraph"/>
+        <w:numPr>
+          <w:ilvl w:val="0"/>
+          <w:numId w:val="21"/>
+        </w:numPr>
+        <w:jc w:val="both"/>
+        <w:rPr>
+          <w:rFonts w:ascii="Times New Roman" w:hAnsi="Times New Roman" w:cs="Times New Roman"/>
+          <w:sz w:val="36"/>
+          <w:szCs w:val="36"/>
+          <w:lang w:val="en-US"/>
+        </w:rPr>
+      </w:pPr>
+      <w:r>
+        <w:rPr>
+          <w:rFonts w:ascii="Times New Roman" w:hAnsi="Times New Roman" w:cs="Times New Roman"/>
+          <w:sz w:val="36"/>
+          <w:szCs w:val="36"/>
+          <w:lang w:val="en-US"/>
+        </w:rPr>
+        <w:t>By assigning array length to 0:</w:t>
+      </w:r>
+    </w:p>
+    <w:p>
+      <w:pPr>
+        <w:jc w:val="both"/>
+        <w:rPr>
+          <w:rFonts w:ascii="Times New Roman" w:hAnsi="Times New Roman" w:cs="Times New Roman"/>
+          <w:sz w:val="36"/>
+          <w:szCs w:val="36"/>
+          <w:lang w:val="en-US"/>
+        </w:rPr>
+      </w:pPr>
+      <w:r>
+        <w:rPr>
+          <w:rFonts w:ascii="Times New Roman" w:hAnsi="Times New Roman" w:cs="Times New Roman"/>
+          <w:sz w:val="36"/>
+          <w:szCs w:val="36"/>
+          <w:lang w:val="en-US"/>
+        </w:rPr>
+        <w:t>var arr = [1, 2, 3, 4];</w:t>
+      </w:r>
+    </w:p>
+    <w:p>
+      <w:pPr>
+        <w:jc w:val="both"/>
+        <w:rPr>
+          <w:rFonts w:ascii="Times New Roman" w:hAnsi="Times New Roman" w:cs="Times New Roman"/>
+          <w:sz w:val="36"/>
+          <w:szCs w:val="36"/>
+          <w:lang w:val="en-US"/>
+        </w:rPr>
+      </w:pPr>
+      <w:r>
+        <w:rPr>
+          <w:rFonts w:ascii="Times New Roman" w:hAnsi="Times New Roman" w:cs="Times New Roman"/>
+          <w:sz w:val="36"/>
+          <w:szCs w:val="36"/>
+          <w:lang w:val="en-US"/>
+        </w:rPr>
+        <w:t>arr.length = 0;</w:t>
+      </w:r>
+    </w:p>
+    <w:p>
+      <w:pPr>
+        <w:pStyle w:val="ListParagraph"/>
+        <w:numPr>
+          <w:ilvl w:val="0"/>
+          <w:numId w:val="21"/>
+        </w:numPr>
+        <w:jc w:val="both"/>
+        <w:rPr>
+          <w:rFonts w:ascii="Times New Roman" w:hAnsi="Times New Roman" w:cs="Times New Roman"/>
+          <w:sz w:val="36"/>
+          <w:szCs w:val="36"/>
+          <w:lang w:val="en-US"/>
+        </w:rPr>
+      </w:pPr>
+      <w:r>
+        <w:rPr>
+          <w:rFonts w:ascii="Times New Roman" w:hAnsi="Times New Roman" w:cs="Times New Roman"/>
+          <w:sz w:val="36"/>
+          <w:szCs w:val="36"/>
+          <w:lang w:val="en-US"/>
+        </w:rPr>
+        <w:t>By assigning an empty array:</w:t>
+      </w:r>
+    </w:p>
+    <w:p>
+      <w:pPr>
+        <w:jc w:val="both"/>
+        <w:rPr>
+          <w:rFonts w:ascii="Times New Roman" w:hAnsi="Times New Roman" w:cs="Times New Roman"/>
+          <w:sz w:val="36"/>
+          <w:szCs w:val="36"/>
+          <w:lang w:val="en-US"/>
+        </w:rPr>
+      </w:pPr>
+      <w:r>
+        <w:rPr>
+          <w:rFonts w:ascii="Times New Roman" w:hAnsi="Times New Roman" w:cs="Times New Roman"/>
+          <w:sz w:val="36"/>
+          <w:szCs w:val="36"/>
+          <w:lang w:val="en-US"/>
+        </w:rPr>
+        <w:t>var arr = [1, 2, 3, 4];</w:t>
+      </w:r>
+    </w:p>
+    <w:p>
+      <w:pPr>
+        <w:jc w:val="both"/>
+        <w:rPr>
+          <w:rFonts w:ascii="Times New Roman" w:hAnsi="Times New Roman" w:cs="Times New Roman"/>
+          <w:sz w:val="36"/>
+          <w:szCs w:val="36"/>
+          <w:lang w:val="en-US"/>
+        </w:rPr>
+      </w:pPr>
+      <w:r>
+        <w:rPr>
+          <w:rFonts w:ascii="Times New Roman" w:hAnsi="Times New Roman" w:cs="Times New Roman"/>
+          <w:sz w:val="36"/>
+          <w:szCs w:val="36"/>
+          <w:lang w:val="en-US"/>
+        </w:rPr>
+        <w:t>arr = [];</w:t>
+      </w:r>
+    </w:p>
+    <w:p>
+      <w:pPr>
+        <w:pStyle w:val="ListParagraph"/>
+        <w:numPr>
+          <w:ilvl w:val="0"/>
+          <w:numId w:val="21"/>
+        </w:numPr>
+        <w:jc w:val="both"/>
+        <w:rPr>
+          <w:rFonts w:ascii="Times New Roman" w:hAnsi="Times New Roman" w:cs="Times New Roman"/>
+          <w:sz w:val="36"/>
+          <w:szCs w:val="36"/>
+          <w:lang w:val="en-US"/>
+        </w:rPr>
+      </w:pPr>
+      <w:r>
+        <w:rPr>
+          <w:rFonts w:ascii="Times New Roman" w:hAnsi="Times New Roman" w:cs="Times New Roman"/>
+          <w:sz w:val="36"/>
+          <w:szCs w:val="36"/>
+          <w:lang w:val="en-US"/>
+        </w:rPr>
+        <w:t>By popping the elements of the array:</w:t>
+      </w:r>
+    </w:p>
+    <w:p>
+      <w:pPr>
+        <w:jc w:val="both"/>
+        <w:rPr>
+          <w:rFonts w:ascii="Times New Roman" w:hAnsi="Times New Roman" w:cs="Times New Roman"/>
+          <w:sz w:val="36"/>
+          <w:szCs w:val="36"/>
+          <w:lang w:val="en-US"/>
+        </w:rPr>
+      </w:pPr>
+      <w:r>
+        <w:rPr>
+          <w:rFonts w:ascii="Times New Roman" w:hAnsi="Times New Roman" w:cs="Times New Roman"/>
+          <w:sz w:val="36"/>
+          <w:szCs w:val="36"/>
+          <w:lang w:val="en-US"/>
+        </w:rPr>
+        <w:t>var arr = [1, 2, 3, 4];</w:t>
+      </w:r>
+    </w:p>
+    <w:p>
+      <w:pPr>
+        <w:jc w:val="both"/>
+        <w:rPr>
+          <w:rFonts w:ascii="Times New Roman" w:hAnsi="Times New Roman" w:cs="Times New Roman"/>
+          <w:sz w:val="36"/>
+          <w:szCs w:val="36"/>
+          <w:lang w:val="en-US"/>
+        </w:rPr>
+      </w:pPr>
+      <w:r>
+        <w:rPr>
+          <w:rFonts w:ascii="Times New Roman" w:hAnsi="Times New Roman" w:cs="Times New Roman"/>
+          <w:sz w:val="36"/>
+          <w:szCs w:val="36"/>
+          <w:lang w:val="en-US"/>
+        </w:rPr>
+        <w:t>while (arr.length &gt; 0) {</w:t>
+      </w:r>
+    </w:p>
+    <w:p>
+      <w:pPr>
+        <w:jc w:val="both"/>
+        <w:rPr>
+          <w:rFonts w:ascii="Times New Roman" w:hAnsi="Times New Roman" w:cs="Times New Roman"/>
+          <w:sz w:val="36"/>
+          <w:szCs w:val="36"/>
+          <w:lang w:val="en-US"/>
+        </w:rPr>
+      </w:pPr>
+      <w:r>
+        <w:rPr>
+          <w:rFonts w:ascii="Times New Roman" w:hAnsi="Times New Roman" w:cs="Times New Roman"/>
+          <w:sz w:val="36"/>
+          <w:szCs w:val="36"/>
+          <w:lang w:val="en-US"/>
+        </w:rPr>
+        <w:t xml:space="preserve">  arr.pop();</w:t>
+      </w:r>
+    </w:p>
+    <w:p>
+      <w:pPr>
+        <w:jc w:val="both"/>
+        <w:rPr>
+          <w:rFonts w:ascii="Times New Roman" w:hAnsi="Times New Roman" w:cs="Times New Roman"/>
+          <w:sz w:val="36"/>
+          <w:szCs w:val="36"/>
+          <w:lang w:val="en-US"/>
+        </w:rPr>
+      </w:pPr>
+      <w:r>
+        <w:rPr>
+          <w:rFonts w:ascii="Times New Roman" w:hAnsi="Times New Roman" w:cs="Times New Roman"/>
+          <w:sz w:val="36"/>
+          <w:szCs w:val="36"/>
+          <w:lang w:val="en-US"/>
+        </w:rPr>
+        <w:t>}</w:t>
+      </w:r>
+    </w:p>
+    <w:p>
+      <w:pPr>
+        <w:pStyle w:val="ListParagraph"/>
+        <w:numPr>
+          <w:ilvl w:val="0"/>
+          <w:numId w:val="21"/>
+        </w:numPr>
+        <w:jc w:val="both"/>
+        <w:rPr>
+          <w:rFonts w:ascii="Times New Roman" w:hAnsi="Times New Roman" w:cs="Times New Roman"/>
+          <w:sz w:val="36"/>
+          <w:szCs w:val="36"/>
+          <w:lang w:val="en-US"/>
+        </w:rPr>
+      </w:pPr>
+      <w:r>
+        <w:rPr>
+          <w:rFonts w:ascii="Times New Roman" w:hAnsi="Times New Roman" w:cs="Times New Roman"/>
+          <w:sz w:val="36"/>
+          <w:szCs w:val="36"/>
+          <w:lang w:val="en-US"/>
+        </w:rPr>
+        <w:t>By using the splice array function:</w:t>
+      </w:r>
+    </w:p>
+    <w:p>
+      <w:pPr>
+        <w:jc w:val="both"/>
+        <w:rPr>
+          <w:rFonts w:ascii="Times New Roman" w:hAnsi="Times New Roman" w:cs="Times New Roman"/>
+          <w:sz w:val="36"/>
+          <w:szCs w:val="36"/>
+          <w:lang w:val="en-US"/>
+        </w:rPr>
+      </w:pPr>
+      <w:r>
+        <w:rPr>
+          <w:rFonts w:ascii="Times New Roman" w:hAnsi="Times New Roman" w:cs="Times New Roman"/>
+          <w:sz w:val="36"/>
+          <w:szCs w:val="36"/>
+          <w:lang w:val="en-US"/>
+        </w:rPr>
+        <w:t>var arr = [1, 2, 3, 4];</w:t>
+      </w:r>
+    </w:p>
+    <w:p>
+      <w:pPr>
+        <w:jc w:val="both"/>
+        <w:rPr>
+          <w:rFonts w:ascii="Times New Roman" w:hAnsi="Times New Roman" w:cs="Times New Roman"/>
+          <w:sz w:val="36"/>
+          <w:szCs w:val="36"/>
+          <w:lang w:val="en-US"/>
+        </w:rPr>
+      </w:pPr>
+      <w:r>
+        <w:rPr>
+          <w:rFonts w:ascii="Times New Roman" w:hAnsi="Times New Roman" w:cs="Times New Roman"/>
+          <w:sz w:val="36"/>
+          <w:szCs w:val="36"/>
+          <w:lang w:val="en-US"/>
+        </w:rPr>
+        <w:t>arr.splice(0, arr.length);</w:t>
+      </w:r>
+    </w:p>
+    <w:p>
+      <w:pPr>
         <w:spacing w:after="0"/>
         <w:rPr>
           <w:rFonts w:ascii="Times New Roman" w:hAnsi="Times New Roman" w:cs="Times New Roman"/>
@@ -6113,6 +6468,119 @@
     </w:lvl>
   </w:abstractNum>
   <w:abstractNum w:abstractNumId="4" w15:restartNumberingAfterBreak="0">
+    <w:nsid w:val="161B4930"/>
+    <w:multiLevelType w:val="hybridMultilevel"/>
+    <w:tmpl w:val="81D8C42A"/>
+    <w:lvl w:ilvl="0" w:tplc="40090001">
+      <w:start w:val="1"/>
+      <w:numFmt w:val="bullet"/>
+      <w:lvlText w:val=""/>
+      <w:lvlJc w:val="left"/>
+      <w:pPr>
+        <w:ind w:left="720" w:hanging="360"/>
+      </w:pPr>
+      <w:rPr>
+        <w:rFonts w:ascii="Symbol" w:hAnsi="Symbol" w:hint="default"/>
+      </w:rPr>
+    </w:lvl>
+    <w:lvl w:ilvl="1" w:tplc="40090003" w:tentative="1">
+      <w:start w:val="1"/>
+      <w:numFmt w:val="bullet"/>
+      <w:lvlText w:val="o"/>
+      <w:lvlJc w:val="left"/>
+      <w:pPr>
+        <w:ind w:left="1440" w:hanging="360"/>
+      </w:pPr>
+      <w:rPr>
+        <w:rFonts w:ascii="Courier New" w:hAnsi="Courier New" w:cs="Courier New" w:hint="default"/>
+      </w:rPr>
+    </w:lvl>
+    <w:lvl w:ilvl="2" w:tplc="40090005" w:tentative="1">
+      <w:start w:val="1"/>
+      <w:numFmt w:val="bullet"/>
+      <w:lvlText w:val=""/>
+      <w:lvlJc w:val="left"/>
+      <w:pPr>
+        <w:ind w:left="2160" w:hanging="360"/>
+      </w:pPr>
+      <w:rPr>
+        <w:rFonts w:ascii="Wingdings" w:hAnsi="Wingdings" w:hint="default"/>
+      </w:rPr>
+    </w:lvl>
+    <w:lvl w:ilvl="3" w:tplc="40090001" w:tentative="1">
+      <w:start w:val="1"/>
+      <w:numFmt w:val="bullet"/>
+      <w:lvlText w:val=""/>
+      <w:lvlJc w:val="left"/>
+      <w:pPr>
+        <w:ind w:left="2880" w:hanging="360"/>
+      </w:pPr>
+      <w:rPr>
+        <w:rFonts w:ascii="Symbol" w:hAnsi="Symbol" w:hint="default"/>
+      </w:rPr>
+    </w:lvl>
+    <w:lvl w:ilvl="4" w:tplc="40090003" w:tentative="1">
+      <w:start w:val="1"/>
+      <w:numFmt w:val="bullet"/>
+      <w:lvlText w:val="o"/>
+      <w:lvlJc w:val="left"/>
+      <w:pPr>
+        <w:ind w:left="3600" w:hanging="360"/>
+      </w:pPr>
+      <w:rPr>
+        <w:rFonts w:ascii="Courier New" w:hAnsi="Courier New" w:cs="Courier New" w:hint="default"/>
+      </w:rPr>
+    </w:lvl>
+    <w:lvl w:ilvl="5" w:tplc="40090005" w:tentative="1">
+      <w:start w:val="1"/>
+      <w:numFmt w:val="bullet"/>
+      <w:lvlText w:val=""/>
+      <w:lvlJc w:val="left"/>
+      <w:pPr>
+        <w:ind w:left="4320" w:hanging="360"/>
+      </w:pPr>
+      <w:rPr>
+        <w:rFonts w:ascii="Wingdings" w:hAnsi="Wingdings" w:hint="default"/>
+      </w:rPr>
+    </w:lvl>
+    <w:lvl w:ilvl="6" w:tplc="40090001" w:tentative="1">
+      <w:start w:val="1"/>
+      <w:numFmt w:val="bullet"/>
+      <w:lvlText w:val=""/>
+      <w:lvlJc w:val="left"/>
+      <w:pPr>
+        <w:ind w:left="5040" w:hanging="360"/>
+      </w:pPr>
+      <w:rPr>
+        <w:rFonts w:ascii="Symbol" w:hAnsi="Symbol" w:hint="default"/>
+      </w:rPr>
+    </w:lvl>
+    <w:lvl w:ilvl="7" w:tplc="40090003" w:tentative="1">
+      <w:start w:val="1"/>
+      <w:numFmt w:val="bullet"/>
+      <w:lvlText w:val="o"/>
+      <w:lvlJc w:val="left"/>
+      <w:pPr>
+        <w:ind w:left="5760" w:hanging="360"/>
+      </w:pPr>
+      <w:rPr>
+        <w:rFonts w:ascii="Courier New" w:hAnsi="Courier New" w:cs="Courier New" w:hint="default"/>
+      </w:rPr>
+    </w:lvl>
+    <w:lvl w:ilvl="8" w:tplc="40090005" w:tentative="1">
+      <w:start w:val="1"/>
+      <w:numFmt w:val="bullet"/>
+      <w:lvlText w:val=""/>
+      <w:lvlJc w:val="left"/>
+      <w:pPr>
+        <w:ind w:left="6480" w:hanging="360"/>
+      </w:pPr>
+      <w:rPr>
+        <w:rFonts w:ascii="Wingdings" w:hAnsi="Wingdings" w:hint="default"/>
+      </w:rPr>
+    </w:lvl>
+  </w:abstractNum>
+  <w:abstractNum w:abstractNumId="5" w15:restartNumberingAfterBreak="0">
     <w:nsid w:val="1A480244"/>
     <w:multiLevelType w:val="hybridMultilevel"/>
     <w:tmpl w:val="46F80806"/>
@@ -6198,7 +6666,7 @@
       </w:pPr>
     </w:lvl>
   </w:abstractNum>
-  <w:abstractNum w:abstractNumId="5" w15:restartNumberingAfterBreak="0">
+  <w:abstractNum w:abstractNumId="6" w15:restartNumberingAfterBreak="0">
     <w:nsid w:val="25433D06"/>
     <w:multiLevelType w:val="hybridMultilevel"/>
     <w:tmpl w:val="09404A18"/>
@@ -6287,7 +6755,7 @@
       </w:pPr>
     </w:lvl>
   </w:abstractNum>
-  <w:abstractNum w:abstractNumId="6" w15:restartNumberingAfterBreak="0">
+  <w:abstractNum w:abstractNumId="7" w15:restartNumberingAfterBreak="0">
     <w:nsid w:val="2BBC07C8"/>
     <w:multiLevelType w:val="hybridMultilevel"/>
     <w:tmpl w:val="DCFC2962"/>
@@ -6376,7 +6844,7 @@
       </w:pPr>
     </w:lvl>
   </w:abstractNum>
-  <w:abstractNum w:abstractNumId="7" w15:restartNumberingAfterBreak="0">
+  <w:abstractNum w:abstractNumId="8" w15:restartNumberingAfterBreak="0">
     <w:nsid w:val="2D82022E"/>
     <w:multiLevelType w:val="hybridMultilevel"/>
     <w:tmpl w:val="F7866844"/>
@@ -6465,7 +6933,7 @@
       </w:pPr>
     </w:lvl>
   </w:abstractNum>
-  <w:abstractNum w:abstractNumId="8" w15:restartNumberingAfterBreak="0">
+  <w:abstractNum w:abstractNumId="9" w15:restartNumberingAfterBreak="0">
     <w:nsid w:val="3783592F"/>
     <w:multiLevelType w:val="hybridMultilevel"/>
     <w:tmpl w:val="5E9C147E"/>
@@ -6578,7 +7046,7 @@
       </w:rPr>
     </w:lvl>
   </w:abstractNum>
-  <w:abstractNum w:abstractNumId="9" w15:restartNumberingAfterBreak="0">
+  <w:abstractNum w:abstractNumId="10" w15:restartNumberingAfterBreak="0">
     <w:nsid w:val="417437A8"/>
     <w:multiLevelType w:val="hybridMultilevel"/>
     <w:tmpl w:val="E89674DE"/>
@@ -6667,7 +7135,7 @@
       </w:pPr>
     </w:lvl>
   </w:abstractNum>
-  <w:abstractNum w:abstractNumId="10" w15:restartNumberingAfterBreak="0">
+  <w:abstractNum w:abstractNumId="11" w15:restartNumberingAfterBreak="0">
     <w:nsid w:val="47FB3219"/>
     <w:multiLevelType w:val="hybridMultilevel"/>
     <w:tmpl w:val="0C765510"/>
@@ -6756,7 +7224,7 @@
       </w:pPr>
     </w:lvl>
   </w:abstractNum>
-  <w:abstractNum w:abstractNumId="11" w15:restartNumberingAfterBreak="0">
+  <w:abstractNum w:abstractNumId="12" w15:restartNumberingAfterBreak="0">
     <w:nsid w:val="4B511CA6"/>
     <w:multiLevelType w:val="hybridMultilevel"/>
     <w:tmpl w:val="AF7EE6E2"/>
@@ -6845,7 +7313,7 @@
       </w:pPr>
     </w:lvl>
   </w:abstractNum>
-  <w:abstractNum w:abstractNumId="12" w15:restartNumberingAfterBreak="0">
+  <w:abstractNum w:abstractNumId="13" w15:restartNumberingAfterBreak="0">
     <w:nsid w:val="4BB34C73"/>
     <w:multiLevelType w:val="hybridMultilevel"/>
     <w:tmpl w:val="39B67E34"/>
@@ -6958,7 +7426,7 @@
       </w:rPr>
     </w:lvl>
   </w:abstractNum>
-  <w:abstractNum w:abstractNumId="13" w15:restartNumberingAfterBreak="0">
+  <w:abstractNum w:abstractNumId="14" w15:restartNumberingAfterBreak="0">
     <w:nsid w:val="4C7F5745"/>
     <w:multiLevelType w:val="hybridMultilevel"/>
     <w:tmpl w:val="98D48020"/>
@@ -7071,7 +7539,7 @@
       </w:rPr>
     </w:lvl>
   </w:abstractNum>
-  <w:abstractNum w:abstractNumId="14" w15:restartNumberingAfterBreak="0">
+  <w:abstractNum w:abstractNumId="15" w15:restartNumberingAfterBreak="0">
     <w:nsid w:val="50F5137F"/>
     <w:multiLevelType w:val="hybridMultilevel"/>
     <w:tmpl w:val="3D60100E"/>
@@ -7184,7 +7652,7 @@
       </w:rPr>
     </w:lvl>
   </w:abstractNum>
-  <w:abstractNum w:abstractNumId="15" w15:restartNumberingAfterBreak="0">
+  <w:abstractNum w:abstractNumId="16" w15:restartNumberingAfterBreak="0">
     <w:nsid w:val="54E23741"/>
     <w:multiLevelType w:val="hybridMultilevel"/>
     <w:tmpl w:val="07E41AD2"/>
@@ -7297,7 +7765,7 @@
       </w:rPr>
     </w:lvl>
   </w:abstractNum>
-  <w:abstractNum w:abstractNumId="16" w15:restartNumberingAfterBreak="0">
+  <w:abstractNum w:abstractNumId="17" w15:restartNumberingAfterBreak="0">
     <w:nsid w:val="59223D81"/>
     <w:multiLevelType w:val="hybridMultilevel"/>
     <w:tmpl w:val="35349AF0"/>
@@ -7386,7 +7854,7 @@
       </w:pPr>
     </w:lvl>
   </w:abstractNum>
-  <w:abstractNum w:abstractNumId="17" w15:restartNumberingAfterBreak="0">
+  <w:abstractNum w:abstractNumId="18" w15:restartNumberingAfterBreak="0">
     <w:nsid w:val="5BCC6DAE"/>
     <w:multiLevelType w:val="hybridMultilevel"/>
     <w:tmpl w:val="5072A510"/>
@@ -7475,7 +7943,7 @@
       </w:pPr>
     </w:lvl>
   </w:abstractNum>
-  <w:abstractNum w:abstractNumId="18" w15:restartNumberingAfterBreak="0">
+  <w:abstractNum w:abstractNumId="19" w15:restartNumberingAfterBreak="0">
     <w:nsid w:val="6D9B1E46"/>
     <w:multiLevelType w:val="hybridMultilevel"/>
     <w:tmpl w:val="1590AE9A"/>
@@ -7588,7 +8056,7 @@
       </w:rPr>
     </w:lvl>
   </w:abstractNum>
-  <w:abstractNum w:abstractNumId="19" w15:restartNumberingAfterBreak="0">
+  <w:abstractNum w:abstractNumId="20" w15:restartNumberingAfterBreak="0">
     <w:nsid w:val="72CA0B2E"/>
     <w:multiLevelType w:val="hybridMultilevel"/>
     <w:tmpl w:val="3530D7A0"/>
@@ -7702,22 +8170,22 @@
     </w:lvl>
   </w:abstractNum>
   <w:num w:numId="1" w16cid:durableId="1045520499">
-    <w:abstractNumId w:val="9"/>
+    <w:abstractNumId w:val="10"/>
   </w:num>
   <w:num w:numId="2" w16cid:durableId="102846174">
+    <w:abstractNumId w:val="7"/>
+  </w:num>
+  <w:num w:numId="3" w16cid:durableId="1593778244">
+    <w:abstractNumId w:val="8"/>
+  </w:num>
+  <w:num w:numId="4" w16cid:durableId="658267219">
     <w:abstractNumId w:val="6"/>
   </w:num>
-  <w:num w:numId="3" w16cid:durableId="1593778244">
-    <w:abstractNumId w:val="7"/>
-  </w:num>
-  <w:num w:numId="4" w16cid:durableId="658267219">
-    <w:abstractNumId w:val="5"/>
-  </w:num>
   <w:num w:numId="5" w16cid:durableId="352000161">
-    <w:abstractNumId w:val="10"/>
+    <w:abstractNumId w:val="11"/>
   </w:num>
   <w:num w:numId="6" w16cid:durableId="834609192">
-    <w:abstractNumId w:val="11"/>
+    <w:abstractNumId w:val="12"/>
   </w:num>
   <w:num w:numId="7" w16cid:durableId="2098668799">
     <w:abstractNumId w:val="0"/>
@@ -7729,37 +8197,40 @@
     <w:abstractNumId w:val="3"/>
   </w:num>
   <w:num w:numId="10" w16cid:durableId="1092512743">
-    <w:abstractNumId w:val="12"/>
+    <w:abstractNumId w:val="13"/>
   </w:num>
   <w:num w:numId="11" w16cid:durableId="559167632">
-    <w:abstractNumId w:val="8"/>
+    <w:abstractNumId w:val="9"/>
   </w:num>
   <w:num w:numId="12" w16cid:durableId="1572543953">
-    <w:abstractNumId w:val="4"/>
+    <w:abstractNumId w:val="5"/>
   </w:num>
   <w:num w:numId="13" w16cid:durableId="2099523814">
+    <w:abstractNumId w:val="18"/>
+  </w:num>
+  <w:num w:numId="14" w16cid:durableId="1273317514">
     <w:abstractNumId w:val="17"/>
   </w:num>
-  <w:num w:numId="14" w16cid:durableId="1273317514">
-    <w:abstractNumId w:val="16"/>
-  </w:num>
   <w:num w:numId="15" w16cid:durableId="1092164472">
-    <w:abstractNumId w:val="19"/>
+    <w:abstractNumId w:val="20"/>
   </w:num>
   <w:num w:numId="16" w16cid:durableId="2013099261">
-    <w:abstractNumId w:val="13"/>
+    <w:abstractNumId w:val="14"/>
   </w:num>
   <w:num w:numId="17" w16cid:durableId="1909149479">
-    <w:abstractNumId w:val="15"/>
+    <w:abstractNumId w:val="16"/>
   </w:num>
   <w:num w:numId="18" w16cid:durableId="1039941065">
     <w:abstractNumId w:val="2"/>
   </w:num>
   <w:num w:numId="19" w16cid:durableId="1288395029">
-    <w:abstractNumId w:val="14"/>
+    <w:abstractNumId w:val="15"/>
   </w:num>
   <w:num w:numId="20" w16cid:durableId="1102382299">
-    <w:abstractNumId w:val="18"/>
+    <w:abstractNumId w:val="19"/>
+  </w:num>
+  <w:num w:numId="21" w16cid:durableId="2040004677">
+    <w:abstractNumId w:val="4"/>
   </w:num>
 </w:numbering>
 </file>

</xml_diff>

<commit_message>
What is a prompt box
</commit_message>
<xml_diff>
--- a/JS Interview Questions.docx
+++ b/JS Interview Questions.docx
@@ -5970,6 +5970,61 @@
           <w:lang w:val="en-US"/>
         </w:rPr>
         <w:t>arr.splice(0, arr.length);</w:t>
+      </w:r>
+    </w:p>
+    <w:p>
+      <w:pPr>
+        <w:jc w:val="both"/>
+        <w:rPr>
+          <w:rFonts w:ascii="Times New Roman" w:hAnsi="Times New Roman" w:cs="Times New Roman"/>
+          <w:b/>
+          <w:bCs/>
+          <w:sz w:val="36"/>
+          <w:szCs w:val="36"/>
+          <w:lang w:val="en-US"/>
+        </w:rPr>
+      </w:pPr>
+      <w:r>
+        <w:rPr>
+          <w:rFonts w:ascii="Times New Roman" w:hAnsi="Times New Roman" w:cs="Times New Roman"/>
+          <w:b/>
+          <w:bCs/>
+          <w:sz w:val="36"/>
+          <w:szCs w:val="36"/>
+          <w:lang w:val="en-US"/>
+        </w:rPr>
+        <w:t xml:space="preserve">41) </w:t>
+      </w:r>
+      <w:r>
+        <w:rPr>
+          <w:rFonts w:ascii="Times New Roman" w:hAnsi="Times New Roman" w:cs="Times New Roman"/>
+          <w:b/>
+          <w:bCs/>
+          <w:sz w:val="36"/>
+          <w:szCs w:val="36"/>
+          <w:lang w:val="en-US"/>
+        </w:rPr>
+        <w:t>What is a prompt box?</w:t>
+      </w:r>
+    </w:p>
+    <w:p>
+      <w:pPr>
+        <w:jc w:val="both"/>
+        <w:rPr>
+          <w:rFonts w:ascii="Times New Roman" w:hAnsi="Times New Roman" w:cs="Times New Roman"/>
+          <w:sz w:val="36"/>
+          <w:szCs w:val="36"/>
+          <w:lang w:val="en-US"/>
+        </w:rPr>
+      </w:pPr>
+      <w:r>
+        <w:rPr>
+          <w:rFonts w:ascii="Times New Roman" w:hAnsi="Times New Roman" w:cs="Times New Roman"/>
+          <w:sz w:val="36"/>
+          <w:szCs w:val="36"/>
+          <w:lang w:val="en-US"/>
+        </w:rPr>
+        <w:t>A prompt box is a box that allows the user to enter input by providing a text box. A label and box will be provided to enter the text or number.</w:t>
       </w:r>
     </w:p>
     <w:p>

</xml_diff>

<commit_message>
convert the string of any base to an integer in JavaScript
</commit_message>
<xml_diff>
--- a/JS Interview Questions.docx
+++ b/JS Interview Questions.docx
@@ -6029,6 +6029,61 @@
     </w:p>
     <w:p>
       <w:pPr>
+        <w:jc w:val="both"/>
+        <w:rPr>
+          <w:rFonts w:ascii="Times New Roman" w:hAnsi="Times New Roman" w:cs="Times New Roman"/>
+          <w:b/>
+          <w:bCs/>
+          <w:sz w:val="36"/>
+          <w:szCs w:val="36"/>
+          <w:lang w:val="en-US"/>
+        </w:rPr>
+      </w:pPr>
+      <w:r>
+        <w:rPr>
+          <w:rFonts w:ascii="Times New Roman" w:hAnsi="Times New Roman" w:cs="Times New Roman"/>
+          <w:b/>
+          <w:bCs/>
+          <w:sz w:val="36"/>
+          <w:szCs w:val="36"/>
+          <w:lang w:val="en-US"/>
+        </w:rPr>
+        <w:t xml:space="preserve">42) </w:t>
+      </w:r>
+      <w:r>
+        <w:rPr>
+          <w:rFonts w:ascii="Times New Roman" w:hAnsi="Times New Roman" w:cs="Times New Roman"/>
+          <w:b/>
+          <w:bCs/>
+          <w:sz w:val="36"/>
+          <w:szCs w:val="36"/>
+          <w:lang w:val="en-US"/>
+        </w:rPr>
+        <w:t>How can you convert the string of any base to an integer in JavaScript?</w:t>
+      </w:r>
+    </w:p>
+    <w:p>
+      <w:pPr>
+        <w:jc w:val="both"/>
+        <w:rPr>
+          <w:rFonts w:ascii="Times New Roman" w:hAnsi="Times New Roman" w:cs="Times New Roman"/>
+          <w:sz w:val="36"/>
+          <w:szCs w:val="36"/>
+          <w:lang w:val="en-US"/>
+        </w:rPr>
+      </w:pPr>
+      <w:r>
+        <w:rPr>
+          <w:rFonts w:ascii="Times New Roman" w:hAnsi="Times New Roman" w:cs="Times New Roman"/>
+          <w:sz w:val="36"/>
+          <w:szCs w:val="36"/>
+          <w:lang w:val="en-US"/>
+        </w:rPr>
+        <w:t>The parseInt() function is used to convert numbers between different bases. parseInt() takes the string to be converted as its first parameter. The second parameter is the base of the given string.</w:t>
+      </w:r>
+    </w:p>
+    <w:p>
+      <w:pPr>
         <w:spacing w:after="0"/>
         <w:rPr>
           <w:rFonts w:ascii="Times New Roman" w:hAnsi="Times New Roman" w:cs="Times New Roman"/>
@@ -6044,6 +6099,7 @@
           <w:szCs w:val="36"/>
           <w:lang w:val="en-US"/>
         </w:rPr>
+        <w:lastRenderedPageBreak/>
         <w:t xml:space="preserve">                                                                                                                                                                                                                                                                                                                                                                                                                                                                   </w:t>
       </w:r>
     </w:p>

</xml_diff>

<commit_message>
How can you convert the string of any base to an integer in JavaScript
</commit_message>
<xml_diff>
--- a/JS Interview Questions.docx
+++ b/JS Interview Questions.docx
@@ -6084,6 +6084,27 @@
     </w:p>
     <w:p>
       <w:pPr>
+        <w:jc w:val="both"/>
+        <w:rPr>
+          <w:rFonts w:ascii="Times New Roman" w:hAnsi="Times New Roman" w:cs="Times New Roman"/>
+          <w:sz w:val="36"/>
+          <w:szCs w:val="36"/>
+          <w:lang w:val="en-US"/>
+        </w:rPr>
+      </w:pPr>
+      <w:r>
+        <w:rPr>
+          <w:rFonts w:ascii="Times New Roman" w:hAnsi="Times New Roman" w:cs="Times New Roman"/>
+          <w:sz w:val="36"/>
+          <w:szCs w:val="36"/>
+          <w:lang w:val="en-US"/>
+        </w:rPr>
+        <w:lastRenderedPageBreak/>
+        <w:t>Example: parseInt ("4F", 16);</w:t>
+      </w:r>
+    </w:p>
+    <w:p>
+      <w:pPr>
         <w:spacing w:after="0"/>
         <w:rPr>
           <w:rFonts w:ascii="Times New Roman" w:hAnsi="Times New Roman" w:cs="Times New Roman"/>
@@ -6099,7 +6120,6 @@
           <w:szCs w:val="36"/>
           <w:lang w:val="en-US"/>
         </w:rPr>
-        <w:lastRenderedPageBreak/>
         <w:t xml:space="preserve">                                                                                                                                                                                                                                                                                                                                                                                                                                                                   </w:t>
       </w:r>
     </w:p>

</xml_diff>

<commit_message>
What would be the result of 3+2+”7″
</commit_message>
<xml_diff>
--- a/JS Interview Questions.docx
+++ b/JS Interview Questions.docx
@@ -6101,6 +6101,61 @@
         </w:rPr>
         <w:lastRenderedPageBreak/>
         <w:t>Example: parseInt ("4F", 16);</w:t>
+      </w:r>
+    </w:p>
+    <w:p>
+      <w:pPr>
+        <w:jc w:val="both"/>
+        <w:rPr>
+          <w:rFonts w:ascii="Times New Roman" w:hAnsi="Times New Roman" w:cs="Times New Roman"/>
+          <w:b/>
+          <w:bCs/>
+          <w:sz w:val="36"/>
+          <w:szCs w:val="36"/>
+          <w:lang w:val="en-US"/>
+        </w:rPr>
+      </w:pPr>
+      <w:r>
+        <w:rPr>
+          <w:rFonts w:ascii="Times New Roman" w:hAnsi="Times New Roman" w:cs="Times New Roman"/>
+          <w:b/>
+          <w:bCs/>
+          <w:sz w:val="36"/>
+          <w:szCs w:val="36"/>
+          <w:lang w:val="en-US"/>
+        </w:rPr>
+        <w:t xml:space="preserve">43) </w:t>
+      </w:r>
+      <w:r>
+        <w:rPr>
+          <w:rFonts w:ascii="Times New Roman" w:hAnsi="Times New Roman" w:cs="Times New Roman"/>
+          <w:b/>
+          <w:bCs/>
+          <w:sz w:val="36"/>
+          <w:szCs w:val="36"/>
+          <w:lang w:val="en-US"/>
+        </w:rPr>
+        <w:t>What would be the result of 3+2+”7″?</w:t>
+      </w:r>
+    </w:p>
+    <w:p>
+      <w:pPr>
+        <w:jc w:val="both"/>
+        <w:rPr>
+          <w:rFonts w:ascii="Times New Roman" w:hAnsi="Times New Roman" w:cs="Times New Roman"/>
+          <w:sz w:val="36"/>
+          <w:szCs w:val="36"/>
+          <w:lang w:val="en-US"/>
+        </w:rPr>
+      </w:pPr>
+      <w:r>
+        <w:rPr>
+          <w:rFonts w:ascii="Times New Roman" w:hAnsi="Times New Roman" w:cs="Times New Roman"/>
+          <w:sz w:val="36"/>
+          <w:szCs w:val="36"/>
+          <w:lang w:val="en-US"/>
+        </w:rPr>
+        <w:t>Since 3 and 2 are integers, they will be added numerically. And since 7 is a string, its concatenation will be done. So the result would be 57.</w:t>
       </w:r>
     </w:p>
     <w:p>

</xml_diff>

<commit_message>
What are all the types of Pop up boxes available in JavaScript
</commit_message>
<xml_diff>
--- a/JS Interview Questions.docx
+++ b/JS Interview Questions.docx
@@ -6160,6 +6160,310 @@
     </w:p>
     <w:p>
       <w:pPr>
+        <w:jc w:val="both"/>
+        <w:rPr>
+          <w:rFonts w:ascii="Times New Roman" w:hAnsi="Times New Roman" w:cs="Times New Roman"/>
+          <w:b/>
+          <w:bCs/>
+          <w:sz w:val="36"/>
+          <w:szCs w:val="36"/>
+          <w:lang w:val="en-US"/>
+        </w:rPr>
+      </w:pPr>
+      <w:r>
+        <w:rPr>
+          <w:rFonts w:ascii="Times New Roman" w:hAnsi="Times New Roman" w:cs="Times New Roman"/>
+          <w:b/>
+          <w:bCs/>
+          <w:sz w:val="36"/>
+          <w:szCs w:val="36"/>
+          <w:lang w:val="en-US"/>
+        </w:rPr>
+        <w:t xml:space="preserve">44) </w:t>
+      </w:r>
+      <w:r>
+        <w:rPr>
+          <w:rFonts w:ascii="Times New Roman" w:hAnsi="Times New Roman" w:cs="Times New Roman"/>
+          <w:b/>
+          <w:bCs/>
+          <w:sz w:val="36"/>
+          <w:szCs w:val="36"/>
+          <w:lang w:val="en-US"/>
+        </w:rPr>
+        <w:t>What are all the types of Pop up boxes available in JavaScript?</w:t>
+      </w:r>
+    </w:p>
+    <w:p>
+      <w:pPr>
+        <w:pStyle w:val="ListParagraph"/>
+        <w:numPr>
+          <w:ilvl w:val="0"/>
+          <w:numId w:val="21"/>
+        </w:numPr>
+        <w:jc w:val="both"/>
+        <w:rPr>
+          <w:rFonts w:ascii="Times New Roman" w:hAnsi="Times New Roman" w:cs="Times New Roman"/>
+          <w:sz w:val="36"/>
+          <w:szCs w:val="36"/>
+          <w:lang w:val="en-US"/>
+        </w:rPr>
+      </w:pPr>
+      <w:r>
+        <w:rPr>
+          <w:rFonts w:ascii="Times New Roman" w:hAnsi="Times New Roman" w:cs="Times New Roman"/>
+          <w:sz w:val="36"/>
+          <w:szCs w:val="36"/>
+          <w:lang w:val="en-US"/>
+        </w:rPr>
+        <w:t>Alert</w:t>
+      </w:r>
+    </w:p>
+    <w:p>
+      <w:pPr>
+        <w:pStyle w:val="ListParagraph"/>
+        <w:numPr>
+          <w:ilvl w:val="0"/>
+          <w:numId w:val="21"/>
+        </w:numPr>
+        <w:jc w:val="both"/>
+        <w:rPr>
+          <w:rFonts w:ascii="Times New Roman" w:hAnsi="Times New Roman" w:cs="Times New Roman"/>
+          <w:sz w:val="36"/>
+          <w:szCs w:val="36"/>
+          <w:lang w:val="en-US"/>
+        </w:rPr>
+      </w:pPr>
+      <w:r>
+        <w:rPr>
+          <w:rFonts w:ascii="Times New Roman" w:hAnsi="Times New Roman" w:cs="Times New Roman"/>
+          <w:sz w:val="36"/>
+          <w:szCs w:val="36"/>
+          <w:lang w:val="en-US"/>
+        </w:rPr>
+        <w:t>Confirm and</w:t>
+      </w:r>
+    </w:p>
+    <w:p>
+      <w:pPr>
+        <w:pStyle w:val="ListParagraph"/>
+        <w:numPr>
+          <w:ilvl w:val="0"/>
+          <w:numId w:val="21"/>
+        </w:numPr>
+        <w:jc w:val="both"/>
+        <w:rPr>
+          <w:rFonts w:ascii="Times New Roman" w:hAnsi="Times New Roman" w:cs="Times New Roman"/>
+          <w:sz w:val="36"/>
+          <w:szCs w:val="36"/>
+          <w:lang w:val="en-US"/>
+        </w:rPr>
+      </w:pPr>
+      <w:r>
+        <w:rPr>
+          <w:rFonts w:ascii="Times New Roman" w:hAnsi="Times New Roman" w:cs="Times New Roman"/>
+          <w:sz w:val="36"/>
+          <w:szCs w:val="36"/>
+          <w:lang w:val="en-US"/>
+        </w:rPr>
+        <w:t>Prompt</w:t>
+      </w:r>
+    </w:p>
+    <w:p>
+      <w:pPr>
+        <w:jc w:val="both"/>
+        <w:rPr>
+          <w:rFonts w:ascii="Times New Roman" w:hAnsi="Times New Roman" w:cs="Times New Roman"/>
+          <w:b/>
+          <w:bCs/>
+          <w:sz w:val="36"/>
+          <w:szCs w:val="36"/>
+          <w:lang w:val="en-US"/>
+        </w:rPr>
+      </w:pPr>
+      <w:r>
+        <w:rPr>
+          <w:rFonts w:ascii="Times New Roman" w:hAnsi="Times New Roman" w:cs="Times New Roman"/>
+          <w:b/>
+          <w:bCs/>
+          <w:sz w:val="36"/>
+          <w:szCs w:val="36"/>
+          <w:lang w:val="en-US"/>
+        </w:rPr>
+        <w:t xml:space="preserve">45) </w:t>
+      </w:r>
+      <w:r>
+        <w:rPr>
+          <w:rFonts w:ascii="Times New Roman" w:hAnsi="Times New Roman" w:cs="Times New Roman"/>
+          <w:b/>
+          <w:bCs/>
+          <w:sz w:val="36"/>
+          <w:szCs w:val="36"/>
+          <w:lang w:val="en-US"/>
+        </w:rPr>
+        <w:t>Difference between Async/Await and Generators</w:t>
+      </w:r>
+      <w:r>
+        <w:rPr>
+          <w:rFonts w:ascii="Times New Roman" w:hAnsi="Times New Roman" w:cs="Times New Roman"/>
+          <w:b/>
+          <w:bCs/>
+          <w:sz w:val="36"/>
+          <w:szCs w:val="36"/>
+          <w:lang w:val="en-US"/>
+        </w:rPr>
+        <w:t>.</w:t>
+      </w:r>
+    </w:p>
+    <w:p>
+      <w:pPr>
+        <w:jc w:val="both"/>
+        <w:rPr>
+          <w:rFonts w:ascii="Times New Roman" w:hAnsi="Times New Roman" w:cs="Times New Roman"/>
+          <w:b/>
+          <w:bCs/>
+          <w:sz w:val="36"/>
+          <w:szCs w:val="36"/>
+          <w:lang w:val="en-US"/>
+        </w:rPr>
+      </w:pPr>
+      <w:r>
+        <w:rPr>
+          <w:rFonts w:ascii="Times New Roman" w:hAnsi="Times New Roman" w:cs="Times New Roman"/>
+          <w:b/>
+          <w:bCs/>
+          <w:sz w:val="36"/>
+          <w:szCs w:val="36"/>
+          <w:lang w:val="en-US"/>
+        </w:rPr>
+        <w:t>Async/Await</w:t>
+      </w:r>
+    </w:p>
+    <w:p>
+      <w:pPr>
+        <w:pStyle w:val="ListParagraph"/>
+        <w:numPr>
+          <w:ilvl w:val="0"/>
+          <w:numId w:val="22"/>
+        </w:numPr>
+        <w:jc w:val="both"/>
+        <w:rPr>
+          <w:rFonts w:ascii="Times New Roman" w:hAnsi="Times New Roman" w:cs="Times New Roman"/>
+          <w:sz w:val="36"/>
+          <w:szCs w:val="36"/>
+          <w:lang w:val="en-US"/>
+        </w:rPr>
+      </w:pPr>
+      <w:r>
+        <w:rPr>
+          <w:rFonts w:ascii="Times New Roman" w:hAnsi="Times New Roman" w:cs="Times New Roman"/>
+          <w:sz w:val="36"/>
+          <w:szCs w:val="36"/>
+          <w:lang w:val="en-US"/>
+        </w:rPr>
+        <w:t>Async-await functions are executed sequentially one after another in an easier way.</w:t>
+      </w:r>
+    </w:p>
+    <w:p>
+      <w:pPr>
+        <w:pStyle w:val="ListParagraph"/>
+        <w:numPr>
+          <w:ilvl w:val="0"/>
+          <w:numId w:val="22"/>
+        </w:numPr>
+        <w:jc w:val="both"/>
+        <w:rPr>
+          <w:rFonts w:ascii="Times New Roman" w:hAnsi="Times New Roman" w:cs="Times New Roman"/>
+          <w:sz w:val="36"/>
+          <w:szCs w:val="36"/>
+          <w:lang w:val="en-US"/>
+        </w:rPr>
+      </w:pPr>
+      <w:r>
+        <w:rPr>
+          <w:rFonts w:ascii="Times New Roman" w:hAnsi="Times New Roman" w:cs="Times New Roman"/>
+          <w:sz w:val="36"/>
+          <w:szCs w:val="36"/>
+          <w:lang w:val="en-US"/>
+        </w:rPr>
+        <w:t>Async/Await function might throw an error when the value is returned.</w:t>
+      </w:r>
+    </w:p>
+    <w:p>
+      <w:pPr>
+        <w:jc w:val="both"/>
+        <w:rPr>
+          <w:rFonts w:ascii="Times New Roman" w:hAnsi="Times New Roman" w:cs="Times New Roman"/>
+          <w:b/>
+          <w:bCs/>
+          <w:sz w:val="36"/>
+          <w:szCs w:val="36"/>
+          <w:lang w:val="en-US"/>
+        </w:rPr>
+      </w:pPr>
+      <w:r>
+        <w:rPr>
+          <w:rFonts w:ascii="Times New Roman" w:hAnsi="Times New Roman" w:cs="Times New Roman"/>
+          <w:b/>
+          <w:bCs/>
+          <w:sz w:val="36"/>
+          <w:szCs w:val="36"/>
+          <w:lang w:val="en-US"/>
+        </w:rPr>
+        <w:t>Generators</w:t>
+      </w:r>
+    </w:p>
+    <w:p>
+      <w:pPr>
+        <w:pStyle w:val="ListParagraph"/>
+        <w:numPr>
+          <w:ilvl w:val="0"/>
+          <w:numId w:val="23"/>
+        </w:numPr>
+        <w:jc w:val="both"/>
+        <w:rPr>
+          <w:rFonts w:ascii="Times New Roman" w:hAnsi="Times New Roman" w:cs="Times New Roman"/>
+          <w:sz w:val="36"/>
+          <w:szCs w:val="36"/>
+          <w:lang w:val="en-US"/>
+        </w:rPr>
+      </w:pPr>
+      <w:r>
+        <w:rPr>
+          <w:rFonts w:ascii="Times New Roman" w:hAnsi="Times New Roman" w:cs="Times New Roman"/>
+          <w:sz w:val="36"/>
+          <w:szCs w:val="36"/>
+          <w:lang w:val="en-US"/>
+        </w:rPr>
+        <w:t xml:space="preserve">Generator functions are executed with one output at a time by the generator’s yield by yield. </w:t>
+      </w:r>
+    </w:p>
+    <w:p>
+      <w:pPr>
+        <w:pStyle w:val="ListParagraph"/>
+        <w:numPr>
+          <w:ilvl w:val="0"/>
+          <w:numId w:val="23"/>
+        </w:numPr>
+        <w:jc w:val="both"/>
+        <w:rPr>
+          <w:rFonts w:ascii="Times New Roman" w:hAnsi="Times New Roman" w:cs="Times New Roman"/>
+          <w:sz w:val="36"/>
+          <w:szCs w:val="36"/>
+          <w:lang w:val="en-US"/>
+        </w:rPr>
+      </w:pPr>
+      <w:r>
+        <w:rPr>
+          <w:rFonts w:ascii="Times New Roman" w:hAnsi="Times New Roman" w:cs="Times New Roman"/>
+          <w:sz w:val="36"/>
+          <w:szCs w:val="36"/>
+          <w:lang w:val="en-US"/>
+        </w:rPr>
+        <w:t>The ‘value: X, done: Boolean’ is the output result of the Generator function.</w:t>
+      </w:r>
+    </w:p>
+    <w:p>
+      <w:pPr>
         <w:spacing w:after="0"/>
         <w:rPr>
           <w:rFonts w:ascii="Times New Roman" w:hAnsi="Times New Roman" w:cs="Times New Roman"/>
@@ -6656,7 +6960,7 @@
   <w:abstractNum w:abstractNumId="4" w15:restartNumberingAfterBreak="0">
     <w:nsid w:val="161B4930"/>
     <w:multiLevelType w:val="hybridMultilevel"/>
-    <w:tmpl w:val="81D8C42A"/>
+    <w:tmpl w:val="6530386C"/>
     <w:lvl w:ilvl="0" w:tplc="40090001">
       <w:start w:val="1"/>
       <w:numFmt w:val="bullet"/>
@@ -7120,6 +7424,119 @@
     </w:lvl>
   </w:abstractNum>
   <w:abstractNum w:abstractNumId="9" w15:restartNumberingAfterBreak="0">
+    <w:nsid w:val="2F952E57"/>
+    <w:multiLevelType w:val="hybridMultilevel"/>
+    <w:tmpl w:val="125804A2"/>
+    <w:lvl w:ilvl="0" w:tplc="40090001">
+      <w:start w:val="1"/>
+      <w:numFmt w:val="bullet"/>
+      <w:lvlText w:val=""/>
+      <w:lvlJc w:val="left"/>
+      <w:pPr>
+        <w:ind w:left="720" w:hanging="360"/>
+      </w:pPr>
+      <w:rPr>
+        <w:rFonts w:ascii="Symbol" w:hAnsi="Symbol" w:hint="default"/>
+      </w:rPr>
+    </w:lvl>
+    <w:lvl w:ilvl="1" w:tplc="40090003" w:tentative="1">
+      <w:start w:val="1"/>
+      <w:numFmt w:val="bullet"/>
+      <w:lvlText w:val="o"/>
+      <w:lvlJc w:val="left"/>
+      <w:pPr>
+        <w:ind w:left="1440" w:hanging="360"/>
+      </w:pPr>
+      <w:rPr>
+        <w:rFonts w:ascii="Courier New" w:hAnsi="Courier New" w:cs="Courier New" w:hint="default"/>
+      </w:rPr>
+    </w:lvl>
+    <w:lvl w:ilvl="2" w:tplc="40090005" w:tentative="1">
+      <w:start w:val="1"/>
+      <w:numFmt w:val="bullet"/>
+      <w:lvlText w:val=""/>
+      <w:lvlJc w:val="left"/>
+      <w:pPr>
+        <w:ind w:left="2160" w:hanging="360"/>
+      </w:pPr>
+      <w:rPr>
+        <w:rFonts w:ascii="Wingdings" w:hAnsi="Wingdings" w:hint="default"/>
+      </w:rPr>
+    </w:lvl>
+    <w:lvl w:ilvl="3" w:tplc="40090001" w:tentative="1">
+      <w:start w:val="1"/>
+      <w:numFmt w:val="bullet"/>
+      <w:lvlText w:val=""/>
+      <w:lvlJc w:val="left"/>
+      <w:pPr>
+        <w:ind w:left="2880" w:hanging="360"/>
+      </w:pPr>
+      <w:rPr>
+        <w:rFonts w:ascii="Symbol" w:hAnsi="Symbol" w:hint="default"/>
+      </w:rPr>
+    </w:lvl>
+    <w:lvl w:ilvl="4" w:tplc="40090003" w:tentative="1">
+      <w:start w:val="1"/>
+      <w:numFmt w:val="bullet"/>
+      <w:lvlText w:val="o"/>
+      <w:lvlJc w:val="left"/>
+      <w:pPr>
+        <w:ind w:left="3600" w:hanging="360"/>
+      </w:pPr>
+      <w:rPr>
+        <w:rFonts w:ascii="Courier New" w:hAnsi="Courier New" w:cs="Courier New" w:hint="default"/>
+      </w:rPr>
+    </w:lvl>
+    <w:lvl w:ilvl="5" w:tplc="40090005" w:tentative="1">
+      <w:start w:val="1"/>
+      <w:numFmt w:val="bullet"/>
+      <w:lvlText w:val=""/>
+      <w:lvlJc w:val="left"/>
+      <w:pPr>
+        <w:ind w:left="4320" w:hanging="360"/>
+      </w:pPr>
+      <w:rPr>
+        <w:rFonts w:ascii="Wingdings" w:hAnsi="Wingdings" w:hint="default"/>
+      </w:rPr>
+    </w:lvl>
+    <w:lvl w:ilvl="6" w:tplc="40090001" w:tentative="1">
+      <w:start w:val="1"/>
+      <w:numFmt w:val="bullet"/>
+      <w:lvlText w:val=""/>
+      <w:lvlJc w:val="left"/>
+      <w:pPr>
+        <w:ind w:left="5040" w:hanging="360"/>
+      </w:pPr>
+      <w:rPr>
+        <w:rFonts w:ascii="Symbol" w:hAnsi="Symbol" w:hint="default"/>
+      </w:rPr>
+    </w:lvl>
+    <w:lvl w:ilvl="7" w:tplc="40090003" w:tentative="1">
+      <w:start w:val="1"/>
+      <w:numFmt w:val="bullet"/>
+      <w:lvlText w:val="o"/>
+      <w:lvlJc w:val="left"/>
+      <w:pPr>
+        <w:ind w:left="5760" w:hanging="360"/>
+      </w:pPr>
+      <w:rPr>
+        <w:rFonts w:ascii="Courier New" w:hAnsi="Courier New" w:cs="Courier New" w:hint="default"/>
+      </w:rPr>
+    </w:lvl>
+    <w:lvl w:ilvl="8" w:tplc="40090005" w:tentative="1">
+      <w:start w:val="1"/>
+      <w:numFmt w:val="bullet"/>
+      <w:lvlText w:val=""/>
+      <w:lvlJc w:val="left"/>
+      <w:pPr>
+        <w:ind w:left="6480" w:hanging="360"/>
+      </w:pPr>
+      <w:rPr>
+        <w:rFonts w:ascii="Wingdings" w:hAnsi="Wingdings" w:hint="default"/>
+      </w:rPr>
+    </w:lvl>
+  </w:abstractNum>
+  <w:abstractNum w:abstractNumId="10" w15:restartNumberingAfterBreak="0">
     <w:nsid w:val="3783592F"/>
     <w:multiLevelType w:val="hybridMultilevel"/>
     <w:tmpl w:val="5E9C147E"/>
@@ -7232,7 +7649,7 @@
       </w:rPr>
     </w:lvl>
   </w:abstractNum>
-  <w:abstractNum w:abstractNumId="10" w15:restartNumberingAfterBreak="0">
+  <w:abstractNum w:abstractNumId="11" w15:restartNumberingAfterBreak="0">
     <w:nsid w:val="417437A8"/>
     <w:multiLevelType w:val="hybridMultilevel"/>
     <w:tmpl w:val="E89674DE"/>
@@ -7321,7 +7738,7 @@
       </w:pPr>
     </w:lvl>
   </w:abstractNum>
-  <w:abstractNum w:abstractNumId="11" w15:restartNumberingAfterBreak="0">
+  <w:abstractNum w:abstractNumId="12" w15:restartNumberingAfterBreak="0">
     <w:nsid w:val="47FB3219"/>
     <w:multiLevelType w:val="hybridMultilevel"/>
     <w:tmpl w:val="0C765510"/>
@@ -7410,7 +7827,7 @@
       </w:pPr>
     </w:lvl>
   </w:abstractNum>
-  <w:abstractNum w:abstractNumId="12" w15:restartNumberingAfterBreak="0">
+  <w:abstractNum w:abstractNumId="13" w15:restartNumberingAfterBreak="0">
     <w:nsid w:val="4B511CA6"/>
     <w:multiLevelType w:val="hybridMultilevel"/>
     <w:tmpl w:val="AF7EE6E2"/>
@@ -7499,7 +7916,7 @@
       </w:pPr>
     </w:lvl>
   </w:abstractNum>
-  <w:abstractNum w:abstractNumId="13" w15:restartNumberingAfterBreak="0">
+  <w:abstractNum w:abstractNumId="14" w15:restartNumberingAfterBreak="0">
     <w:nsid w:val="4BB34C73"/>
     <w:multiLevelType w:val="hybridMultilevel"/>
     <w:tmpl w:val="39B67E34"/>
@@ -7612,7 +8029,7 @@
       </w:rPr>
     </w:lvl>
   </w:abstractNum>
-  <w:abstractNum w:abstractNumId="14" w15:restartNumberingAfterBreak="0">
+  <w:abstractNum w:abstractNumId="15" w15:restartNumberingAfterBreak="0">
     <w:nsid w:val="4C7F5745"/>
     <w:multiLevelType w:val="hybridMultilevel"/>
     <w:tmpl w:val="98D48020"/>
@@ -7725,7 +8142,7 @@
       </w:rPr>
     </w:lvl>
   </w:abstractNum>
-  <w:abstractNum w:abstractNumId="15" w15:restartNumberingAfterBreak="0">
+  <w:abstractNum w:abstractNumId="16" w15:restartNumberingAfterBreak="0">
     <w:nsid w:val="50F5137F"/>
     <w:multiLevelType w:val="hybridMultilevel"/>
     <w:tmpl w:val="3D60100E"/>
@@ -7838,7 +8255,7 @@
       </w:rPr>
     </w:lvl>
   </w:abstractNum>
-  <w:abstractNum w:abstractNumId="16" w15:restartNumberingAfterBreak="0">
+  <w:abstractNum w:abstractNumId="17" w15:restartNumberingAfterBreak="0">
     <w:nsid w:val="54E23741"/>
     <w:multiLevelType w:val="hybridMultilevel"/>
     <w:tmpl w:val="07E41AD2"/>
@@ -7951,7 +8368,7 @@
       </w:rPr>
     </w:lvl>
   </w:abstractNum>
-  <w:abstractNum w:abstractNumId="17" w15:restartNumberingAfterBreak="0">
+  <w:abstractNum w:abstractNumId="18" w15:restartNumberingAfterBreak="0">
     <w:nsid w:val="59223D81"/>
     <w:multiLevelType w:val="hybridMultilevel"/>
     <w:tmpl w:val="35349AF0"/>
@@ -8040,7 +8457,7 @@
       </w:pPr>
     </w:lvl>
   </w:abstractNum>
-  <w:abstractNum w:abstractNumId="18" w15:restartNumberingAfterBreak="0">
+  <w:abstractNum w:abstractNumId="19" w15:restartNumberingAfterBreak="0">
     <w:nsid w:val="5BCC6DAE"/>
     <w:multiLevelType w:val="hybridMultilevel"/>
     <w:tmpl w:val="5072A510"/>
@@ -8129,7 +8546,120 @@
       </w:pPr>
     </w:lvl>
   </w:abstractNum>
-  <w:abstractNum w:abstractNumId="19" w15:restartNumberingAfterBreak="0">
+  <w:abstractNum w:abstractNumId="20" w15:restartNumberingAfterBreak="0">
+    <w:nsid w:val="67B01D53"/>
+    <w:multiLevelType w:val="hybridMultilevel"/>
+    <w:tmpl w:val="58B0BA4E"/>
+    <w:lvl w:ilvl="0" w:tplc="40090001">
+      <w:start w:val="1"/>
+      <w:numFmt w:val="bullet"/>
+      <w:lvlText w:val=""/>
+      <w:lvlJc w:val="left"/>
+      <w:pPr>
+        <w:ind w:left="720" w:hanging="360"/>
+      </w:pPr>
+      <w:rPr>
+        <w:rFonts w:ascii="Symbol" w:hAnsi="Symbol" w:hint="default"/>
+      </w:rPr>
+    </w:lvl>
+    <w:lvl w:ilvl="1" w:tplc="40090003" w:tentative="1">
+      <w:start w:val="1"/>
+      <w:numFmt w:val="bullet"/>
+      <w:lvlText w:val="o"/>
+      <w:lvlJc w:val="left"/>
+      <w:pPr>
+        <w:ind w:left="1440" w:hanging="360"/>
+      </w:pPr>
+      <w:rPr>
+        <w:rFonts w:ascii="Courier New" w:hAnsi="Courier New" w:cs="Courier New" w:hint="default"/>
+      </w:rPr>
+    </w:lvl>
+    <w:lvl w:ilvl="2" w:tplc="40090005" w:tentative="1">
+      <w:start w:val="1"/>
+      <w:numFmt w:val="bullet"/>
+      <w:lvlText w:val=""/>
+      <w:lvlJc w:val="left"/>
+      <w:pPr>
+        <w:ind w:left="2160" w:hanging="360"/>
+      </w:pPr>
+      <w:rPr>
+        <w:rFonts w:ascii="Wingdings" w:hAnsi="Wingdings" w:hint="default"/>
+      </w:rPr>
+    </w:lvl>
+    <w:lvl w:ilvl="3" w:tplc="40090001" w:tentative="1">
+      <w:start w:val="1"/>
+      <w:numFmt w:val="bullet"/>
+      <w:lvlText w:val=""/>
+      <w:lvlJc w:val="left"/>
+      <w:pPr>
+        <w:ind w:left="2880" w:hanging="360"/>
+      </w:pPr>
+      <w:rPr>
+        <w:rFonts w:ascii="Symbol" w:hAnsi="Symbol" w:hint="default"/>
+      </w:rPr>
+    </w:lvl>
+    <w:lvl w:ilvl="4" w:tplc="40090003" w:tentative="1">
+      <w:start w:val="1"/>
+      <w:numFmt w:val="bullet"/>
+      <w:lvlText w:val="o"/>
+      <w:lvlJc w:val="left"/>
+      <w:pPr>
+        <w:ind w:left="3600" w:hanging="360"/>
+      </w:pPr>
+      <w:rPr>
+        <w:rFonts w:ascii="Courier New" w:hAnsi="Courier New" w:cs="Courier New" w:hint="default"/>
+      </w:rPr>
+    </w:lvl>
+    <w:lvl w:ilvl="5" w:tplc="40090005" w:tentative="1">
+      <w:start w:val="1"/>
+      <w:numFmt w:val="bullet"/>
+      <w:lvlText w:val=""/>
+      <w:lvlJc w:val="left"/>
+      <w:pPr>
+        <w:ind w:left="4320" w:hanging="360"/>
+      </w:pPr>
+      <w:rPr>
+        <w:rFonts w:ascii="Wingdings" w:hAnsi="Wingdings" w:hint="default"/>
+      </w:rPr>
+    </w:lvl>
+    <w:lvl w:ilvl="6" w:tplc="40090001" w:tentative="1">
+      <w:start w:val="1"/>
+      <w:numFmt w:val="bullet"/>
+      <w:lvlText w:val=""/>
+      <w:lvlJc w:val="left"/>
+      <w:pPr>
+        <w:ind w:left="5040" w:hanging="360"/>
+      </w:pPr>
+      <w:rPr>
+        <w:rFonts w:ascii="Symbol" w:hAnsi="Symbol" w:hint="default"/>
+      </w:rPr>
+    </w:lvl>
+    <w:lvl w:ilvl="7" w:tplc="40090003" w:tentative="1">
+      <w:start w:val="1"/>
+      <w:numFmt w:val="bullet"/>
+      <w:lvlText w:val="o"/>
+      <w:lvlJc w:val="left"/>
+      <w:pPr>
+        <w:ind w:left="5760" w:hanging="360"/>
+      </w:pPr>
+      <w:rPr>
+        <w:rFonts w:ascii="Courier New" w:hAnsi="Courier New" w:cs="Courier New" w:hint="default"/>
+      </w:rPr>
+    </w:lvl>
+    <w:lvl w:ilvl="8" w:tplc="40090005" w:tentative="1">
+      <w:start w:val="1"/>
+      <w:numFmt w:val="bullet"/>
+      <w:lvlText w:val=""/>
+      <w:lvlJc w:val="left"/>
+      <w:pPr>
+        <w:ind w:left="6480" w:hanging="360"/>
+      </w:pPr>
+      <w:rPr>
+        <w:rFonts w:ascii="Wingdings" w:hAnsi="Wingdings" w:hint="default"/>
+      </w:rPr>
+    </w:lvl>
+  </w:abstractNum>
+  <w:abstractNum w:abstractNumId="21" w15:restartNumberingAfterBreak="0">
     <w:nsid w:val="6D9B1E46"/>
     <w:multiLevelType w:val="hybridMultilevel"/>
     <w:tmpl w:val="1590AE9A"/>
@@ -8242,7 +8772,7 @@
       </w:rPr>
     </w:lvl>
   </w:abstractNum>
-  <w:abstractNum w:abstractNumId="20" w15:restartNumberingAfterBreak="0">
+  <w:abstractNum w:abstractNumId="22" w15:restartNumberingAfterBreak="0">
     <w:nsid w:val="72CA0B2E"/>
     <w:multiLevelType w:val="hybridMultilevel"/>
     <w:tmpl w:val="3530D7A0"/>
@@ -8356,7 +8886,7 @@
     </w:lvl>
   </w:abstractNum>
   <w:num w:numId="1" w16cid:durableId="1045520499">
-    <w:abstractNumId w:val="10"/>
+    <w:abstractNumId w:val="11"/>
   </w:num>
   <w:num w:numId="2" w16cid:durableId="102846174">
     <w:abstractNumId w:val="7"/>
@@ -8368,10 +8898,10 @@
     <w:abstractNumId w:val="6"/>
   </w:num>
   <w:num w:numId="5" w16cid:durableId="352000161">
-    <w:abstractNumId w:val="11"/>
+    <w:abstractNumId w:val="12"/>
   </w:num>
   <w:num w:numId="6" w16cid:durableId="834609192">
-    <w:abstractNumId w:val="12"/>
+    <w:abstractNumId w:val="13"/>
   </w:num>
   <w:num w:numId="7" w16cid:durableId="2098668799">
     <w:abstractNumId w:val="0"/>
@@ -8383,40 +8913,46 @@
     <w:abstractNumId w:val="3"/>
   </w:num>
   <w:num w:numId="10" w16cid:durableId="1092512743">
-    <w:abstractNumId w:val="13"/>
+    <w:abstractNumId w:val="14"/>
   </w:num>
   <w:num w:numId="11" w16cid:durableId="559167632">
-    <w:abstractNumId w:val="9"/>
+    <w:abstractNumId w:val="10"/>
   </w:num>
   <w:num w:numId="12" w16cid:durableId="1572543953">
     <w:abstractNumId w:val="5"/>
   </w:num>
   <w:num w:numId="13" w16cid:durableId="2099523814">
+    <w:abstractNumId w:val="19"/>
+  </w:num>
+  <w:num w:numId="14" w16cid:durableId="1273317514">
     <w:abstractNumId w:val="18"/>
   </w:num>
-  <w:num w:numId="14" w16cid:durableId="1273317514">
-    <w:abstractNumId w:val="17"/>
-  </w:num>
   <w:num w:numId="15" w16cid:durableId="1092164472">
-    <w:abstractNumId w:val="20"/>
+    <w:abstractNumId w:val="22"/>
   </w:num>
   <w:num w:numId="16" w16cid:durableId="2013099261">
-    <w:abstractNumId w:val="14"/>
+    <w:abstractNumId w:val="15"/>
   </w:num>
   <w:num w:numId="17" w16cid:durableId="1909149479">
-    <w:abstractNumId w:val="16"/>
+    <w:abstractNumId w:val="17"/>
   </w:num>
   <w:num w:numId="18" w16cid:durableId="1039941065">
     <w:abstractNumId w:val="2"/>
   </w:num>
   <w:num w:numId="19" w16cid:durableId="1288395029">
-    <w:abstractNumId w:val="15"/>
+    <w:abstractNumId w:val="16"/>
   </w:num>
   <w:num w:numId="20" w16cid:durableId="1102382299">
-    <w:abstractNumId w:val="19"/>
+    <w:abstractNumId w:val="21"/>
   </w:num>
   <w:num w:numId="21" w16cid:durableId="2040004677">
     <w:abstractNumId w:val="4"/>
+  </w:num>
+  <w:num w:numId="22" w16cid:durableId="811337650">
+    <w:abstractNumId w:val="20"/>
+  </w:num>
+  <w:num w:numId="23" w16cid:durableId="2114738186">
+    <w:abstractNumId w:val="9"/>
   </w:num>
 </w:numbering>
 </file>

</xml_diff>

<commit_message>
Difference between Async/Await and Generators
</commit_message>
<xml_diff>
--- a/JS Interview Questions.docx
+++ b/JS Interview Questions.docx
@@ -6313,6 +6313,19 @@
         </w:rPr>
         <w:t>.</w:t>
       </w:r>
+    </w:p>
+    <w:p>
+      <w:pPr>
+        <w:jc w:val="both"/>
+        <w:rPr>
+          <w:rFonts w:ascii="Times New Roman" w:hAnsi="Times New Roman" w:cs="Times New Roman"/>
+          <w:b/>
+          <w:bCs/>
+          <w:sz w:val="36"/>
+          <w:szCs w:val="36"/>
+          <w:lang w:val="en-US"/>
+        </w:rPr>
+      </w:pPr>
     </w:p>
     <w:p>
       <w:pPr>

</xml_diff>

<commit_message>
the difference between an alert box and a confirmation box
</commit_message>
<xml_diff>
--- a/JS Interview Questions.docx
+++ b/JS Interview Questions.docx
@@ -6326,19 +6326,6 @@
           <w:lang w:val="en-US"/>
         </w:rPr>
       </w:pPr>
-    </w:p>
-    <w:p>
-      <w:pPr>
-        <w:jc w:val="both"/>
-        <w:rPr>
-          <w:rFonts w:ascii="Times New Roman" w:hAnsi="Times New Roman" w:cs="Times New Roman"/>
-          <w:b/>
-          <w:bCs/>
-          <w:sz w:val="36"/>
-          <w:szCs w:val="36"/>
-          <w:lang w:val="en-US"/>
-        </w:rPr>
-      </w:pPr>
       <w:r>
         <w:rPr>
           <w:rFonts w:ascii="Times New Roman" w:hAnsi="Times New Roman" w:cs="Times New Roman"/>
@@ -6473,6 +6460,81 @@
           <w:lang w:val="en-US"/>
         </w:rPr>
         <w:t>The ‘value: X, done: Boolean’ is the output result of the Generator function.</w:t>
+      </w:r>
+    </w:p>
+    <w:p>
+      <w:pPr>
+        <w:jc w:val="both"/>
+        <w:rPr>
+          <w:rFonts w:ascii="Times New Roman" w:hAnsi="Times New Roman" w:cs="Times New Roman"/>
+          <w:b/>
+          <w:bCs/>
+          <w:sz w:val="36"/>
+          <w:szCs w:val="36"/>
+          <w:lang w:val="en-US"/>
+        </w:rPr>
+      </w:pPr>
+      <w:r>
+        <w:rPr>
+          <w:rFonts w:ascii="Times New Roman" w:hAnsi="Times New Roman" w:cs="Times New Roman"/>
+          <w:b/>
+          <w:bCs/>
+          <w:sz w:val="36"/>
+          <w:szCs w:val="36"/>
+          <w:lang w:val="en-US"/>
+        </w:rPr>
+        <w:t xml:space="preserve">46) </w:t>
+      </w:r>
+      <w:r>
+        <w:rPr>
+          <w:rFonts w:ascii="Times New Roman" w:hAnsi="Times New Roman" w:cs="Times New Roman"/>
+          <w:b/>
+          <w:bCs/>
+          <w:sz w:val="36"/>
+          <w:szCs w:val="36"/>
+          <w:lang w:val="en-US"/>
+        </w:rPr>
+        <w:t>What is the difference between an alert box and a confirmation box?</w:t>
+      </w:r>
+    </w:p>
+    <w:p>
+      <w:pPr>
+        <w:jc w:val="both"/>
+        <w:rPr>
+          <w:rFonts w:ascii="Times New Roman" w:hAnsi="Times New Roman" w:cs="Times New Roman"/>
+          <w:sz w:val="36"/>
+          <w:szCs w:val="36"/>
+          <w:lang w:val="en-US"/>
+        </w:rPr>
+      </w:pPr>
+      <w:r>
+        <w:rPr>
+          <w:rFonts w:ascii="Times New Roman" w:hAnsi="Times New Roman" w:cs="Times New Roman"/>
+          <w:sz w:val="36"/>
+          <w:szCs w:val="36"/>
+          <w:lang w:val="en-US"/>
+        </w:rPr>
+        <w:t>An alert box displays only one button, which is the OK button.</w:t>
+      </w:r>
+    </w:p>
+    <w:p>
+      <w:pPr>
+        <w:jc w:val="both"/>
+        <w:rPr>
+          <w:rFonts w:ascii="Times New Roman" w:hAnsi="Times New Roman" w:cs="Times New Roman"/>
+          <w:sz w:val="36"/>
+          <w:szCs w:val="36"/>
+          <w:lang w:val="en-US"/>
+        </w:rPr>
+      </w:pPr>
+      <w:r>
+        <w:rPr>
+          <w:rFonts w:ascii="Times New Roman" w:hAnsi="Times New Roman" w:cs="Times New Roman"/>
+          <w:sz w:val="36"/>
+          <w:szCs w:val="36"/>
+          <w:lang w:val="en-US"/>
+        </w:rPr>
+        <w:t>But a Confirmation box displays two buttons, namely OK and cancel.</w:t>
       </w:r>
     </w:p>
     <w:p>

</xml_diff>

<commit_message>
What are escape characters
</commit_message>
<xml_diff>
--- a/JS Interview Questions.docx
+++ b/JS Interview Questions.docx
@@ -6464,6 +6464,7 @@
     </w:p>
     <w:p>
       <w:pPr>
+        <w:spacing w:after="0"/>
         <w:jc w:val="both"/>
         <w:rPr>
           <w:rFonts w:ascii="Times New Roman" w:hAnsi="Times New Roman" w:cs="Times New Roman"/>
@@ -6499,6 +6500,7 @@
     </w:p>
     <w:p>
       <w:pPr>
+        <w:spacing w:after="0"/>
         <w:jc w:val="both"/>
         <w:rPr>
           <w:rFonts w:ascii="Times New Roman" w:hAnsi="Times New Roman" w:cs="Times New Roman"/>
@@ -6519,6 +6521,7 @@
     </w:p>
     <w:p>
       <w:pPr>
+        <w:spacing w:after="0"/>
         <w:jc w:val="both"/>
         <w:rPr>
           <w:rFonts w:ascii="Times New Roman" w:hAnsi="Times New Roman" w:cs="Times New Roman"/>
@@ -6536,6 +6539,50 @@
         </w:rPr>
         <w:t>But a Confirmation box displays two buttons, namely OK and cancel.</w:t>
       </w:r>
+      <w:r>
+        <w:rPr>
+          <w:rFonts w:ascii="Times New Roman" w:hAnsi="Times New Roman" w:cs="Times New Roman"/>
+          <w:sz w:val="36"/>
+          <w:szCs w:val="36"/>
+          <w:lang w:val="en-US"/>
+        </w:rPr>
+        <w:t xml:space="preserve">                                                                                                                                                                                                                                                                                                                                                                                                                                                              </w:t>
+      </w:r>
+    </w:p>
+    <w:p>
+      <w:pPr>
+        <w:spacing w:before="240" w:after="0"/>
+        <w:rPr>
+          <w:rFonts w:ascii="Times New Roman" w:hAnsi="Times New Roman" w:cs="Times New Roman"/>
+          <w:b/>
+          <w:bCs/>
+          <w:sz w:val="36"/>
+          <w:szCs w:val="36"/>
+          <w:lang w:val="en-US"/>
+        </w:rPr>
+      </w:pPr>
+      <w:r>
+        <w:rPr>
+          <w:rFonts w:ascii="Times New Roman" w:hAnsi="Times New Roman" w:cs="Times New Roman"/>
+          <w:b/>
+          <w:bCs/>
+          <w:sz w:val="36"/>
+          <w:szCs w:val="36"/>
+          <w:lang w:val="en-US"/>
+        </w:rPr>
+        <w:t xml:space="preserve">47) </w:t>
+      </w:r>
+      <w:r>
+        <w:rPr>
+          <w:rFonts w:ascii="Times New Roman" w:hAnsi="Times New Roman" w:cs="Times New Roman"/>
+          <w:b/>
+          <w:bCs/>
+          <w:sz w:val="36"/>
+          <w:szCs w:val="36"/>
+          <w:lang w:val="en-US"/>
+        </w:rPr>
+        <w:t>What are escape characters?</w:t>
+      </w:r>
     </w:p>
     <w:p>
       <w:pPr>
@@ -6554,32 +6601,68 @@
           <w:szCs w:val="36"/>
           <w:lang w:val="en-US"/>
         </w:rPr>
-        <w:t xml:space="preserve">                                                                                                                                                                                                                                                                                                                                                                                                                                                                   </w:t>
-      </w:r>
-    </w:p>
-    <w:p>
-      <w:pPr>
-        <w:pStyle w:val="ListParagraph"/>
-        <w:ind w:left="-207" w:right="-755"/>
-        <w:rPr>
-          <w:rFonts w:ascii="Times New Roman" w:hAnsi="Times New Roman" w:cs="Times New Roman"/>
-          <w:sz w:val="36"/>
-          <w:szCs w:val="36"/>
-          <w:lang w:val="en-US"/>
-        </w:rPr>
-      </w:pPr>
-    </w:p>
-    <w:p>
-      <w:pPr>
-        <w:pStyle w:val="ListParagraph"/>
-        <w:ind w:left="-207" w:right="-24"/>
-        <w:rPr>
-          <w:rFonts w:ascii="Times New Roman" w:hAnsi="Times New Roman" w:cs="Times New Roman"/>
-          <w:sz w:val="36"/>
-          <w:szCs w:val="36"/>
-          <w:lang w:val="en-US"/>
-        </w:rPr>
-      </w:pPr>
+        <w:t>Escape characters (Backslash) is used when working with special characters like single quotes, double quotes, apostrophes, and ampersands. Place backslash before the characters to make it display.</w:t>
+      </w:r>
+    </w:p>
+    <w:p>
+      <w:pPr>
+        <w:spacing w:after="0"/>
+        <w:rPr>
+          <w:rFonts w:ascii="Times New Roman" w:hAnsi="Times New Roman" w:cs="Times New Roman"/>
+          <w:sz w:val="36"/>
+          <w:szCs w:val="36"/>
+          <w:lang w:val="en-US"/>
+        </w:rPr>
+      </w:pPr>
+      <w:r>
+        <w:rPr>
+          <w:rFonts w:ascii="Times New Roman" w:hAnsi="Times New Roman" w:cs="Times New Roman"/>
+          <w:sz w:val="36"/>
+          <w:szCs w:val="36"/>
+          <w:lang w:val="en-US"/>
+        </w:rPr>
+        <w:t>Example:</w:t>
+      </w:r>
+    </w:p>
+    <w:p>
+      <w:pPr>
+        <w:spacing w:after="0"/>
+        <w:rPr>
+          <w:rFonts w:ascii="Times New Roman" w:hAnsi="Times New Roman" w:cs="Times New Roman"/>
+          <w:sz w:val="36"/>
+          <w:szCs w:val="36"/>
+          <w:lang w:val="en-US"/>
+        </w:rPr>
+      </w:pPr>
+      <w:r>
+        <w:rPr>
+          <w:rFonts w:ascii="Times New Roman" w:hAnsi="Times New Roman" w:cs="Times New Roman"/>
+          <w:sz w:val="36"/>
+          <w:szCs w:val="36"/>
+          <w:lang w:val="en-US"/>
+        </w:rPr>
+        <w:t>document. write "I m a "good" boy."</w:t>
+      </w:r>
+    </w:p>
+    <w:p>
+      <w:pPr>
+        <w:spacing w:after="0"/>
+        <w:rPr>
+          <w:rFonts w:ascii="Times New Roman" w:hAnsi="Times New Roman" w:cs="Times New Roman"/>
+          <w:sz w:val="36"/>
+          <w:szCs w:val="36"/>
+          <w:lang w:val="en-US"/>
+        </w:rPr>
+      </w:pPr>
+      <w:r>
+        <w:rPr>
+          <w:rFonts w:ascii="Times New Roman" w:hAnsi="Times New Roman" w:cs="Times New Roman"/>
+          <w:sz w:val="36"/>
+          <w:szCs w:val="36"/>
+          <w:lang w:val="en-US"/>
+        </w:rPr>
+        <w:t>document. write "I m a \"good\" boy."</w:t>
+      </w:r>
     </w:p>
     <w:sectPr>
       <w:headerReference w:type="default" r:id="rId9"/>

</xml_diff>

<commit_message>
What a pop()method in JavaScript is
</commit_message>
<xml_diff>
--- a/JS Interview Questions.docx
+++ b/JS Interview Questions.docx
@@ -6662,6 +6662,142 @@
           <w:lang w:val="en-US"/>
         </w:rPr>
         <w:t>document. write "I m a \"good\" boy."</w:t>
+      </w:r>
+    </w:p>
+    <w:p>
+      <w:pPr>
+        <w:spacing w:after="0"/>
+        <w:rPr>
+          <w:rFonts w:ascii="Times New Roman" w:hAnsi="Times New Roman" w:cs="Times New Roman"/>
+          <w:b/>
+          <w:bCs/>
+          <w:sz w:val="36"/>
+          <w:szCs w:val="36"/>
+          <w:lang w:val="en-US"/>
+        </w:rPr>
+      </w:pPr>
+      <w:r>
+        <w:rPr>
+          <w:rFonts w:ascii="Times New Roman" w:hAnsi="Times New Roman" w:cs="Times New Roman"/>
+          <w:b/>
+          <w:bCs/>
+          <w:sz w:val="36"/>
+          <w:szCs w:val="36"/>
+          <w:lang w:val="en-US"/>
+        </w:rPr>
+        <w:lastRenderedPageBreak/>
+        <w:t xml:space="preserve">48) </w:t>
+      </w:r>
+      <w:r>
+        <w:rPr>
+          <w:rFonts w:ascii="Times New Roman" w:hAnsi="Times New Roman" w:cs="Times New Roman"/>
+          <w:b/>
+          <w:bCs/>
+          <w:sz w:val="36"/>
+          <w:szCs w:val="36"/>
+          <w:lang w:val="en-US"/>
+        </w:rPr>
+        <w:t>What a pop()method in JavaScript is?</w:t>
+      </w:r>
+    </w:p>
+    <w:p>
+      <w:pPr>
+        <w:spacing w:after="0"/>
+        <w:rPr>
+          <w:rFonts w:ascii="Times New Roman" w:hAnsi="Times New Roman" w:cs="Times New Roman"/>
+          <w:sz w:val="36"/>
+          <w:szCs w:val="36"/>
+          <w:lang w:val="en-US"/>
+        </w:rPr>
+      </w:pPr>
+      <w:r>
+        <w:rPr>
+          <w:rFonts w:ascii="Times New Roman" w:hAnsi="Times New Roman" w:cs="Times New Roman"/>
+          <w:sz w:val="36"/>
+          <w:szCs w:val="36"/>
+          <w:lang w:val="en-US"/>
+        </w:rPr>
+        <w:t>The pop() method is similar to the shift() method, but the difference is that the Shift method works at the array’s start. The pop() method takes the last element off of the given array and returns it. The array on which it is called is then altered.</w:t>
+      </w:r>
+    </w:p>
+    <w:p>
+      <w:pPr>
+        <w:spacing w:after="0"/>
+        <w:rPr>
+          <w:rFonts w:ascii="Times New Roman" w:hAnsi="Times New Roman" w:cs="Times New Roman"/>
+          <w:sz w:val="36"/>
+          <w:szCs w:val="36"/>
+          <w:lang w:val="en-US"/>
+        </w:rPr>
+      </w:pPr>
+      <w:r>
+        <w:rPr>
+          <w:rFonts w:ascii="Times New Roman" w:hAnsi="Times New Roman" w:cs="Times New Roman"/>
+          <w:sz w:val="36"/>
+          <w:szCs w:val="36"/>
+          <w:lang w:val="en-US"/>
+        </w:rPr>
+        <w:t>Example:</w:t>
+      </w:r>
+    </w:p>
+    <w:p>
+      <w:pPr>
+        <w:spacing w:after="0"/>
+        <w:rPr>
+          <w:rFonts w:ascii="Times New Roman" w:hAnsi="Times New Roman" w:cs="Times New Roman"/>
+          <w:sz w:val="36"/>
+          <w:szCs w:val="36"/>
+          <w:lang w:val="en-US"/>
+        </w:rPr>
+      </w:pPr>
+      <w:r>
+        <w:rPr>
+          <w:rFonts w:ascii="Times New Roman" w:hAnsi="Times New Roman" w:cs="Times New Roman"/>
+          <w:sz w:val="36"/>
+          <w:szCs w:val="36"/>
+          <w:lang w:val="en-US"/>
+        </w:rPr>
+        <w:t>var cloths = ["Shirt", "Pant", "TShirt"];</w:t>
+      </w:r>
+    </w:p>
+    <w:p>
+      <w:pPr>
+        <w:spacing w:after="0"/>
+        <w:rPr>
+          <w:rFonts w:ascii="Times New Roman" w:hAnsi="Times New Roman" w:cs="Times New Roman"/>
+          <w:sz w:val="36"/>
+          <w:szCs w:val="36"/>
+          <w:lang w:val="en-US"/>
+        </w:rPr>
+      </w:pPr>
+      <w:r>
+        <w:rPr>
+          <w:rFonts w:ascii="Times New Roman" w:hAnsi="Times New Roman" w:cs="Times New Roman"/>
+          <w:sz w:val="36"/>
+          <w:szCs w:val="36"/>
+          <w:lang w:val="en-US"/>
+        </w:rPr>
+        <w:t>cloths.pop();</w:t>
+      </w:r>
+    </w:p>
+    <w:p>
+      <w:pPr>
+        <w:spacing w:after="0"/>
+        <w:rPr>
+          <w:rFonts w:ascii="Times New Roman" w:hAnsi="Times New Roman" w:cs="Times New Roman"/>
+          <w:sz w:val="36"/>
+          <w:szCs w:val="36"/>
+          <w:lang w:val="en-US"/>
+        </w:rPr>
+      </w:pPr>
+      <w:r>
+        <w:rPr>
+          <w:rFonts w:ascii="Times New Roman" w:hAnsi="Times New Roman" w:cs="Times New Roman"/>
+          <w:sz w:val="36"/>
+          <w:szCs w:val="36"/>
+          <w:lang w:val="en-US"/>
+        </w:rPr>
+        <w:t>//Now cloth becomes Shirt,Pant</w:t>
       </w:r>
     </w:p>
     <w:sectPr>

</xml_diff>

<commit_message>
What is break and continue statements
</commit_message>
<xml_diff>
--- a/JS Interview Questions.docx
+++ b/JS Interview Questions.docx
@@ -6782,6 +6782,61 @@
     </w:p>
     <w:p>
       <w:pPr>
+        <w:spacing w:before="240" w:after="0"/>
+        <w:rPr>
+          <w:rFonts w:ascii="Times New Roman" w:hAnsi="Times New Roman" w:cs="Times New Roman"/>
+          <w:sz w:val="36"/>
+          <w:szCs w:val="36"/>
+          <w:lang w:val="en-US"/>
+        </w:rPr>
+      </w:pPr>
+      <w:r>
+        <w:rPr>
+          <w:rFonts w:ascii="Times New Roman" w:hAnsi="Times New Roman" w:cs="Times New Roman"/>
+          <w:sz w:val="36"/>
+          <w:szCs w:val="36"/>
+          <w:lang w:val="en-US"/>
+        </w:rPr>
+        <w:t>//Now cloth becomes Shirt,Pant</w:t>
+      </w:r>
+    </w:p>
+    <w:p>
+      <w:pPr>
+        <w:spacing w:before="240" w:after="0"/>
+        <w:rPr>
+          <w:rFonts w:ascii="Times New Roman" w:hAnsi="Times New Roman" w:cs="Times New Roman"/>
+          <w:b/>
+          <w:bCs/>
+          <w:sz w:val="36"/>
+          <w:szCs w:val="36"/>
+          <w:lang w:val="en-US"/>
+        </w:rPr>
+      </w:pPr>
+      <w:r>
+        <w:rPr>
+          <w:rFonts w:ascii="Times New Roman" w:hAnsi="Times New Roman" w:cs="Times New Roman"/>
+          <w:b/>
+          <w:bCs/>
+          <w:sz w:val="36"/>
+          <w:szCs w:val="36"/>
+          <w:lang w:val="en-US"/>
+        </w:rPr>
+        <w:t xml:space="preserve">49) </w:t>
+      </w:r>
+      <w:r>
+        <w:rPr>
+          <w:rFonts w:ascii="Times New Roman" w:hAnsi="Times New Roman" w:cs="Times New Roman"/>
+          <w:b/>
+          <w:bCs/>
+          <w:sz w:val="36"/>
+          <w:szCs w:val="36"/>
+          <w:lang w:val="en-US"/>
+        </w:rPr>
+        <w:t>What is break and continue statements?</w:t>
+      </w:r>
+    </w:p>
+    <w:p>
+      <w:pPr>
         <w:spacing w:after="0"/>
         <w:rPr>
           <w:rFonts w:ascii="Times New Roman" w:hAnsi="Times New Roman" w:cs="Times New Roman"/>
@@ -6797,7 +6852,27 @@
           <w:szCs w:val="36"/>
           <w:lang w:val="en-US"/>
         </w:rPr>
-        <w:t>//Now cloth becomes Shirt,Pant</w:t>
+        <w:t>Break statement exits from the current loop.</w:t>
+      </w:r>
+    </w:p>
+    <w:p>
+      <w:pPr>
+        <w:spacing w:after="0"/>
+        <w:rPr>
+          <w:rFonts w:ascii="Times New Roman" w:hAnsi="Times New Roman" w:cs="Times New Roman"/>
+          <w:sz w:val="36"/>
+          <w:szCs w:val="36"/>
+          <w:lang w:val="en-US"/>
+        </w:rPr>
+      </w:pPr>
+      <w:r>
+        <w:rPr>
+          <w:rFonts w:ascii="Times New Roman" w:hAnsi="Times New Roman" w:cs="Times New Roman"/>
+          <w:sz w:val="36"/>
+          <w:szCs w:val="36"/>
+          <w:lang w:val="en-US"/>
+        </w:rPr>
+        <w:t>Continue statement continues with next statement of the loop.</w:t>
       </w:r>
     </w:p>
     <w:sectPr>

</xml_diff>

<commit_message>
Which keywords are used to handle exceptions
</commit_message>
<xml_diff>
--- a/JS Interview Questions.docx
+++ b/JS Interview Questions.docx
@@ -6857,6 +6857,116 @@
     </w:p>
     <w:p>
       <w:pPr>
+        <w:spacing w:before="240" w:after="0"/>
+        <w:rPr>
+          <w:rFonts w:ascii="Times New Roman" w:hAnsi="Times New Roman" w:cs="Times New Roman"/>
+          <w:sz w:val="36"/>
+          <w:szCs w:val="36"/>
+          <w:lang w:val="en-US"/>
+        </w:rPr>
+      </w:pPr>
+      <w:r>
+        <w:rPr>
+          <w:rFonts w:ascii="Times New Roman" w:hAnsi="Times New Roman" w:cs="Times New Roman"/>
+          <w:sz w:val="36"/>
+          <w:szCs w:val="36"/>
+          <w:lang w:val="en-US"/>
+        </w:rPr>
+        <w:t>Continue statement continues with next statement of the loop.</w:t>
+      </w:r>
+    </w:p>
+    <w:p>
+      <w:pPr>
+        <w:spacing w:before="240" w:after="0"/>
+        <w:rPr>
+          <w:rFonts w:ascii="Times New Roman" w:hAnsi="Times New Roman" w:cs="Times New Roman"/>
+          <w:b/>
+          <w:bCs/>
+          <w:sz w:val="36"/>
+          <w:szCs w:val="36"/>
+          <w:lang w:val="en-US"/>
+        </w:rPr>
+      </w:pPr>
+      <w:r>
+        <w:rPr>
+          <w:rFonts w:ascii="Times New Roman" w:hAnsi="Times New Roman" w:cs="Times New Roman"/>
+          <w:b/>
+          <w:bCs/>
+          <w:sz w:val="36"/>
+          <w:szCs w:val="36"/>
+          <w:lang w:val="en-US"/>
+        </w:rPr>
+        <w:t xml:space="preserve">50) </w:t>
+      </w:r>
+      <w:r>
+        <w:rPr>
+          <w:rFonts w:ascii="Times New Roman" w:hAnsi="Times New Roman" w:cs="Times New Roman"/>
+          <w:b/>
+          <w:bCs/>
+          <w:sz w:val="36"/>
+          <w:szCs w:val="36"/>
+          <w:lang w:val="en-US"/>
+        </w:rPr>
+        <w:t>What is the use of a type of operator?</w:t>
+      </w:r>
+    </w:p>
+    <w:p>
+      <w:pPr>
+        <w:spacing w:before="240" w:after="0"/>
+        <w:rPr>
+          <w:rFonts w:ascii="Times New Roman" w:hAnsi="Times New Roman" w:cs="Times New Roman"/>
+          <w:sz w:val="36"/>
+          <w:szCs w:val="36"/>
+          <w:lang w:val="en-US"/>
+        </w:rPr>
+      </w:pPr>
+      <w:r>
+        <w:rPr>
+          <w:rFonts w:ascii="Times New Roman" w:hAnsi="Times New Roman" w:cs="Times New Roman"/>
+          <w:sz w:val="36"/>
+          <w:szCs w:val="36"/>
+          <w:lang w:val="en-US"/>
+        </w:rPr>
+        <w:t>‘Typeof’ is an operator used to return a string description of the type of a variable.</w:t>
+      </w:r>
+    </w:p>
+    <w:p>
+      <w:pPr>
+        <w:spacing w:before="240" w:after="0"/>
+        <w:rPr>
+          <w:rFonts w:ascii="Times New Roman" w:hAnsi="Times New Roman" w:cs="Times New Roman"/>
+          <w:b/>
+          <w:bCs/>
+          <w:sz w:val="36"/>
+          <w:szCs w:val="36"/>
+          <w:lang w:val="en-US"/>
+        </w:rPr>
+      </w:pPr>
+      <w:r>
+        <w:rPr>
+          <w:rFonts w:ascii="Times New Roman" w:hAnsi="Times New Roman" w:cs="Times New Roman"/>
+          <w:b/>
+          <w:bCs/>
+          <w:sz w:val="36"/>
+          <w:szCs w:val="36"/>
+          <w:lang w:val="en-US"/>
+        </w:rPr>
+        <w:t xml:space="preserve">51) </w:t>
+      </w:r>
+      <w:r>
+        <w:rPr>
+          <w:rFonts w:ascii="Times New Roman" w:hAnsi="Times New Roman" w:cs="Times New Roman"/>
+          <w:b/>
+          <w:bCs/>
+          <w:sz w:val="36"/>
+          <w:szCs w:val="36"/>
+          <w:lang w:val="en-US"/>
+        </w:rPr>
+        <w:t>Which keywords are used to handle exceptions?</w:t>
+      </w:r>
+    </w:p>
+    <w:p>
+      <w:pPr>
         <w:spacing w:after="0"/>
         <w:rPr>
           <w:rFonts w:ascii="Times New Roman" w:hAnsi="Times New Roman" w:cs="Times New Roman"/>
@@ -6872,7 +6982,187 @@
           <w:szCs w:val="36"/>
           <w:lang w:val="en-US"/>
         </w:rPr>
-        <w:t>Continue statement continues with next statement of the loop.</w:t>
+        <w:t>Try… Catch—finally is used to handle exceptions in the JavaScript</w:t>
+      </w:r>
+    </w:p>
+    <w:p>
+      <w:pPr>
+        <w:spacing w:after="0"/>
+        <w:rPr>
+          <w:rFonts w:ascii="Times New Roman" w:hAnsi="Times New Roman" w:cs="Times New Roman"/>
+          <w:sz w:val="36"/>
+          <w:szCs w:val="36"/>
+          <w:lang w:val="en-US"/>
+        </w:rPr>
+      </w:pPr>
+      <w:r>
+        <w:rPr>
+          <w:rFonts w:ascii="Times New Roman" w:hAnsi="Times New Roman" w:cs="Times New Roman"/>
+          <w:sz w:val="36"/>
+          <w:szCs w:val="36"/>
+          <w:lang w:val="en-US"/>
+        </w:rPr>
+        <w:t>Try{</w:t>
+      </w:r>
+    </w:p>
+    <w:p>
+      <w:pPr>
+        <w:spacing w:after="0"/>
+        <w:rPr>
+          <w:rFonts w:ascii="Times New Roman" w:hAnsi="Times New Roman" w:cs="Times New Roman"/>
+          <w:sz w:val="36"/>
+          <w:szCs w:val="36"/>
+          <w:lang w:val="en-US"/>
+        </w:rPr>
+      </w:pPr>
+      <w:r>
+        <w:rPr>
+          <w:rFonts w:ascii="Times New Roman" w:hAnsi="Times New Roman" w:cs="Times New Roman"/>
+          <w:sz w:val="36"/>
+          <w:szCs w:val="36"/>
+          <w:lang w:val="en-US"/>
+        </w:rPr>
+        <w:t xml:space="preserve">    Code</w:t>
+      </w:r>
+    </w:p>
+    <w:p>
+      <w:pPr>
+        <w:spacing w:after="0"/>
+        <w:rPr>
+          <w:rFonts w:ascii="Times New Roman" w:hAnsi="Times New Roman" w:cs="Times New Roman"/>
+          <w:sz w:val="36"/>
+          <w:szCs w:val="36"/>
+          <w:lang w:val="en-US"/>
+        </w:rPr>
+      </w:pPr>
+      <w:r>
+        <w:rPr>
+          <w:rFonts w:ascii="Times New Roman" w:hAnsi="Times New Roman" w:cs="Times New Roman"/>
+          <w:sz w:val="36"/>
+          <w:szCs w:val="36"/>
+          <w:lang w:val="en-US"/>
+        </w:rPr>
+        <w:t>}</w:t>
+      </w:r>
+    </w:p>
+    <w:p>
+      <w:pPr>
+        <w:spacing w:after="0"/>
+        <w:rPr>
+          <w:rFonts w:ascii="Times New Roman" w:hAnsi="Times New Roman" w:cs="Times New Roman"/>
+          <w:sz w:val="36"/>
+          <w:szCs w:val="36"/>
+          <w:lang w:val="en-US"/>
+        </w:rPr>
+      </w:pPr>
+      <w:r>
+        <w:rPr>
+          <w:rFonts w:ascii="Times New Roman" w:hAnsi="Times New Roman" w:cs="Times New Roman"/>
+          <w:sz w:val="36"/>
+          <w:szCs w:val="36"/>
+          <w:lang w:val="en-US"/>
+        </w:rPr>
+        <w:t>Catch(exp){</w:t>
+      </w:r>
+    </w:p>
+    <w:p>
+      <w:pPr>
+        <w:spacing w:after="0"/>
+        <w:rPr>
+          <w:rFonts w:ascii="Times New Roman" w:hAnsi="Times New Roman" w:cs="Times New Roman"/>
+          <w:sz w:val="36"/>
+          <w:szCs w:val="36"/>
+          <w:lang w:val="en-US"/>
+        </w:rPr>
+      </w:pPr>
+      <w:r>
+        <w:rPr>
+          <w:rFonts w:ascii="Times New Roman" w:hAnsi="Times New Roman" w:cs="Times New Roman"/>
+          <w:sz w:val="36"/>
+          <w:szCs w:val="36"/>
+          <w:lang w:val="en-US"/>
+        </w:rPr>
+        <w:t xml:space="preserve">    Code to throw an exception.</w:t>
+      </w:r>
+    </w:p>
+    <w:p>
+      <w:pPr>
+        <w:spacing w:after="0"/>
+        <w:rPr>
+          <w:rFonts w:ascii="Times New Roman" w:hAnsi="Times New Roman" w:cs="Times New Roman"/>
+          <w:sz w:val="36"/>
+          <w:szCs w:val="36"/>
+          <w:lang w:val="en-US"/>
+        </w:rPr>
+      </w:pPr>
+      <w:r>
+        <w:rPr>
+          <w:rFonts w:ascii="Times New Roman" w:hAnsi="Times New Roman" w:cs="Times New Roman"/>
+          <w:sz w:val="36"/>
+          <w:szCs w:val="36"/>
+          <w:lang w:val="en-US"/>
+        </w:rPr>
+        <w:t>}</w:t>
+      </w:r>
+    </w:p>
+    <w:p>
+      <w:pPr>
+        <w:spacing w:after="0"/>
+        <w:rPr>
+          <w:rFonts w:ascii="Times New Roman" w:hAnsi="Times New Roman" w:cs="Times New Roman"/>
+          <w:sz w:val="36"/>
+          <w:szCs w:val="36"/>
+          <w:lang w:val="en-US"/>
+        </w:rPr>
+      </w:pPr>
+      <w:r>
+        <w:rPr>
+          <w:rFonts w:ascii="Times New Roman" w:hAnsi="Times New Roman" w:cs="Times New Roman"/>
+          <w:sz w:val="36"/>
+          <w:szCs w:val="36"/>
+          <w:lang w:val="en-US"/>
+        </w:rPr>
+        <w:t>Finally{</w:t>
+      </w:r>
+    </w:p>
+    <w:p>
+      <w:pPr>
+        <w:spacing w:after="0"/>
+        <w:rPr>
+          <w:rFonts w:ascii="Times New Roman" w:hAnsi="Times New Roman" w:cs="Times New Roman"/>
+          <w:sz w:val="36"/>
+          <w:szCs w:val="36"/>
+          <w:lang w:val="en-US"/>
+        </w:rPr>
+      </w:pPr>
+      <w:r>
+        <w:rPr>
+          <w:rFonts w:ascii="Times New Roman" w:hAnsi="Times New Roman" w:cs="Times New Roman"/>
+          <w:sz w:val="36"/>
+          <w:szCs w:val="36"/>
+          <w:lang w:val="en-US"/>
+        </w:rPr>
+        <w:t xml:space="preserve">    Code runs either it finishes successfully or after catch</w:t>
+      </w:r>
+    </w:p>
+    <w:p>
+      <w:pPr>
+        <w:spacing w:after="0"/>
+        <w:rPr>
+          <w:rFonts w:ascii="Times New Roman" w:hAnsi="Times New Roman" w:cs="Times New Roman"/>
+          <w:sz w:val="36"/>
+          <w:szCs w:val="36"/>
+          <w:lang w:val="en-US"/>
+        </w:rPr>
+      </w:pPr>
+      <w:r>
+        <w:rPr>
+          <w:rFonts w:ascii="Times New Roman" w:hAnsi="Times New Roman" w:cs="Times New Roman"/>
+          <w:sz w:val="36"/>
+          <w:szCs w:val="36"/>
+          <w:lang w:val="en-US"/>
+        </w:rPr>
+        <w:t>}</w:t>
       </w:r>
     </w:p>
     <w:sectPr>

</xml_diff>